<commit_message>
Expand on Journal, adjust sections
</commit_message>
<xml_diff>
--- a/Machine Learning Journal.docx
+++ b/Machine Learning Journal.docx
@@ -134,7 +134,7 @@
             </w:rPr>
             <w:fldChar w:fldCharType="separate"/>
           </w:r>
-          <w:hyperlink w:anchor="_Toc147771535" w:history="1">
+          <w:hyperlink w:anchor="_Toc147919120" w:history="1">
             <w:r>
               <w:rPr>
                 <w:rStyle w:val="Hyperlink"/>
@@ -163,7 +163,7 @@
                 <w:noProof/>
                 <w:webHidden/>
               </w:rPr>
-              <w:instrText xml:space="preserve"> PAGEREF _Toc147771535 \h </w:instrText>
+              <w:instrText xml:space="preserve"> PAGEREF _Toc147919120 \h </w:instrText>
             </w:r>
             <w:r>
               <w:rPr>
@@ -183,7 +183,7 @@
                 <w:noProof/>
                 <w:webHidden/>
               </w:rPr>
-              <w:t>4</w:t>
+              <w:t>3</w:t>
             </w:r>
             <w:r>
               <w:rPr>
@@ -210,7 +210,7 @@
               <w:lang w:eastAsia="en-GB"/>
             </w:rPr>
           </w:pPr>
-          <w:hyperlink w:anchor="_Toc147771536" w:history="1">
+          <w:hyperlink w:anchor="_Toc147919121" w:history="1">
             <w:r>
               <w:rPr>
                 <w:rStyle w:val="Hyperlink"/>
@@ -239,7 +239,7 @@
                 <w:noProof/>
                 <w:webHidden/>
               </w:rPr>
-              <w:instrText xml:space="preserve"> PAGEREF _Toc147771536 \h </w:instrText>
+              <w:instrText xml:space="preserve"> PAGEREF _Toc147919121 \h </w:instrText>
             </w:r>
             <w:r>
               <w:rPr>
@@ -259,7 +259,7 @@
                 <w:noProof/>
                 <w:webHidden/>
               </w:rPr>
-              <w:t>4</w:t>
+              <w:t>3</w:t>
             </w:r>
             <w:r>
               <w:rPr>
@@ -286,7 +286,7 @@
               <w:lang w:eastAsia="en-GB"/>
             </w:rPr>
           </w:pPr>
-          <w:hyperlink w:anchor="_Toc147771537" w:history="1">
+          <w:hyperlink w:anchor="_Toc147919122" w:history="1">
             <w:r>
               <w:rPr>
                 <w:rStyle w:val="Hyperlink"/>
@@ -315,7 +315,7 @@
                 <w:noProof/>
                 <w:webHidden/>
               </w:rPr>
-              <w:instrText xml:space="preserve"> PAGEREF _Toc147771537 \h </w:instrText>
+              <w:instrText xml:space="preserve"> PAGEREF _Toc147919122 \h </w:instrText>
             </w:r>
             <w:r>
               <w:rPr>
@@ -335,7 +335,7 @@
                 <w:noProof/>
                 <w:webHidden/>
               </w:rPr>
-              <w:t>4</w:t>
+              <w:t>3</w:t>
             </w:r>
             <w:r>
               <w:rPr>
@@ -362,7 +362,7 @@
               <w:lang w:eastAsia="en-GB"/>
             </w:rPr>
           </w:pPr>
-          <w:hyperlink w:anchor="_Toc147771538" w:history="1">
+          <w:hyperlink w:anchor="_Toc147919123" w:history="1">
             <w:r>
               <w:rPr>
                 <w:rStyle w:val="Hyperlink"/>
@@ -391,7 +391,7 @@
                 <w:noProof/>
                 <w:webHidden/>
               </w:rPr>
-              <w:instrText xml:space="preserve"> PAGEREF _Toc147771538 \h </w:instrText>
+              <w:instrText xml:space="preserve"> PAGEREF _Toc147919123 \h </w:instrText>
             </w:r>
             <w:r>
               <w:rPr>
@@ -411,7 +411,7 @@
                 <w:noProof/>
                 <w:webHidden/>
               </w:rPr>
-              <w:t>4</w:t>
+              <w:t>3</w:t>
             </w:r>
             <w:r>
               <w:rPr>
@@ -438,7 +438,7 @@
               <w:lang w:eastAsia="en-GB"/>
             </w:rPr>
           </w:pPr>
-          <w:hyperlink w:anchor="_Toc147771539" w:history="1">
+          <w:hyperlink w:anchor="_Toc147919124" w:history="1">
             <w:r>
               <w:rPr>
                 <w:rStyle w:val="Hyperlink"/>
@@ -467,7 +467,7 @@
                 <w:noProof/>
                 <w:webHidden/>
               </w:rPr>
-              <w:instrText xml:space="preserve"> PAGEREF _Toc147771539 \h </w:instrText>
+              <w:instrText xml:space="preserve"> PAGEREF _Toc147919124 \h </w:instrText>
             </w:r>
             <w:r>
               <w:rPr>
@@ -487,7 +487,7 @@
                 <w:noProof/>
                 <w:webHidden/>
               </w:rPr>
-              <w:t>5</w:t>
+              <w:t>4</w:t>
             </w:r>
             <w:r>
               <w:rPr>
@@ -514,7 +514,7 @@
               <w:lang w:eastAsia="en-GB"/>
             </w:rPr>
           </w:pPr>
-          <w:hyperlink w:anchor="_Toc147771540" w:history="1">
+          <w:hyperlink w:anchor="_Toc147919125" w:history="1">
             <w:r>
               <w:rPr>
                 <w:rStyle w:val="Hyperlink"/>
@@ -543,7 +543,7 @@
                 <w:noProof/>
                 <w:webHidden/>
               </w:rPr>
-              <w:instrText xml:space="preserve"> PAGEREF _Toc147771540 \h </w:instrText>
+              <w:instrText xml:space="preserve"> PAGEREF _Toc147919125 \h </w:instrText>
             </w:r>
             <w:r>
               <w:rPr>
@@ -563,7 +563,7 @@
                 <w:noProof/>
                 <w:webHidden/>
               </w:rPr>
-              <w:t>5</w:t>
+              <w:t>4</w:t>
             </w:r>
             <w:r>
               <w:rPr>
@@ -590,7 +590,7 @@
               <w:lang w:eastAsia="en-GB"/>
             </w:rPr>
           </w:pPr>
-          <w:hyperlink w:anchor="_Toc147771541" w:history="1">
+          <w:hyperlink w:anchor="_Toc147919126" w:history="1">
             <w:r>
               <w:rPr>
                 <w:rStyle w:val="Hyperlink"/>
@@ -619,7 +619,7 @@
                 <w:noProof/>
                 <w:webHidden/>
               </w:rPr>
-              <w:instrText xml:space="preserve"> PAGEREF _Toc147771541 \h </w:instrText>
+              <w:instrText xml:space="preserve"> PAGEREF _Toc147919126 \h </w:instrText>
             </w:r>
             <w:r>
               <w:rPr>
@@ -666,7 +666,7 @@
               <w:lang w:eastAsia="en-GB"/>
             </w:rPr>
           </w:pPr>
-          <w:hyperlink w:anchor="_Toc147771542" w:history="1">
+          <w:hyperlink w:anchor="_Toc147919127" w:history="1">
             <w:r>
               <w:rPr>
                 <w:rStyle w:val="Hyperlink"/>
@@ -695,7 +695,7 @@
                 <w:noProof/>
                 <w:webHidden/>
               </w:rPr>
-              <w:instrText xml:space="preserve"> PAGEREF _Toc147771542 \h </w:instrText>
+              <w:instrText xml:space="preserve"> PAGEREF _Toc147919127 \h </w:instrText>
             </w:r>
             <w:r>
               <w:rPr>
@@ -715,7 +715,7 @@
                 <w:noProof/>
                 <w:webHidden/>
               </w:rPr>
-              <w:t>6</w:t>
+              <w:t>5</w:t>
             </w:r>
             <w:r>
               <w:rPr>
@@ -742,7 +742,7 @@
               <w:lang w:eastAsia="en-GB"/>
             </w:rPr>
           </w:pPr>
-          <w:hyperlink w:anchor="_Toc147771543" w:history="1">
+          <w:hyperlink w:anchor="_Toc147919128" w:history="1">
             <w:r>
               <w:rPr>
                 <w:rStyle w:val="Hyperlink"/>
@@ -771,7 +771,7 @@
                 <w:noProof/>
                 <w:webHidden/>
               </w:rPr>
-              <w:instrText xml:space="preserve"> PAGEREF _Toc147771543 \h </w:instrText>
+              <w:instrText xml:space="preserve"> PAGEREF _Toc147919128 \h </w:instrText>
             </w:r>
             <w:r>
               <w:rPr>
@@ -791,7 +791,7 @@
                 <w:noProof/>
                 <w:webHidden/>
               </w:rPr>
-              <w:t>6</w:t>
+              <w:t>5</w:t>
             </w:r>
             <w:r>
               <w:rPr>
@@ -818,7 +818,7 @@
               <w:lang w:eastAsia="en-GB"/>
             </w:rPr>
           </w:pPr>
-          <w:hyperlink w:anchor="_Toc147771544" w:history="1">
+          <w:hyperlink w:anchor="_Toc147919129" w:history="1">
             <w:r>
               <w:rPr>
                 <w:rStyle w:val="Hyperlink"/>
@@ -847,7 +847,7 @@
                 <w:noProof/>
                 <w:webHidden/>
               </w:rPr>
-              <w:instrText xml:space="preserve"> PAGEREF _Toc147771544 \h </w:instrText>
+              <w:instrText xml:space="preserve"> PAGEREF _Toc147919129 \h </w:instrText>
             </w:r>
             <w:r>
               <w:rPr>
@@ -894,7 +894,7 @@
               <w:lang w:eastAsia="en-GB"/>
             </w:rPr>
           </w:pPr>
-          <w:hyperlink w:anchor="_Toc147771545" w:history="1">
+          <w:hyperlink w:anchor="_Toc147919130" w:history="1">
             <w:r>
               <w:rPr>
                 <w:rStyle w:val="Hyperlink"/>
@@ -902,7 +902,7 @@
                 <w:noProof/>
                 <w:lang w:eastAsia="en-GB"/>
               </w:rPr>
-              <w:t>3. Problem Description</w:t>
+              <w:t>3. Dataset</w:t>
             </w:r>
             <w:r>
               <w:rPr>
@@ -923,7 +923,7 @@
                 <w:noProof/>
                 <w:webHidden/>
               </w:rPr>
-              <w:instrText xml:space="preserve"> PAGEREF _Toc147771545 \h </w:instrText>
+              <w:instrText xml:space="preserve"> PAGEREF _Toc147919130 \h </w:instrText>
             </w:r>
             <w:r>
               <w:rPr>
@@ -944,6 +944,82 @@
                 <w:webHidden/>
               </w:rPr>
               <w:t>7</w:t>
+            </w:r>
+            <w:r>
+              <w:rPr>
+                <w:noProof/>
+                <w:webHidden/>
+              </w:rPr>
+              <w:fldChar w:fldCharType="end"/>
+            </w:r>
+          </w:hyperlink>
+        </w:p>
+        <w:p>
+          <w:pPr>
+            <w:pStyle w:val="TOC1"/>
+            <w:tabs>
+              <w:tab w:val="right" w:leader="dot" w:pos="9016"/>
+            </w:tabs>
+            <w:rPr>
+              <w:rFonts w:eastAsiaTheme="minorEastAsia" w:cstheme="minorBidi"/>
+              <w:b w:val="0"/>
+              <w:bCs w:val="0"/>
+              <w:i w:val="0"/>
+              <w:iCs w:val="0"/>
+              <w:noProof/>
+              <w:lang w:eastAsia="en-GB"/>
+            </w:rPr>
+          </w:pPr>
+          <w:hyperlink w:anchor="_Toc147919131" w:history="1">
+            <w:r>
+              <w:rPr>
+                <w:rStyle w:val="Hyperlink"/>
+                <w:rFonts w:eastAsia="Times New Roman"/>
+                <w:noProof/>
+                <w:lang w:eastAsia="en-GB"/>
+              </w:rPr>
+              <w:t>4. Theoretical Foundations</w:t>
+            </w:r>
+            <w:r>
+              <w:rPr>
+                <w:noProof/>
+                <w:webHidden/>
+              </w:rPr>
+              <w:tab/>
+            </w:r>
+            <w:r>
+              <w:rPr>
+                <w:noProof/>
+                <w:webHidden/>
+              </w:rPr>
+              <w:fldChar w:fldCharType="begin"/>
+            </w:r>
+            <w:r>
+              <w:rPr>
+                <w:noProof/>
+                <w:webHidden/>
+              </w:rPr>
+              <w:instrText xml:space="preserve"> PAGEREF _Toc147919131 \h </w:instrText>
+            </w:r>
+            <w:r>
+              <w:rPr>
+                <w:noProof/>
+                <w:webHidden/>
+              </w:rPr>
+            </w:r>
+            <w:r>
+              <w:rPr>
+                <w:noProof/>
+                <w:webHidden/>
+              </w:rPr>
+              <w:fldChar w:fldCharType="separate"/>
+            </w:r>
+            <w:r>
+              <w:rPr>
+                <w:noProof/>
+                <w:webHidden/>
+              </w:rPr>
+              <w:t>8</w:t>
             </w:r>
             <w:r>
               <w:rPr>
@@ -970,7 +1046,7 @@
               <w:lang w:eastAsia="en-GB"/>
             </w:rPr>
           </w:pPr>
-          <w:hyperlink w:anchor="_Toc147771546" w:history="1">
+          <w:hyperlink w:anchor="_Toc147919132" w:history="1">
             <w:r>
               <w:rPr>
                 <w:rStyle w:val="Hyperlink"/>
@@ -978,7 +1054,7 @@
                 <w:noProof/>
                 <w:lang w:eastAsia="en-GB"/>
               </w:rPr>
-              <w:t>3.1 Dataset Overview (MNIST)</w:t>
+              <w:t>4.1 Neural Network Architecture</w:t>
             </w:r>
             <w:r>
               <w:rPr>
@@ -999,7 +1075,7 @@
                 <w:noProof/>
                 <w:webHidden/>
               </w:rPr>
-              <w:instrText xml:space="preserve"> PAGEREF _Toc147771546 \h </w:instrText>
+              <w:instrText xml:space="preserve"> PAGEREF _Toc147919132 \h </w:instrText>
             </w:r>
             <w:r>
               <w:rPr>
@@ -1019,7 +1095,7 @@
                 <w:noProof/>
                 <w:webHidden/>
               </w:rPr>
-              <w:t>7</w:t>
+              <w:t>8</w:t>
             </w:r>
             <w:r>
               <w:rPr>
@@ -1046,7 +1122,7 @@
               <w:lang w:eastAsia="en-GB"/>
             </w:rPr>
           </w:pPr>
-          <w:hyperlink w:anchor="_Toc147771547" w:history="1">
+          <w:hyperlink w:anchor="_Toc147919133" w:history="1">
             <w:r>
               <w:rPr>
                 <w:rStyle w:val="Hyperlink"/>
@@ -1054,7 +1130,7 @@
                 <w:noProof/>
                 <w:lang w:eastAsia="en-GB"/>
               </w:rPr>
-              <w:t>3.2 Problem Statement</w:t>
+              <w:t>4.2 Forward Propagation</w:t>
             </w:r>
             <w:r>
               <w:rPr>
@@ -1075,7 +1151,7 @@
                 <w:noProof/>
                 <w:webHidden/>
               </w:rPr>
-              <w:instrText xml:space="preserve"> PAGEREF _Toc147771547 \h </w:instrText>
+              <w:instrText xml:space="preserve"> PAGEREF _Toc147919133 \h </w:instrText>
             </w:r>
             <w:r>
               <w:rPr>
@@ -1095,7 +1171,235 @@
                 <w:noProof/>
                 <w:webHidden/>
               </w:rPr>
-              <w:t>7</w:t>
+              <w:t>8</w:t>
+            </w:r>
+            <w:r>
+              <w:rPr>
+                <w:noProof/>
+                <w:webHidden/>
+              </w:rPr>
+              <w:fldChar w:fldCharType="end"/>
+            </w:r>
+          </w:hyperlink>
+        </w:p>
+        <w:p>
+          <w:pPr>
+            <w:pStyle w:val="TOC2"/>
+            <w:tabs>
+              <w:tab w:val="right" w:leader="dot" w:pos="9016"/>
+            </w:tabs>
+            <w:rPr>
+              <w:rFonts w:eastAsiaTheme="minorEastAsia" w:cstheme="minorBidi"/>
+              <w:b w:val="0"/>
+              <w:bCs w:val="0"/>
+              <w:noProof/>
+              <w:sz w:val="24"/>
+              <w:szCs w:val="24"/>
+              <w:lang w:eastAsia="en-GB"/>
+            </w:rPr>
+          </w:pPr>
+          <w:hyperlink w:anchor="_Toc147919134" w:history="1">
+            <w:r>
+              <w:rPr>
+                <w:rStyle w:val="Hyperlink"/>
+                <w:rFonts w:eastAsia="Times New Roman"/>
+                <w:noProof/>
+                <w:lang w:eastAsia="en-GB"/>
+              </w:rPr>
+              <w:t>4.3 Backward Propagation</w:t>
+            </w:r>
+            <w:r>
+              <w:rPr>
+                <w:noProof/>
+                <w:webHidden/>
+              </w:rPr>
+              <w:tab/>
+            </w:r>
+            <w:r>
+              <w:rPr>
+                <w:noProof/>
+                <w:webHidden/>
+              </w:rPr>
+              <w:fldChar w:fldCharType="begin"/>
+            </w:r>
+            <w:r>
+              <w:rPr>
+                <w:noProof/>
+                <w:webHidden/>
+              </w:rPr>
+              <w:instrText xml:space="preserve"> PAGEREF _Toc147919134 \h </w:instrText>
+            </w:r>
+            <w:r>
+              <w:rPr>
+                <w:noProof/>
+                <w:webHidden/>
+              </w:rPr>
+            </w:r>
+            <w:r>
+              <w:rPr>
+                <w:noProof/>
+                <w:webHidden/>
+              </w:rPr>
+              <w:fldChar w:fldCharType="separate"/>
+            </w:r>
+            <w:r>
+              <w:rPr>
+                <w:noProof/>
+                <w:webHidden/>
+              </w:rPr>
+              <w:t>8</w:t>
+            </w:r>
+            <w:r>
+              <w:rPr>
+                <w:noProof/>
+                <w:webHidden/>
+              </w:rPr>
+              <w:fldChar w:fldCharType="end"/>
+            </w:r>
+          </w:hyperlink>
+        </w:p>
+        <w:p>
+          <w:pPr>
+            <w:pStyle w:val="TOC2"/>
+            <w:tabs>
+              <w:tab w:val="right" w:leader="dot" w:pos="9016"/>
+            </w:tabs>
+            <w:rPr>
+              <w:rFonts w:eastAsiaTheme="minorEastAsia" w:cstheme="minorBidi"/>
+              <w:b w:val="0"/>
+              <w:bCs w:val="0"/>
+              <w:noProof/>
+              <w:sz w:val="24"/>
+              <w:szCs w:val="24"/>
+              <w:lang w:eastAsia="en-GB"/>
+            </w:rPr>
+          </w:pPr>
+          <w:hyperlink w:anchor="_Toc147919135" w:history="1">
+            <w:r>
+              <w:rPr>
+                <w:rStyle w:val="Hyperlink"/>
+                <w:rFonts w:eastAsia="Times New Roman"/>
+                <w:noProof/>
+                <w:lang w:eastAsia="en-GB"/>
+              </w:rPr>
+              <w:t>4.4 Loss Function (Cross-Entropy)</w:t>
+            </w:r>
+            <w:r>
+              <w:rPr>
+                <w:noProof/>
+                <w:webHidden/>
+              </w:rPr>
+              <w:tab/>
+            </w:r>
+            <w:r>
+              <w:rPr>
+                <w:noProof/>
+                <w:webHidden/>
+              </w:rPr>
+              <w:fldChar w:fldCharType="begin"/>
+            </w:r>
+            <w:r>
+              <w:rPr>
+                <w:noProof/>
+                <w:webHidden/>
+              </w:rPr>
+              <w:instrText xml:space="preserve"> PAGEREF _Toc147919135 \h </w:instrText>
+            </w:r>
+            <w:r>
+              <w:rPr>
+                <w:noProof/>
+                <w:webHidden/>
+              </w:rPr>
+            </w:r>
+            <w:r>
+              <w:rPr>
+                <w:noProof/>
+                <w:webHidden/>
+              </w:rPr>
+              <w:fldChar w:fldCharType="separate"/>
+            </w:r>
+            <w:r>
+              <w:rPr>
+                <w:noProof/>
+                <w:webHidden/>
+              </w:rPr>
+              <w:t>8</w:t>
+            </w:r>
+            <w:r>
+              <w:rPr>
+                <w:noProof/>
+                <w:webHidden/>
+              </w:rPr>
+              <w:fldChar w:fldCharType="end"/>
+            </w:r>
+          </w:hyperlink>
+        </w:p>
+        <w:p>
+          <w:pPr>
+            <w:pStyle w:val="TOC2"/>
+            <w:tabs>
+              <w:tab w:val="right" w:leader="dot" w:pos="9016"/>
+            </w:tabs>
+            <w:rPr>
+              <w:rFonts w:eastAsiaTheme="minorEastAsia" w:cstheme="minorBidi"/>
+              <w:b w:val="0"/>
+              <w:bCs w:val="0"/>
+              <w:noProof/>
+              <w:sz w:val="24"/>
+              <w:szCs w:val="24"/>
+              <w:lang w:eastAsia="en-GB"/>
+            </w:rPr>
+          </w:pPr>
+          <w:hyperlink w:anchor="_Toc147919136" w:history="1">
+            <w:r>
+              <w:rPr>
+                <w:rStyle w:val="Hyperlink"/>
+                <w:rFonts w:eastAsia="Times New Roman"/>
+                <w:noProof/>
+                <w:lang w:eastAsia="en-GB"/>
+              </w:rPr>
+              <w:t>4.5 Gradient Descent Algorithm</w:t>
+            </w:r>
+            <w:r>
+              <w:rPr>
+                <w:noProof/>
+                <w:webHidden/>
+              </w:rPr>
+              <w:tab/>
+            </w:r>
+            <w:r>
+              <w:rPr>
+                <w:noProof/>
+                <w:webHidden/>
+              </w:rPr>
+              <w:fldChar w:fldCharType="begin"/>
+            </w:r>
+            <w:r>
+              <w:rPr>
+                <w:noProof/>
+                <w:webHidden/>
+              </w:rPr>
+              <w:instrText xml:space="preserve"> PAGEREF _Toc147919136 \h </w:instrText>
+            </w:r>
+            <w:r>
+              <w:rPr>
+                <w:noProof/>
+                <w:webHidden/>
+              </w:rPr>
+            </w:r>
+            <w:r>
+              <w:rPr>
+                <w:noProof/>
+                <w:webHidden/>
+              </w:rPr>
+              <w:fldChar w:fldCharType="separate"/>
+            </w:r>
+            <w:r>
+              <w:rPr>
+                <w:noProof/>
+                <w:webHidden/>
+              </w:rPr>
+              <w:t>8</w:t>
             </w:r>
             <w:r>
               <w:rPr>
@@ -1122,7 +1426,7 @@
               <w:lang w:eastAsia="en-GB"/>
             </w:rPr>
           </w:pPr>
-          <w:hyperlink w:anchor="_Toc147771548" w:history="1">
+          <w:hyperlink w:anchor="_Toc147919137" w:history="1">
             <w:r>
               <w:rPr>
                 <w:rStyle w:val="Hyperlink"/>
@@ -1130,7 +1434,7 @@
                 <w:noProof/>
                 <w:lang w:eastAsia="en-GB"/>
               </w:rPr>
-              <w:t>4. Theoretical Foundations</w:t>
+              <w:t>5. Implementation Details</w:t>
             </w:r>
             <w:r>
               <w:rPr>
@@ -1151,7 +1455,7 @@
                 <w:noProof/>
                 <w:webHidden/>
               </w:rPr>
-              <w:instrText xml:space="preserve"> PAGEREF _Toc147771548 \h </w:instrText>
+              <w:instrText xml:space="preserve"> PAGEREF _Toc147919137 \h </w:instrText>
             </w:r>
             <w:r>
               <w:rPr>
@@ -1171,7 +1475,7 @@
                 <w:noProof/>
                 <w:webHidden/>
               </w:rPr>
-              <w:t>8</w:t>
+              <w:t>9</w:t>
             </w:r>
             <w:r>
               <w:rPr>
@@ -1198,7 +1502,7 @@
               <w:lang w:eastAsia="en-GB"/>
             </w:rPr>
           </w:pPr>
-          <w:hyperlink w:anchor="_Toc147771549" w:history="1">
+          <w:hyperlink w:anchor="_Toc147919138" w:history="1">
             <w:r>
               <w:rPr>
                 <w:rStyle w:val="Hyperlink"/>
@@ -1206,7 +1510,7 @@
                 <w:noProof/>
                 <w:lang w:eastAsia="en-GB"/>
               </w:rPr>
-              <w:t>4.1 Neural Network Architecture</w:t>
+              <w:t>5.1 Setting up the Environment.</w:t>
             </w:r>
             <w:r>
               <w:rPr>
@@ -1227,7 +1531,7 @@
                 <w:noProof/>
                 <w:webHidden/>
               </w:rPr>
-              <w:instrText xml:space="preserve"> PAGEREF _Toc147771549 \h </w:instrText>
+              <w:instrText xml:space="preserve"> PAGEREF _Toc147919138 \h </w:instrText>
             </w:r>
             <w:r>
               <w:rPr>
@@ -1247,7 +1551,7 @@
                 <w:noProof/>
                 <w:webHidden/>
               </w:rPr>
-              <w:t>8</w:t>
+              <w:t>9</w:t>
             </w:r>
             <w:r>
               <w:rPr>
@@ -1274,7 +1578,7 @@
               <w:lang w:eastAsia="en-GB"/>
             </w:rPr>
           </w:pPr>
-          <w:hyperlink w:anchor="_Toc147771550" w:history="1">
+          <w:hyperlink w:anchor="_Toc147919139" w:history="1">
             <w:r>
               <w:rPr>
                 <w:rStyle w:val="Hyperlink"/>
@@ -1282,7 +1586,7 @@
                 <w:noProof/>
                 <w:lang w:eastAsia="en-GB"/>
               </w:rPr>
-              <w:t>4.2 Forward Propagation</w:t>
+              <w:t>5.2 Data Pre-processing</w:t>
             </w:r>
             <w:r>
               <w:rPr>
@@ -1303,7 +1607,7 @@
                 <w:noProof/>
                 <w:webHidden/>
               </w:rPr>
-              <w:instrText xml:space="preserve"> PAGEREF _Toc147771550 \h </w:instrText>
+              <w:instrText xml:space="preserve"> PAGEREF _Toc147919139 \h </w:instrText>
             </w:r>
             <w:r>
               <w:rPr>
@@ -1323,7 +1627,7 @@
                 <w:noProof/>
                 <w:webHidden/>
               </w:rPr>
-              <w:t>8</w:t>
+              <w:t>9</w:t>
             </w:r>
             <w:r>
               <w:rPr>
@@ -1350,7 +1654,7 @@
               <w:lang w:eastAsia="en-GB"/>
             </w:rPr>
           </w:pPr>
-          <w:hyperlink w:anchor="_Toc147771551" w:history="1">
+          <w:hyperlink w:anchor="_Toc147919140" w:history="1">
             <w:r>
               <w:rPr>
                 <w:rStyle w:val="Hyperlink"/>
@@ -1358,7 +1662,7 @@
                 <w:noProof/>
                 <w:lang w:eastAsia="en-GB"/>
               </w:rPr>
-              <w:t>4.3 Backward Propagation</w:t>
+              <w:t>5.3 Coding the Neural Network</w:t>
             </w:r>
             <w:r>
               <w:rPr>
@@ -1379,7 +1683,7 @@
                 <w:noProof/>
                 <w:webHidden/>
               </w:rPr>
-              <w:instrText xml:space="preserve"> PAGEREF _Toc147771551 \h </w:instrText>
+              <w:instrText xml:space="preserve"> PAGEREF _Toc147919140 \h </w:instrText>
             </w:r>
             <w:r>
               <w:rPr>
@@ -1399,7 +1703,453 @@
                 <w:noProof/>
                 <w:webHidden/>
               </w:rPr>
-              <w:t>8</w:t>
+              <w:t>9</w:t>
+            </w:r>
+            <w:r>
+              <w:rPr>
+                <w:noProof/>
+                <w:webHidden/>
+              </w:rPr>
+              <w:fldChar w:fldCharType="end"/>
+            </w:r>
+          </w:hyperlink>
+        </w:p>
+        <w:p>
+          <w:pPr>
+            <w:pStyle w:val="TOC3"/>
+            <w:tabs>
+              <w:tab w:val="right" w:leader="dot" w:pos="9016"/>
+            </w:tabs>
+            <w:rPr>
+              <w:rFonts w:eastAsiaTheme="minorEastAsia" w:cstheme="minorBidi"/>
+              <w:noProof/>
+              <w:sz w:val="24"/>
+              <w:szCs w:val="24"/>
+              <w:lang w:eastAsia="en-GB"/>
+            </w:rPr>
+          </w:pPr>
+          <w:hyperlink w:anchor="_Toc147919141" w:history="1">
+            <w:r>
+              <w:rPr>
+                <w:rStyle w:val="Hyperlink"/>
+                <w:rFonts w:eastAsia="Times New Roman"/>
+                <w:noProof/>
+                <w:lang w:eastAsia="en-GB"/>
+              </w:rPr>
+              <w:t>5.3.1 Input and Hidden Layers</w:t>
+            </w:r>
+            <w:r>
+              <w:rPr>
+                <w:noProof/>
+                <w:webHidden/>
+              </w:rPr>
+              <w:tab/>
+            </w:r>
+            <w:r>
+              <w:rPr>
+                <w:noProof/>
+                <w:webHidden/>
+              </w:rPr>
+              <w:fldChar w:fldCharType="begin"/>
+            </w:r>
+            <w:r>
+              <w:rPr>
+                <w:noProof/>
+                <w:webHidden/>
+              </w:rPr>
+              <w:instrText xml:space="preserve"> PAGEREF _Toc147919141 \h </w:instrText>
+            </w:r>
+            <w:r>
+              <w:rPr>
+                <w:noProof/>
+                <w:webHidden/>
+              </w:rPr>
+            </w:r>
+            <w:r>
+              <w:rPr>
+                <w:noProof/>
+                <w:webHidden/>
+              </w:rPr>
+              <w:fldChar w:fldCharType="separate"/>
+            </w:r>
+            <w:r>
+              <w:rPr>
+                <w:noProof/>
+                <w:webHidden/>
+              </w:rPr>
+              <w:t>9</w:t>
+            </w:r>
+            <w:r>
+              <w:rPr>
+                <w:noProof/>
+                <w:webHidden/>
+              </w:rPr>
+              <w:fldChar w:fldCharType="end"/>
+            </w:r>
+          </w:hyperlink>
+        </w:p>
+        <w:p>
+          <w:pPr>
+            <w:pStyle w:val="TOC3"/>
+            <w:tabs>
+              <w:tab w:val="right" w:leader="dot" w:pos="9016"/>
+            </w:tabs>
+            <w:rPr>
+              <w:rFonts w:eastAsiaTheme="minorEastAsia" w:cstheme="minorBidi"/>
+              <w:noProof/>
+              <w:sz w:val="24"/>
+              <w:szCs w:val="24"/>
+              <w:lang w:eastAsia="en-GB"/>
+            </w:rPr>
+          </w:pPr>
+          <w:hyperlink w:anchor="_Toc147919142" w:history="1">
+            <w:r>
+              <w:rPr>
+                <w:rStyle w:val="Hyperlink"/>
+                <w:rFonts w:eastAsia="Times New Roman"/>
+                <w:noProof/>
+                <w:lang w:eastAsia="en-GB"/>
+              </w:rPr>
+              <w:t>5.3.2 Output Layer</w:t>
+            </w:r>
+            <w:r>
+              <w:rPr>
+                <w:noProof/>
+                <w:webHidden/>
+              </w:rPr>
+              <w:tab/>
+            </w:r>
+            <w:r>
+              <w:rPr>
+                <w:noProof/>
+                <w:webHidden/>
+              </w:rPr>
+              <w:fldChar w:fldCharType="begin"/>
+            </w:r>
+            <w:r>
+              <w:rPr>
+                <w:noProof/>
+                <w:webHidden/>
+              </w:rPr>
+              <w:instrText xml:space="preserve"> PAGEREF _Toc147919142 \h </w:instrText>
+            </w:r>
+            <w:r>
+              <w:rPr>
+                <w:noProof/>
+                <w:webHidden/>
+              </w:rPr>
+            </w:r>
+            <w:r>
+              <w:rPr>
+                <w:noProof/>
+                <w:webHidden/>
+              </w:rPr>
+              <w:fldChar w:fldCharType="separate"/>
+            </w:r>
+            <w:r>
+              <w:rPr>
+                <w:noProof/>
+                <w:webHidden/>
+              </w:rPr>
+              <w:t>9</w:t>
+            </w:r>
+            <w:r>
+              <w:rPr>
+                <w:noProof/>
+                <w:webHidden/>
+              </w:rPr>
+              <w:fldChar w:fldCharType="end"/>
+            </w:r>
+          </w:hyperlink>
+        </w:p>
+        <w:p>
+          <w:pPr>
+            <w:pStyle w:val="TOC3"/>
+            <w:tabs>
+              <w:tab w:val="right" w:leader="dot" w:pos="9016"/>
+            </w:tabs>
+            <w:rPr>
+              <w:rFonts w:eastAsiaTheme="minorEastAsia" w:cstheme="minorBidi"/>
+              <w:noProof/>
+              <w:sz w:val="24"/>
+              <w:szCs w:val="24"/>
+              <w:lang w:eastAsia="en-GB"/>
+            </w:rPr>
+          </w:pPr>
+          <w:hyperlink w:anchor="_Toc147919143" w:history="1">
+            <w:r>
+              <w:rPr>
+                <w:rStyle w:val="Hyperlink"/>
+                <w:rFonts w:eastAsia="Times New Roman"/>
+                <w:noProof/>
+                <w:lang w:eastAsia="en-GB"/>
+              </w:rPr>
+              <w:t>5.3.3 Activation Functions</w:t>
+            </w:r>
+            <w:r>
+              <w:rPr>
+                <w:noProof/>
+                <w:webHidden/>
+              </w:rPr>
+              <w:tab/>
+            </w:r>
+            <w:r>
+              <w:rPr>
+                <w:noProof/>
+                <w:webHidden/>
+              </w:rPr>
+              <w:fldChar w:fldCharType="begin"/>
+            </w:r>
+            <w:r>
+              <w:rPr>
+                <w:noProof/>
+                <w:webHidden/>
+              </w:rPr>
+              <w:instrText xml:space="preserve"> PAGEREF _Toc147919143 \h </w:instrText>
+            </w:r>
+            <w:r>
+              <w:rPr>
+                <w:noProof/>
+                <w:webHidden/>
+              </w:rPr>
+            </w:r>
+            <w:r>
+              <w:rPr>
+                <w:noProof/>
+                <w:webHidden/>
+              </w:rPr>
+              <w:fldChar w:fldCharType="separate"/>
+            </w:r>
+            <w:r>
+              <w:rPr>
+                <w:noProof/>
+                <w:webHidden/>
+              </w:rPr>
+              <w:t>9</w:t>
+            </w:r>
+            <w:r>
+              <w:rPr>
+                <w:noProof/>
+                <w:webHidden/>
+              </w:rPr>
+              <w:fldChar w:fldCharType="end"/>
+            </w:r>
+          </w:hyperlink>
+        </w:p>
+        <w:p>
+          <w:pPr>
+            <w:pStyle w:val="TOC3"/>
+            <w:tabs>
+              <w:tab w:val="right" w:leader="dot" w:pos="9016"/>
+            </w:tabs>
+            <w:rPr>
+              <w:rFonts w:eastAsiaTheme="minorEastAsia" w:cstheme="minorBidi"/>
+              <w:noProof/>
+              <w:sz w:val="24"/>
+              <w:szCs w:val="24"/>
+              <w:lang w:eastAsia="en-GB"/>
+            </w:rPr>
+          </w:pPr>
+          <w:hyperlink w:anchor="_Toc147919144" w:history="1">
+            <w:r>
+              <w:rPr>
+                <w:rStyle w:val="Hyperlink"/>
+                <w:rFonts w:eastAsia="Times New Roman"/>
+                <w:noProof/>
+                <w:lang w:eastAsia="en-GB"/>
+              </w:rPr>
+              <w:t>5.3.4 Loss Function</w:t>
+            </w:r>
+            <w:r>
+              <w:rPr>
+                <w:noProof/>
+                <w:webHidden/>
+              </w:rPr>
+              <w:tab/>
+            </w:r>
+            <w:r>
+              <w:rPr>
+                <w:noProof/>
+                <w:webHidden/>
+              </w:rPr>
+              <w:fldChar w:fldCharType="begin"/>
+            </w:r>
+            <w:r>
+              <w:rPr>
+                <w:noProof/>
+                <w:webHidden/>
+              </w:rPr>
+              <w:instrText xml:space="preserve"> PAGEREF _Toc147919144 \h </w:instrText>
+            </w:r>
+            <w:r>
+              <w:rPr>
+                <w:noProof/>
+                <w:webHidden/>
+              </w:rPr>
+            </w:r>
+            <w:r>
+              <w:rPr>
+                <w:noProof/>
+                <w:webHidden/>
+              </w:rPr>
+              <w:fldChar w:fldCharType="separate"/>
+            </w:r>
+            <w:r>
+              <w:rPr>
+                <w:noProof/>
+                <w:webHidden/>
+              </w:rPr>
+              <w:t>9</w:t>
+            </w:r>
+            <w:r>
+              <w:rPr>
+                <w:noProof/>
+                <w:webHidden/>
+              </w:rPr>
+              <w:fldChar w:fldCharType="end"/>
+            </w:r>
+          </w:hyperlink>
+        </w:p>
+        <w:p>
+          <w:pPr>
+            <w:pStyle w:val="TOC3"/>
+            <w:tabs>
+              <w:tab w:val="right" w:leader="dot" w:pos="9016"/>
+            </w:tabs>
+            <w:rPr>
+              <w:rFonts w:eastAsiaTheme="minorEastAsia" w:cstheme="minorBidi"/>
+              <w:noProof/>
+              <w:sz w:val="24"/>
+              <w:szCs w:val="24"/>
+              <w:lang w:eastAsia="en-GB"/>
+            </w:rPr>
+          </w:pPr>
+          <w:hyperlink w:anchor="_Toc147919145" w:history="1">
+            <w:r>
+              <w:rPr>
+                <w:rStyle w:val="Hyperlink"/>
+                <w:rFonts w:eastAsia="Times New Roman"/>
+                <w:noProof/>
+                <w:lang w:eastAsia="en-GB"/>
+              </w:rPr>
+              <w:t>5.3.5 Training Loop</w:t>
+            </w:r>
+            <w:r>
+              <w:rPr>
+                <w:noProof/>
+                <w:webHidden/>
+              </w:rPr>
+              <w:tab/>
+            </w:r>
+            <w:r>
+              <w:rPr>
+                <w:noProof/>
+                <w:webHidden/>
+              </w:rPr>
+              <w:fldChar w:fldCharType="begin"/>
+            </w:r>
+            <w:r>
+              <w:rPr>
+                <w:noProof/>
+                <w:webHidden/>
+              </w:rPr>
+              <w:instrText xml:space="preserve"> PAGEREF _Toc147919145 \h </w:instrText>
+            </w:r>
+            <w:r>
+              <w:rPr>
+                <w:noProof/>
+                <w:webHidden/>
+              </w:rPr>
+            </w:r>
+            <w:r>
+              <w:rPr>
+                <w:noProof/>
+                <w:webHidden/>
+              </w:rPr>
+              <w:fldChar w:fldCharType="separate"/>
+            </w:r>
+            <w:r>
+              <w:rPr>
+                <w:noProof/>
+                <w:webHidden/>
+              </w:rPr>
+              <w:t>9</w:t>
+            </w:r>
+            <w:r>
+              <w:rPr>
+                <w:noProof/>
+                <w:webHidden/>
+              </w:rPr>
+              <w:fldChar w:fldCharType="end"/>
+            </w:r>
+          </w:hyperlink>
+        </w:p>
+        <w:p>
+          <w:pPr>
+            <w:pStyle w:val="TOC1"/>
+            <w:tabs>
+              <w:tab w:val="right" w:leader="dot" w:pos="9016"/>
+            </w:tabs>
+            <w:rPr>
+              <w:rFonts w:eastAsiaTheme="minorEastAsia" w:cstheme="minorBidi"/>
+              <w:b w:val="0"/>
+              <w:bCs w:val="0"/>
+              <w:i w:val="0"/>
+              <w:iCs w:val="0"/>
+              <w:noProof/>
+              <w:lang w:eastAsia="en-GB"/>
+            </w:rPr>
+          </w:pPr>
+          <w:hyperlink w:anchor="_Toc147919146" w:history="1">
+            <w:r>
+              <w:rPr>
+                <w:rStyle w:val="Hyperlink"/>
+                <w:rFonts w:eastAsia="Times New Roman"/>
+                <w:noProof/>
+                <w:lang w:eastAsia="en-GB"/>
+              </w:rPr>
+              <w:t>6. Results and Discussion</w:t>
+            </w:r>
+            <w:r>
+              <w:rPr>
+                <w:noProof/>
+                <w:webHidden/>
+              </w:rPr>
+              <w:tab/>
+            </w:r>
+            <w:r>
+              <w:rPr>
+                <w:noProof/>
+                <w:webHidden/>
+              </w:rPr>
+              <w:fldChar w:fldCharType="begin"/>
+            </w:r>
+            <w:r>
+              <w:rPr>
+                <w:noProof/>
+                <w:webHidden/>
+              </w:rPr>
+              <w:instrText xml:space="preserve"> PAGEREF _Toc147919146 \h </w:instrText>
+            </w:r>
+            <w:r>
+              <w:rPr>
+                <w:noProof/>
+                <w:webHidden/>
+              </w:rPr>
+            </w:r>
+            <w:r>
+              <w:rPr>
+                <w:noProof/>
+                <w:webHidden/>
+              </w:rPr>
+              <w:fldChar w:fldCharType="separate"/>
+            </w:r>
+            <w:r>
+              <w:rPr>
+                <w:noProof/>
+                <w:webHidden/>
+              </w:rPr>
+              <w:t>10</w:t>
             </w:r>
             <w:r>
               <w:rPr>
@@ -1426,7 +2176,7 @@
               <w:lang w:eastAsia="en-GB"/>
             </w:rPr>
           </w:pPr>
-          <w:hyperlink w:anchor="_Toc147771552" w:history="1">
+          <w:hyperlink w:anchor="_Toc147919147" w:history="1">
             <w:r>
               <w:rPr>
                 <w:rStyle w:val="Hyperlink"/>
@@ -1434,7 +2184,7 @@
                 <w:noProof/>
                 <w:lang w:eastAsia="en-GB"/>
               </w:rPr>
-              <w:t>4.4 Loss Function (Cross-Entropy)</w:t>
+              <w:t>6.1 Model Performance Metrics</w:t>
             </w:r>
             <w:r>
               <w:rPr>
@@ -1455,7 +2205,7 @@
                 <w:noProof/>
                 <w:webHidden/>
               </w:rPr>
-              <w:instrText xml:space="preserve"> PAGEREF _Toc147771552 \h </w:instrText>
+              <w:instrText xml:space="preserve"> PAGEREF _Toc147919147 \h </w:instrText>
             </w:r>
             <w:r>
               <w:rPr>
@@ -1475,7 +2225,7 @@
                 <w:noProof/>
                 <w:webHidden/>
               </w:rPr>
-              <w:t>8</w:t>
+              <w:t>10</w:t>
             </w:r>
             <w:r>
               <w:rPr>
@@ -1502,7 +2252,7 @@
               <w:lang w:eastAsia="en-GB"/>
             </w:rPr>
           </w:pPr>
-          <w:hyperlink w:anchor="_Toc147771553" w:history="1">
+          <w:hyperlink w:anchor="_Toc147919148" w:history="1">
             <w:r>
               <w:rPr>
                 <w:rStyle w:val="Hyperlink"/>
@@ -1510,7 +2260,7 @@
                 <w:noProof/>
                 <w:lang w:eastAsia="en-GB"/>
               </w:rPr>
-              <w:t>4.5 Gradient Descent Algorithm</w:t>
+              <w:t>6.2 Loss and Accuracy Plots</w:t>
             </w:r>
             <w:r>
               <w:rPr>
@@ -1531,7 +2281,7 @@
                 <w:noProof/>
                 <w:webHidden/>
               </w:rPr>
-              <w:instrText xml:space="preserve"> PAGEREF _Toc147771553 \h </w:instrText>
+              <w:instrText xml:space="preserve"> PAGEREF _Toc147919148 \h </w:instrText>
             </w:r>
             <w:r>
               <w:rPr>
@@ -1551,7 +2301,83 @@
                 <w:noProof/>
                 <w:webHidden/>
               </w:rPr>
-              <w:t>8</w:t>
+              <w:t>10</w:t>
+            </w:r>
+            <w:r>
+              <w:rPr>
+                <w:noProof/>
+                <w:webHidden/>
+              </w:rPr>
+              <w:fldChar w:fldCharType="end"/>
+            </w:r>
+          </w:hyperlink>
+        </w:p>
+        <w:p>
+          <w:pPr>
+            <w:pStyle w:val="TOC2"/>
+            <w:tabs>
+              <w:tab w:val="right" w:leader="dot" w:pos="9016"/>
+            </w:tabs>
+            <w:rPr>
+              <w:rFonts w:eastAsiaTheme="minorEastAsia" w:cstheme="minorBidi"/>
+              <w:b w:val="0"/>
+              <w:bCs w:val="0"/>
+              <w:noProof/>
+              <w:sz w:val="24"/>
+              <w:szCs w:val="24"/>
+              <w:lang w:eastAsia="en-GB"/>
+            </w:rPr>
+          </w:pPr>
+          <w:hyperlink w:anchor="_Toc147919149" w:history="1">
+            <w:r>
+              <w:rPr>
+                <w:rStyle w:val="Hyperlink"/>
+                <w:rFonts w:eastAsia="Times New Roman"/>
+                <w:noProof/>
+                <w:lang w:eastAsia="en-GB"/>
+              </w:rPr>
+              <w:t>6.3 Interpretation of Results</w:t>
+            </w:r>
+            <w:r>
+              <w:rPr>
+                <w:noProof/>
+                <w:webHidden/>
+              </w:rPr>
+              <w:tab/>
+            </w:r>
+            <w:r>
+              <w:rPr>
+                <w:noProof/>
+                <w:webHidden/>
+              </w:rPr>
+              <w:fldChar w:fldCharType="begin"/>
+            </w:r>
+            <w:r>
+              <w:rPr>
+                <w:noProof/>
+                <w:webHidden/>
+              </w:rPr>
+              <w:instrText xml:space="preserve"> PAGEREF _Toc147919149 \h </w:instrText>
+            </w:r>
+            <w:r>
+              <w:rPr>
+                <w:noProof/>
+                <w:webHidden/>
+              </w:rPr>
+            </w:r>
+            <w:r>
+              <w:rPr>
+                <w:noProof/>
+                <w:webHidden/>
+              </w:rPr>
+              <w:fldChar w:fldCharType="separate"/>
+            </w:r>
+            <w:r>
+              <w:rPr>
+                <w:noProof/>
+                <w:webHidden/>
+              </w:rPr>
+              <w:t>10</w:t>
             </w:r>
             <w:r>
               <w:rPr>
@@ -1578,7 +2404,7 @@
               <w:lang w:eastAsia="en-GB"/>
             </w:rPr>
           </w:pPr>
-          <w:hyperlink w:anchor="_Toc147771554" w:history="1">
+          <w:hyperlink w:anchor="_Toc147919150" w:history="1">
             <w:r>
               <w:rPr>
                 <w:rStyle w:val="Hyperlink"/>
@@ -1586,7 +2412,7 @@
                 <w:noProof/>
                 <w:lang w:eastAsia="en-GB"/>
               </w:rPr>
-              <w:t>5. Implementation Details</w:t>
+              <w:t>7. Conclusion</w:t>
             </w:r>
             <w:r>
               <w:rPr>
@@ -1607,7 +2433,7 @@
                 <w:noProof/>
                 <w:webHidden/>
               </w:rPr>
-              <w:instrText xml:space="preserve"> PAGEREF _Toc147771554 \h </w:instrText>
+              <w:instrText xml:space="preserve"> PAGEREF _Toc147919150 \h </w:instrText>
             </w:r>
             <w:r>
               <w:rPr>
@@ -1627,7 +2453,7 @@
                 <w:noProof/>
                 <w:webHidden/>
               </w:rPr>
-              <w:t>9</w:t>
+              <w:t>11</w:t>
             </w:r>
             <w:r>
               <w:rPr>
@@ -1654,7 +2480,7 @@
               <w:lang w:eastAsia="en-GB"/>
             </w:rPr>
           </w:pPr>
-          <w:hyperlink w:anchor="_Toc147771555" w:history="1">
+          <w:hyperlink w:anchor="_Toc147919151" w:history="1">
             <w:r>
               <w:rPr>
                 <w:rStyle w:val="Hyperlink"/>
@@ -1662,7 +2488,7 @@
                 <w:noProof/>
                 <w:lang w:eastAsia="en-GB"/>
               </w:rPr>
-              <w:t>5.1 Setting up the Environment</w:t>
+              <w:t>7.1 Summary of Findings</w:t>
             </w:r>
             <w:r>
               <w:rPr>
@@ -1683,7 +2509,7 @@
                 <w:noProof/>
                 <w:webHidden/>
               </w:rPr>
-              <w:instrText xml:space="preserve"> PAGEREF _Toc147771555 \h </w:instrText>
+              <w:instrText xml:space="preserve"> PAGEREF _Toc147919151 \h </w:instrText>
             </w:r>
             <w:r>
               <w:rPr>
@@ -1703,7 +2529,7 @@
                 <w:noProof/>
                 <w:webHidden/>
               </w:rPr>
-              <w:t>9</w:t>
+              <w:t>11</w:t>
             </w:r>
             <w:r>
               <w:rPr>
@@ -1730,7 +2556,7 @@
               <w:lang w:eastAsia="en-GB"/>
             </w:rPr>
           </w:pPr>
-          <w:hyperlink w:anchor="_Toc147771556" w:history="1">
+          <w:hyperlink w:anchor="_Toc147919152" w:history="1">
             <w:r>
               <w:rPr>
                 <w:rStyle w:val="Hyperlink"/>
@@ -1738,7 +2564,7 @@
                 <w:noProof/>
                 <w:lang w:eastAsia="en-GB"/>
               </w:rPr>
-              <w:t>5.2 Data Preprocessing</w:t>
+              <w:t>7.2 Implications</w:t>
             </w:r>
             <w:r>
               <w:rPr>
@@ -1759,7 +2585,7 @@
                 <w:noProof/>
                 <w:webHidden/>
               </w:rPr>
-              <w:instrText xml:space="preserve"> PAGEREF _Toc147771556 \h </w:instrText>
+              <w:instrText xml:space="preserve"> PAGEREF _Toc147919152 \h </w:instrText>
             </w:r>
             <w:r>
               <w:rPr>
@@ -1779,7 +2605,7 @@
                 <w:noProof/>
                 <w:webHidden/>
               </w:rPr>
-              <w:t>9</w:t>
+              <w:t>11</w:t>
             </w:r>
             <w:r>
               <w:rPr>
@@ -1806,7 +2632,7 @@
               <w:lang w:eastAsia="en-GB"/>
             </w:rPr>
           </w:pPr>
-          <w:hyperlink w:anchor="_Toc147771557" w:history="1">
+          <w:hyperlink w:anchor="_Toc147919153" w:history="1">
             <w:r>
               <w:rPr>
                 <w:rStyle w:val="Hyperlink"/>
@@ -1814,7 +2640,7 @@
                 <w:noProof/>
                 <w:lang w:eastAsia="en-GB"/>
               </w:rPr>
-              <w:t>5.3 Coding the Neural Network</w:t>
+              <w:t>7.3 Future Work</w:t>
             </w:r>
             <w:r>
               <w:rPr>
@@ -1835,7 +2661,7 @@
                 <w:noProof/>
                 <w:webHidden/>
               </w:rPr>
-              <w:instrText xml:space="preserve"> PAGEREF _Toc147771557 \h </w:instrText>
+              <w:instrText xml:space="preserve"> PAGEREF _Toc147919153 \h </w:instrText>
             </w:r>
             <w:r>
               <w:rPr>
@@ -1855,7 +2681,7 @@
                 <w:noProof/>
                 <w:webHidden/>
               </w:rPr>
-              <w:t>9</w:t>
+              <w:t>11</w:t>
             </w:r>
             <w:r>
               <w:rPr>
@@ -1868,27 +2694,27 @@
         </w:p>
         <w:p>
           <w:pPr>
-            <w:pStyle w:val="TOC3"/>
+            <w:pStyle w:val="TOC1"/>
             <w:tabs>
               <w:tab w:val="right" w:leader="dot" w:pos="9016"/>
             </w:tabs>
             <w:rPr>
               <w:rFonts w:eastAsiaTheme="minorEastAsia" w:cstheme="minorBidi"/>
+              <w:b w:val="0"/>
+              <w:bCs w:val="0"/>
+              <w:i w:val="0"/>
+              <w:iCs w:val="0"/>
               <w:noProof/>
-              <w:sz w:val="24"/>
-              <w:szCs w:val="24"/>
               <w:lang w:eastAsia="en-GB"/>
             </w:rPr>
           </w:pPr>
-          <w:hyperlink w:anchor="_Toc147771558" w:history="1">
+          <w:hyperlink w:anchor="_Toc147919154" w:history="1">
             <w:r>
               <w:rPr>
                 <w:rStyle w:val="Hyperlink"/>
-                <w:rFonts w:eastAsia="Times New Roman"/>
-                <w:noProof/>
-                <w:lang w:eastAsia="en-GB"/>
-              </w:rPr>
-              <w:t>5.3.1 Input and Hidden Layers</w:t>
+                <w:noProof/>
+              </w:rPr>
+              <w:t>Sources</w:t>
             </w:r>
             <w:r>
               <w:rPr>
@@ -1909,7 +2735,7 @@
                 <w:noProof/>
                 <w:webHidden/>
               </w:rPr>
-              <w:instrText xml:space="preserve"> PAGEREF _Toc147771558 \h </w:instrText>
+              <w:instrText xml:space="preserve"> PAGEREF _Toc147919154 \h </w:instrText>
             </w:r>
             <w:r>
               <w:rPr>
@@ -1929,303 +2755,7 @@
                 <w:noProof/>
                 <w:webHidden/>
               </w:rPr>
-              <w:t>9</w:t>
-            </w:r>
-            <w:r>
-              <w:rPr>
-                <w:noProof/>
-                <w:webHidden/>
-              </w:rPr>
-              <w:fldChar w:fldCharType="end"/>
-            </w:r>
-          </w:hyperlink>
-        </w:p>
-        <w:p>
-          <w:pPr>
-            <w:pStyle w:val="TOC3"/>
-            <w:tabs>
-              <w:tab w:val="right" w:leader="dot" w:pos="9016"/>
-            </w:tabs>
-            <w:rPr>
-              <w:rFonts w:eastAsiaTheme="minorEastAsia" w:cstheme="minorBidi"/>
-              <w:noProof/>
-              <w:sz w:val="24"/>
-              <w:szCs w:val="24"/>
-              <w:lang w:eastAsia="en-GB"/>
-            </w:rPr>
-          </w:pPr>
-          <w:hyperlink w:anchor="_Toc147771559" w:history="1">
-            <w:r>
-              <w:rPr>
-                <w:rStyle w:val="Hyperlink"/>
-                <w:rFonts w:eastAsia="Times New Roman"/>
-                <w:noProof/>
-                <w:lang w:eastAsia="en-GB"/>
-              </w:rPr>
-              <w:t>5.3.2 Output Layer</w:t>
-            </w:r>
-            <w:r>
-              <w:rPr>
-                <w:noProof/>
-                <w:webHidden/>
-              </w:rPr>
-              <w:tab/>
-            </w:r>
-            <w:r>
-              <w:rPr>
-                <w:noProof/>
-                <w:webHidden/>
-              </w:rPr>
-              <w:fldChar w:fldCharType="begin"/>
-            </w:r>
-            <w:r>
-              <w:rPr>
-                <w:noProof/>
-                <w:webHidden/>
-              </w:rPr>
-              <w:instrText xml:space="preserve"> PAGEREF _Toc147771559 \h </w:instrText>
-            </w:r>
-            <w:r>
-              <w:rPr>
-                <w:noProof/>
-                <w:webHidden/>
-              </w:rPr>
-            </w:r>
-            <w:r>
-              <w:rPr>
-                <w:noProof/>
-                <w:webHidden/>
-              </w:rPr>
-              <w:fldChar w:fldCharType="separate"/>
-            </w:r>
-            <w:r>
-              <w:rPr>
-                <w:noProof/>
-                <w:webHidden/>
-              </w:rPr>
-              <w:t>9</w:t>
-            </w:r>
-            <w:r>
-              <w:rPr>
-                <w:noProof/>
-                <w:webHidden/>
-              </w:rPr>
-              <w:fldChar w:fldCharType="end"/>
-            </w:r>
-          </w:hyperlink>
-        </w:p>
-        <w:p>
-          <w:pPr>
-            <w:pStyle w:val="TOC3"/>
-            <w:tabs>
-              <w:tab w:val="right" w:leader="dot" w:pos="9016"/>
-            </w:tabs>
-            <w:rPr>
-              <w:rFonts w:eastAsiaTheme="minorEastAsia" w:cstheme="minorBidi"/>
-              <w:noProof/>
-              <w:sz w:val="24"/>
-              <w:szCs w:val="24"/>
-              <w:lang w:eastAsia="en-GB"/>
-            </w:rPr>
-          </w:pPr>
-          <w:hyperlink w:anchor="_Toc147771560" w:history="1">
-            <w:r>
-              <w:rPr>
-                <w:rStyle w:val="Hyperlink"/>
-                <w:rFonts w:eastAsia="Times New Roman"/>
-                <w:noProof/>
-                <w:lang w:eastAsia="en-GB"/>
-              </w:rPr>
-              <w:t>5.3.3 Activation Functions</w:t>
-            </w:r>
-            <w:r>
-              <w:rPr>
-                <w:noProof/>
-                <w:webHidden/>
-              </w:rPr>
-              <w:tab/>
-            </w:r>
-            <w:r>
-              <w:rPr>
-                <w:noProof/>
-                <w:webHidden/>
-              </w:rPr>
-              <w:fldChar w:fldCharType="begin"/>
-            </w:r>
-            <w:r>
-              <w:rPr>
-                <w:noProof/>
-                <w:webHidden/>
-              </w:rPr>
-              <w:instrText xml:space="preserve"> PAGEREF _Toc147771560 \h </w:instrText>
-            </w:r>
-            <w:r>
-              <w:rPr>
-                <w:noProof/>
-                <w:webHidden/>
-              </w:rPr>
-            </w:r>
-            <w:r>
-              <w:rPr>
-                <w:noProof/>
-                <w:webHidden/>
-              </w:rPr>
-              <w:fldChar w:fldCharType="separate"/>
-            </w:r>
-            <w:r>
-              <w:rPr>
-                <w:noProof/>
-                <w:webHidden/>
-              </w:rPr>
-              <w:t>9</w:t>
-            </w:r>
-            <w:r>
-              <w:rPr>
-                <w:noProof/>
-                <w:webHidden/>
-              </w:rPr>
-              <w:fldChar w:fldCharType="end"/>
-            </w:r>
-          </w:hyperlink>
-        </w:p>
-        <w:p>
-          <w:pPr>
-            <w:pStyle w:val="TOC3"/>
-            <w:tabs>
-              <w:tab w:val="right" w:leader="dot" w:pos="9016"/>
-            </w:tabs>
-            <w:rPr>
-              <w:rFonts w:eastAsiaTheme="minorEastAsia" w:cstheme="minorBidi"/>
-              <w:noProof/>
-              <w:sz w:val="24"/>
-              <w:szCs w:val="24"/>
-              <w:lang w:eastAsia="en-GB"/>
-            </w:rPr>
-          </w:pPr>
-          <w:hyperlink w:anchor="_Toc147771561" w:history="1">
-            <w:r>
-              <w:rPr>
-                <w:rStyle w:val="Hyperlink"/>
-                <w:rFonts w:eastAsia="Times New Roman"/>
-                <w:noProof/>
-                <w:lang w:eastAsia="en-GB"/>
-              </w:rPr>
-              <w:t>5.3.4 Loss Function</w:t>
-            </w:r>
-            <w:r>
-              <w:rPr>
-                <w:noProof/>
-                <w:webHidden/>
-              </w:rPr>
-              <w:tab/>
-            </w:r>
-            <w:r>
-              <w:rPr>
-                <w:noProof/>
-                <w:webHidden/>
-              </w:rPr>
-              <w:fldChar w:fldCharType="begin"/>
-            </w:r>
-            <w:r>
-              <w:rPr>
-                <w:noProof/>
-                <w:webHidden/>
-              </w:rPr>
-              <w:instrText xml:space="preserve"> PAGEREF _Toc147771561 \h </w:instrText>
-            </w:r>
-            <w:r>
-              <w:rPr>
-                <w:noProof/>
-                <w:webHidden/>
-              </w:rPr>
-            </w:r>
-            <w:r>
-              <w:rPr>
-                <w:noProof/>
-                <w:webHidden/>
-              </w:rPr>
-              <w:fldChar w:fldCharType="separate"/>
-            </w:r>
-            <w:r>
-              <w:rPr>
-                <w:noProof/>
-                <w:webHidden/>
-              </w:rPr>
-              <w:t>9</w:t>
-            </w:r>
-            <w:r>
-              <w:rPr>
-                <w:noProof/>
-                <w:webHidden/>
-              </w:rPr>
-              <w:fldChar w:fldCharType="end"/>
-            </w:r>
-          </w:hyperlink>
-        </w:p>
-        <w:p>
-          <w:pPr>
-            <w:pStyle w:val="TOC3"/>
-            <w:tabs>
-              <w:tab w:val="right" w:leader="dot" w:pos="9016"/>
-            </w:tabs>
-            <w:rPr>
-              <w:rFonts w:eastAsiaTheme="minorEastAsia" w:cstheme="minorBidi"/>
-              <w:noProof/>
-              <w:sz w:val="24"/>
-              <w:szCs w:val="24"/>
-              <w:lang w:eastAsia="en-GB"/>
-            </w:rPr>
-          </w:pPr>
-          <w:hyperlink w:anchor="_Toc147771562" w:history="1">
-            <w:r>
-              <w:rPr>
-                <w:rStyle w:val="Hyperlink"/>
-                <w:rFonts w:eastAsia="Times New Roman"/>
-                <w:noProof/>
-                <w:lang w:eastAsia="en-GB"/>
-              </w:rPr>
-              <w:t>5.3.5 Training Loop</w:t>
-            </w:r>
-            <w:r>
-              <w:rPr>
-                <w:noProof/>
-                <w:webHidden/>
-              </w:rPr>
-              <w:tab/>
-            </w:r>
-            <w:r>
-              <w:rPr>
-                <w:noProof/>
-                <w:webHidden/>
-              </w:rPr>
-              <w:fldChar w:fldCharType="begin"/>
-            </w:r>
-            <w:r>
-              <w:rPr>
-                <w:noProof/>
-                <w:webHidden/>
-              </w:rPr>
-              <w:instrText xml:space="preserve"> PAGEREF _Toc147771562 \h </w:instrText>
-            </w:r>
-            <w:r>
-              <w:rPr>
-                <w:noProof/>
-                <w:webHidden/>
-              </w:rPr>
-            </w:r>
-            <w:r>
-              <w:rPr>
-                <w:noProof/>
-                <w:webHidden/>
-              </w:rPr>
-              <w:fldChar w:fldCharType="separate"/>
-            </w:r>
-            <w:r>
-              <w:rPr>
-                <w:noProof/>
-                <w:webHidden/>
-              </w:rPr>
-              <w:t>9</w:t>
+              <w:t>12</w:t>
             </w:r>
             <w:r>
               <w:rPr>
@@ -2252,15 +2782,13 @@
               <w:lang w:eastAsia="en-GB"/>
             </w:rPr>
           </w:pPr>
-          <w:hyperlink w:anchor="_Toc147771563" w:history="1">
+          <w:hyperlink w:anchor="_Toc147919155" w:history="1">
             <w:r>
               <w:rPr>
                 <w:rStyle w:val="Hyperlink"/>
-                <w:rFonts w:eastAsia="Times New Roman"/>
-                <w:noProof/>
-                <w:lang w:eastAsia="en-GB"/>
-              </w:rPr>
-              <w:t>5.4 Hyperparameter Tuning</w:t>
+                <w:noProof/>
+              </w:rPr>
+              <w:t>ChatGPT logs</w:t>
             </w:r>
             <w:r>
               <w:rPr>
@@ -2281,763 +2809,7 @@
                 <w:noProof/>
                 <w:webHidden/>
               </w:rPr>
-              <w:instrText xml:space="preserve"> PAGEREF _Toc147771563 \h </w:instrText>
-            </w:r>
-            <w:r>
-              <w:rPr>
-                <w:noProof/>
-                <w:webHidden/>
-              </w:rPr>
-            </w:r>
-            <w:r>
-              <w:rPr>
-                <w:noProof/>
-                <w:webHidden/>
-              </w:rPr>
-              <w:fldChar w:fldCharType="separate"/>
-            </w:r>
-            <w:r>
-              <w:rPr>
-                <w:noProof/>
-                <w:webHidden/>
-              </w:rPr>
-              <w:t>9</w:t>
-            </w:r>
-            <w:r>
-              <w:rPr>
-                <w:noProof/>
-                <w:webHidden/>
-              </w:rPr>
-              <w:fldChar w:fldCharType="end"/>
-            </w:r>
-          </w:hyperlink>
-        </w:p>
-        <w:p>
-          <w:pPr>
-            <w:pStyle w:val="TOC1"/>
-            <w:tabs>
-              <w:tab w:val="right" w:leader="dot" w:pos="9016"/>
-            </w:tabs>
-            <w:rPr>
-              <w:rFonts w:eastAsiaTheme="minorEastAsia" w:cstheme="minorBidi"/>
-              <w:b w:val="0"/>
-              <w:bCs w:val="0"/>
-              <w:i w:val="0"/>
-              <w:iCs w:val="0"/>
-              <w:noProof/>
-              <w:lang w:eastAsia="en-GB"/>
-            </w:rPr>
-          </w:pPr>
-          <w:hyperlink w:anchor="_Toc147771564" w:history="1">
-            <w:r>
-              <w:rPr>
-                <w:rStyle w:val="Hyperlink"/>
-                <w:rFonts w:eastAsia="Times New Roman"/>
-                <w:noProof/>
-                <w:lang w:eastAsia="en-GB"/>
-              </w:rPr>
-              <w:t>6. Results and Discussion</w:t>
-            </w:r>
-            <w:r>
-              <w:rPr>
-                <w:noProof/>
-                <w:webHidden/>
-              </w:rPr>
-              <w:tab/>
-            </w:r>
-            <w:r>
-              <w:rPr>
-                <w:noProof/>
-                <w:webHidden/>
-              </w:rPr>
-              <w:fldChar w:fldCharType="begin"/>
-            </w:r>
-            <w:r>
-              <w:rPr>
-                <w:noProof/>
-                <w:webHidden/>
-              </w:rPr>
-              <w:instrText xml:space="preserve"> PAGEREF _Toc147771564 \h </w:instrText>
-            </w:r>
-            <w:r>
-              <w:rPr>
-                <w:noProof/>
-                <w:webHidden/>
-              </w:rPr>
-            </w:r>
-            <w:r>
-              <w:rPr>
-                <w:noProof/>
-                <w:webHidden/>
-              </w:rPr>
-              <w:fldChar w:fldCharType="separate"/>
-            </w:r>
-            <w:r>
-              <w:rPr>
-                <w:noProof/>
-                <w:webHidden/>
-              </w:rPr>
-              <w:t>10</w:t>
-            </w:r>
-            <w:r>
-              <w:rPr>
-                <w:noProof/>
-                <w:webHidden/>
-              </w:rPr>
-              <w:fldChar w:fldCharType="end"/>
-            </w:r>
-          </w:hyperlink>
-        </w:p>
-        <w:p>
-          <w:pPr>
-            <w:pStyle w:val="TOC2"/>
-            <w:tabs>
-              <w:tab w:val="right" w:leader="dot" w:pos="9016"/>
-            </w:tabs>
-            <w:rPr>
-              <w:rFonts w:eastAsiaTheme="minorEastAsia" w:cstheme="minorBidi"/>
-              <w:b w:val="0"/>
-              <w:bCs w:val="0"/>
-              <w:noProof/>
-              <w:sz w:val="24"/>
-              <w:szCs w:val="24"/>
-              <w:lang w:eastAsia="en-GB"/>
-            </w:rPr>
-          </w:pPr>
-          <w:hyperlink w:anchor="_Toc147771565" w:history="1">
-            <w:r>
-              <w:rPr>
-                <w:rStyle w:val="Hyperlink"/>
-                <w:rFonts w:eastAsia="Times New Roman"/>
-                <w:noProof/>
-                <w:lang w:eastAsia="en-GB"/>
-              </w:rPr>
-              <w:t>6.1 Model Performance Metrics</w:t>
-            </w:r>
-            <w:r>
-              <w:rPr>
-                <w:noProof/>
-                <w:webHidden/>
-              </w:rPr>
-              <w:tab/>
-            </w:r>
-            <w:r>
-              <w:rPr>
-                <w:noProof/>
-                <w:webHidden/>
-              </w:rPr>
-              <w:fldChar w:fldCharType="begin"/>
-            </w:r>
-            <w:r>
-              <w:rPr>
-                <w:noProof/>
-                <w:webHidden/>
-              </w:rPr>
-              <w:instrText xml:space="preserve"> PAGEREF _Toc147771565 \h </w:instrText>
-            </w:r>
-            <w:r>
-              <w:rPr>
-                <w:noProof/>
-                <w:webHidden/>
-              </w:rPr>
-            </w:r>
-            <w:r>
-              <w:rPr>
-                <w:noProof/>
-                <w:webHidden/>
-              </w:rPr>
-              <w:fldChar w:fldCharType="separate"/>
-            </w:r>
-            <w:r>
-              <w:rPr>
-                <w:noProof/>
-                <w:webHidden/>
-              </w:rPr>
-              <w:t>10</w:t>
-            </w:r>
-            <w:r>
-              <w:rPr>
-                <w:noProof/>
-                <w:webHidden/>
-              </w:rPr>
-              <w:fldChar w:fldCharType="end"/>
-            </w:r>
-          </w:hyperlink>
-        </w:p>
-        <w:p>
-          <w:pPr>
-            <w:pStyle w:val="TOC2"/>
-            <w:tabs>
-              <w:tab w:val="right" w:leader="dot" w:pos="9016"/>
-            </w:tabs>
-            <w:rPr>
-              <w:rFonts w:eastAsiaTheme="minorEastAsia" w:cstheme="minorBidi"/>
-              <w:b w:val="0"/>
-              <w:bCs w:val="0"/>
-              <w:noProof/>
-              <w:sz w:val="24"/>
-              <w:szCs w:val="24"/>
-              <w:lang w:eastAsia="en-GB"/>
-            </w:rPr>
-          </w:pPr>
-          <w:hyperlink w:anchor="_Toc147771566" w:history="1">
-            <w:r>
-              <w:rPr>
-                <w:rStyle w:val="Hyperlink"/>
-                <w:rFonts w:eastAsia="Times New Roman"/>
-                <w:noProof/>
-                <w:lang w:eastAsia="en-GB"/>
-              </w:rPr>
-              <w:t>6.2 Loss and Accuracy Plots</w:t>
-            </w:r>
-            <w:r>
-              <w:rPr>
-                <w:noProof/>
-                <w:webHidden/>
-              </w:rPr>
-              <w:tab/>
-            </w:r>
-            <w:r>
-              <w:rPr>
-                <w:noProof/>
-                <w:webHidden/>
-              </w:rPr>
-              <w:fldChar w:fldCharType="begin"/>
-            </w:r>
-            <w:r>
-              <w:rPr>
-                <w:noProof/>
-                <w:webHidden/>
-              </w:rPr>
-              <w:instrText xml:space="preserve"> PAGEREF _Toc147771566 \h </w:instrText>
-            </w:r>
-            <w:r>
-              <w:rPr>
-                <w:noProof/>
-                <w:webHidden/>
-              </w:rPr>
-            </w:r>
-            <w:r>
-              <w:rPr>
-                <w:noProof/>
-                <w:webHidden/>
-              </w:rPr>
-              <w:fldChar w:fldCharType="separate"/>
-            </w:r>
-            <w:r>
-              <w:rPr>
-                <w:noProof/>
-                <w:webHidden/>
-              </w:rPr>
-              <w:t>10</w:t>
-            </w:r>
-            <w:r>
-              <w:rPr>
-                <w:noProof/>
-                <w:webHidden/>
-              </w:rPr>
-              <w:fldChar w:fldCharType="end"/>
-            </w:r>
-          </w:hyperlink>
-        </w:p>
-        <w:p>
-          <w:pPr>
-            <w:pStyle w:val="TOC2"/>
-            <w:tabs>
-              <w:tab w:val="right" w:leader="dot" w:pos="9016"/>
-            </w:tabs>
-            <w:rPr>
-              <w:rFonts w:eastAsiaTheme="minorEastAsia" w:cstheme="minorBidi"/>
-              <w:b w:val="0"/>
-              <w:bCs w:val="0"/>
-              <w:noProof/>
-              <w:sz w:val="24"/>
-              <w:szCs w:val="24"/>
-              <w:lang w:eastAsia="en-GB"/>
-            </w:rPr>
-          </w:pPr>
-          <w:hyperlink w:anchor="_Toc147771567" w:history="1">
-            <w:r>
-              <w:rPr>
-                <w:rStyle w:val="Hyperlink"/>
-                <w:rFonts w:eastAsia="Times New Roman"/>
-                <w:noProof/>
-                <w:lang w:eastAsia="en-GB"/>
-              </w:rPr>
-              <w:t>6.3 Interpretation of Results</w:t>
-            </w:r>
-            <w:r>
-              <w:rPr>
-                <w:noProof/>
-                <w:webHidden/>
-              </w:rPr>
-              <w:tab/>
-            </w:r>
-            <w:r>
-              <w:rPr>
-                <w:noProof/>
-                <w:webHidden/>
-              </w:rPr>
-              <w:fldChar w:fldCharType="begin"/>
-            </w:r>
-            <w:r>
-              <w:rPr>
-                <w:noProof/>
-                <w:webHidden/>
-              </w:rPr>
-              <w:instrText xml:space="preserve"> PAGEREF _Toc147771567 \h </w:instrText>
-            </w:r>
-            <w:r>
-              <w:rPr>
-                <w:noProof/>
-                <w:webHidden/>
-              </w:rPr>
-            </w:r>
-            <w:r>
-              <w:rPr>
-                <w:noProof/>
-                <w:webHidden/>
-              </w:rPr>
-              <w:fldChar w:fldCharType="separate"/>
-            </w:r>
-            <w:r>
-              <w:rPr>
-                <w:noProof/>
-                <w:webHidden/>
-              </w:rPr>
-              <w:t>10</w:t>
-            </w:r>
-            <w:r>
-              <w:rPr>
-                <w:noProof/>
-                <w:webHidden/>
-              </w:rPr>
-              <w:fldChar w:fldCharType="end"/>
-            </w:r>
-          </w:hyperlink>
-        </w:p>
-        <w:p>
-          <w:pPr>
-            <w:pStyle w:val="TOC1"/>
-            <w:tabs>
-              <w:tab w:val="right" w:leader="dot" w:pos="9016"/>
-            </w:tabs>
-            <w:rPr>
-              <w:rFonts w:eastAsiaTheme="minorEastAsia" w:cstheme="minorBidi"/>
-              <w:b w:val="0"/>
-              <w:bCs w:val="0"/>
-              <w:i w:val="0"/>
-              <w:iCs w:val="0"/>
-              <w:noProof/>
-              <w:lang w:eastAsia="en-GB"/>
-            </w:rPr>
-          </w:pPr>
-          <w:hyperlink w:anchor="_Toc147771568" w:history="1">
-            <w:r>
-              <w:rPr>
-                <w:rStyle w:val="Hyperlink"/>
-                <w:rFonts w:eastAsia="Times New Roman"/>
-                <w:noProof/>
-                <w:lang w:eastAsia="en-GB"/>
-              </w:rPr>
-              <w:t>7. Conclusion</w:t>
-            </w:r>
-            <w:r>
-              <w:rPr>
-                <w:noProof/>
-                <w:webHidden/>
-              </w:rPr>
-              <w:tab/>
-            </w:r>
-            <w:r>
-              <w:rPr>
-                <w:noProof/>
-                <w:webHidden/>
-              </w:rPr>
-              <w:fldChar w:fldCharType="begin"/>
-            </w:r>
-            <w:r>
-              <w:rPr>
-                <w:noProof/>
-                <w:webHidden/>
-              </w:rPr>
-              <w:instrText xml:space="preserve"> PAGEREF _Toc147771568 \h </w:instrText>
-            </w:r>
-            <w:r>
-              <w:rPr>
-                <w:noProof/>
-                <w:webHidden/>
-              </w:rPr>
-            </w:r>
-            <w:r>
-              <w:rPr>
-                <w:noProof/>
-                <w:webHidden/>
-              </w:rPr>
-              <w:fldChar w:fldCharType="separate"/>
-            </w:r>
-            <w:r>
-              <w:rPr>
-                <w:noProof/>
-                <w:webHidden/>
-              </w:rPr>
-              <w:t>11</w:t>
-            </w:r>
-            <w:r>
-              <w:rPr>
-                <w:noProof/>
-                <w:webHidden/>
-              </w:rPr>
-              <w:fldChar w:fldCharType="end"/>
-            </w:r>
-          </w:hyperlink>
-        </w:p>
-        <w:p>
-          <w:pPr>
-            <w:pStyle w:val="TOC2"/>
-            <w:tabs>
-              <w:tab w:val="right" w:leader="dot" w:pos="9016"/>
-            </w:tabs>
-            <w:rPr>
-              <w:rFonts w:eastAsiaTheme="minorEastAsia" w:cstheme="minorBidi"/>
-              <w:b w:val="0"/>
-              <w:bCs w:val="0"/>
-              <w:noProof/>
-              <w:sz w:val="24"/>
-              <w:szCs w:val="24"/>
-              <w:lang w:eastAsia="en-GB"/>
-            </w:rPr>
-          </w:pPr>
-          <w:hyperlink w:anchor="_Toc147771569" w:history="1">
-            <w:r>
-              <w:rPr>
-                <w:rStyle w:val="Hyperlink"/>
-                <w:rFonts w:eastAsia="Times New Roman"/>
-                <w:noProof/>
-                <w:lang w:eastAsia="en-GB"/>
-              </w:rPr>
-              <w:t>7.1 Summary of Findings</w:t>
-            </w:r>
-            <w:r>
-              <w:rPr>
-                <w:noProof/>
-                <w:webHidden/>
-              </w:rPr>
-              <w:tab/>
-            </w:r>
-            <w:r>
-              <w:rPr>
-                <w:noProof/>
-                <w:webHidden/>
-              </w:rPr>
-              <w:fldChar w:fldCharType="begin"/>
-            </w:r>
-            <w:r>
-              <w:rPr>
-                <w:noProof/>
-                <w:webHidden/>
-              </w:rPr>
-              <w:instrText xml:space="preserve"> PAGEREF _Toc147771569 \h </w:instrText>
-            </w:r>
-            <w:r>
-              <w:rPr>
-                <w:noProof/>
-                <w:webHidden/>
-              </w:rPr>
-            </w:r>
-            <w:r>
-              <w:rPr>
-                <w:noProof/>
-                <w:webHidden/>
-              </w:rPr>
-              <w:fldChar w:fldCharType="separate"/>
-            </w:r>
-            <w:r>
-              <w:rPr>
-                <w:noProof/>
-                <w:webHidden/>
-              </w:rPr>
-              <w:t>11</w:t>
-            </w:r>
-            <w:r>
-              <w:rPr>
-                <w:noProof/>
-                <w:webHidden/>
-              </w:rPr>
-              <w:fldChar w:fldCharType="end"/>
-            </w:r>
-          </w:hyperlink>
-        </w:p>
-        <w:p>
-          <w:pPr>
-            <w:pStyle w:val="TOC2"/>
-            <w:tabs>
-              <w:tab w:val="right" w:leader="dot" w:pos="9016"/>
-            </w:tabs>
-            <w:rPr>
-              <w:rFonts w:eastAsiaTheme="minorEastAsia" w:cstheme="minorBidi"/>
-              <w:b w:val="0"/>
-              <w:bCs w:val="0"/>
-              <w:noProof/>
-              <w:sz w:val="24"/>
-              <w:szCs w:val="24"/>
-              <w:lang w:eastAsia="en-GB"/>
-            </w:rPr>
-          </w:pPr>
-          <w:hyperlink w:anchor="_Toc147771570" w:history="1">
-            <w:r>
-              <w:rPr>
-                <w:rStyle w:val="Hyperlink"/>
-                <w:rFonts w:eastAsia="Times New Roman"/>
-                <w:noProof/>
-                <w:lang w:eastAsia="en-GB"/>
-              </w:rPr>
-              <w:t>7.2 Implications</w:t>
-            </w:r>
-            <w:r>
-              <w:rPr>
-                <w:noProof/>
-                <w:webHidden/>
-              </w:rPr>
-              <w:tab/>
-            </w:r>
-            <w:r>
-              <w:rPr>
-                <w:noProof/>
-                <w:webHidden/>
-              </w:rPr>
-              <w:fldChar w:fldCharType="begin"/>
-            </w:r>
-            <w:r>
-              <w:rPr>
-                <w:noProof/>
-                <w:webHidden/>
-              </w:rPr>
-              <w:instrText xml:space="preserve"> PAGEREF _Toc147771570 \h </w:instrText>
-            </w:r>
-            <w:r>
-              <w:rPr>
-                <w:noProof/>
-                <w:webHidden/>
-              </w:rPr>
-            </w:r>
-            <w:r>
-              <w:rPr>
-                <w:noProof/>
-                <w:webHidden/>
-              </w:rPr>
-              <w:fldChar w:fldCharType="separate"/>
-            </w:r>
-            <w:r>
-              <w:rPr>
-                <w:noProof/>
-                <w:webHidden/>
-              </w:rPr>
-              <w:t>11</w:t>
-            </w:r>
-            <w:r>
-              <w:rPr>
-                <w:noProof/>
-                <w:webHidden/>
-              </w:rPr>
-              <w:fldChar w:fldCharType="end"/>
-            </w:r>
-          </w:hyperlink>
-        </w:p>
-        <w:p>
-          <w:pPr>
-            <w:pStyle w:val="TOC2"/>
-            <w:tabs>
-              <w:tab w:val="right" w:leader="dot" w:pos="9016"/>
-            </w:tabs>
-            <w:rPr>
-              <w:rFonts w:eastAsiaTheme="minorEastAsia" w:cstheme="minorBidi"/>
-              <w:b w:val="0"/>
-              <w:bCs w:val="0"/>
-              <w:noProof/>
-              <w:sz w:val="24"/>
-              <w:szCs w:val="24"/>
-              <w:lang w:eastAsia="en-GB"/>
-            </w:rPr>
-          </w:pPr>
-          <w:hyperlink w:anchor="_Toc147771571" w:history="1">
-            <w:r>
-              <w:rPr>
-                <w:rStyle w:val="Hyperlink"/>
-                <w:rFonts w:eastAsia="Times New Roman"/>
-                <w:noProof/>
-                <w:lang w:eastAsia="en-GB"/>
-              </w:rPr>
-              <w:t>7.3 Future Work</w:t>
-            </w:r>
-            <w:r>
-              <w:rPr>
-                <w:noProof/>
-                <w:webHidden/>
-              </w:rPr>
-              <w:tab/>
-            </w:r>
-            <w:r>
-              <w:rPr>
-                <w:noProof/>
-                <w:webHidden/>
-              </w:rPr>
-              <w:fldChar w:fldCharType="begin"/>
-            </w:r>
-            <w:r>
-              <w:rPr>
-                <w:noProof/>
-                <w:webHidden/>
-              </w:rPr>
-              <w:instrText xml:space="preserve"> PAGEREF _Toc147771571 \h </w:instrText>
-            </w:r>
-            <w:r>
-              <w:rPr>
-                <w:noProof/>
-                <w:webHidden/>
-              </w:rPr>
-            </w:r>
-            <w:r>
-              <w:rPr>
-                <w:noProof/>
-                <w:webHidden/>
-              </w:rPr>
-              <w:fldChar w:fldCharType="separate"/>
-            </w:r>
-            <w:r>
-              <w:rPr>
-                <w:noProof/>
-                <w:webHidden/>
-              </w:rPr>
-              <w:t>11</w:t>
-            </w:r>
-            <w:r>
-              <w:rPr>
-                <w:noProof/>
-                <w:webHidden/>
-              </w:rPr>
-              <w:fldChar w:fldCharType="end"/>
-            </w:r>
-          </w:hyperlink>
-        </w:p>
-        <w:p>
-          <w:pPr>
-            <w:pStyle w:val="TOC1"/>
-            <w:tabs>
-              <w:tab w:val="right" w:leader="dot" w:pos="9016"/>
-            </w:tabs>
-            <w:rPr>
-              <w:rFonts w:eastAsiaTheme="minorEastAsia" w:cstheme="minorBidi"/>
-              <w:b w:val="0"/>
-              <w:bCs w:val="0"/>
-              <w:i w:val="0"/>
-              <w:iCs w:val="0"/>
-              <w:noProof/>
-              <w:lang w:eastAsia="en-GB"/>
-            </w:rPr>
-          </w:pPr>
-          <w:hyperlink w:anchor="_Toc147771572" w:history="1">
-            <w:r>
-              <w:rPr>
-                <w:rStyle w:val="Hyperlink"/>
-                <w:noProof/>
-              </w:rPr>
-              <w:t>Sources</w:t>
-            </w:r>
-            <w:r>
-              <w:rPr>
-                <w:noProof/>
-                <w:webHidden/>
-              </w:rPr>
-              <w:tab/>
-            </w:r>
-            <w:r>
-              <w:rPr>
-                <w:noProof/>
-                <w:webHidden/>
-              </w:rPr>
-              <w:fldChar w:fldCharType="begin"/>
-            </w:r>
-            <w:r>
-              <w:rPr>
-                <w:noProof/>
-                <w:webHidden/>
-              </w:rPr>
-              <w:instrText xml:space="preserve"> PAGEREF _Toc147771572 \h </w:instrText>
-            </w:r>
-            <w:r>
-              <w:rPr>
-                <w:noProof/>
-                <w:webHidden/>
-              </w:rPr>
-            </w:r>
-            <w:r>
-              <w:rPr>
-                <w:noProof/>
-                <w:webHidden/>
-              </w:rPr>
-              <w:fldChar w:fldCharType="separate"/>
-            </w:r>
-            <w:r>
-              <w:rPr>
-                <w:noProof/>
-                <w:webHidden/>
-              </w:rPr>
-              <w:t>12</w:t>
-            </w:r>
-            <w:r>
-              <w:rPr>
-                <w:noProof/>
-                <w:webHidden/>
-              </w:rPr>
-              <w:fldChar w:fldCharType="end"/>
-            </w:r>
-          </w:hyperlink>
-        </w:p>
-        <w:p>
-          <w:pPr>
-            <w:pStyle w:val="TOC2"/>
-            <w:tabs>
-              <w:tab w:val="right" w:leader="dot" w:pos="9016"/>
-            </w:tabs>
-            <w:rPr>
-              <w:rFonts w:eastAsiaTheme="minorEastAsia" w:cstheme="minorBidi"/>
-              <w:b w:val="0"/>
-              <w:bCs w:val="0"/>
-              <w:noProof/>
-              <w:sz w:val="24"/>
-              <w:szCs w:val="24"/>
-              <w:lang w:eastAsia="en-GB"/>
-            </w:rPr>
-          </w:pPr>
-          <w:hyperlink w:anchor="_Toc147771573" w:history="1">
-            <w:r>
-              <w:rPr>
-                <w:rStyle w:val="Hyperlink"/>
-                <w:noProof/>
-              </w:rPr>
-              <w:t>ChatGPT logs</w:t>
-            </w:r>
-            <w:r>
-              <w:rPr>
-                <w:noProof/>
-                <w:webHidden/>
-              </w:rPr>
-              <w:tab/>
-            </w:r>
-            <w:r>
-              <w:rPr>
-                <w:noProof/>
-                <w:webHidden/>
-              </w:rPr>
-              <w:fldChar w:fldCharType="begin"/>
-            </w:r>
-            <w:r>
-              <w:rPr>
-                <w:noProof/>
-                <w:webHidden/>
-              </w:rPr>
-              <w:instrText xml:space="preserve"> PAGEREF _Toc147771573 \h </w:instrText>
+              <w:instrText xml:space="preserve"> PAGEREF _Toc147919155 \h </w:instrText>
             </w:r>
             <w:r>
               <w:rPr>
@@ -3075,6 +2847,7 @@
               <w:bCs/>
               <w:noProof/>
             </w:rPr>
+            <w:lastRenderedPageBreak/>
             <w:fldChar w:fldCharType="end"/>
           </w:r>
         </w:p>
@@ -3082,36 +2855,18 @@
     </w:sdt>
     <w:p>
       <w:pPr>
-        <w:rPr>
-          <w:rStyle w:val="SubtleEmphasis"/>
-          <w:i w:val="0"/>
-          <w:iCs w:val="0"/>
-        </w:rPr>
-      </w:pPr>
-      <w:r>
-        <w:rPr>
-          <w:rStyle w:val="SubtleEmphasis"/>
-          <w:i w:val="0"/>
-          <w:iCs w:val="0"/>
-        </w:rPr>
-        <w:br w:type="page"/>
-      </w:r>
-    </w:p>
-    <w:p>
-      <w:pPr>
         <w:pStyle w:val="Heading1"/>
         <w:rPr>
           <w:rFonts w:eastAsia="Times New Roman"/>
           <w:lang w:eastAsia="en-GB"/>
         </w:rPr>
       </w:pPr>
-      <w:bookmarkStart w:id="0" w:name="_Toc147771535"/>
-      <w:r>
-        <w:rPr>
-          <w:rFonts w:eastAsia="Times New Roman"/>
-          <w:lang w:eastAsia="en-GB"/>
-        </w:rPr>
-        <w:lastRenderedPageBreak/>
+      <w:bookmarkStart w:id="0" w:name="_Toc147919120"/>
+      <w:r>
+        <w:rPr>
+          <w:rFonts w:eastAsia="Times New Roman"/>
+          <w:lang w:eastAsia="en-GB"/>
+        </w:rPr>
         <w:t>1. Introduction</w:t>
       </w:r>
       <w:bookmarkEnd w:id="0"/>
@@ -3133,7 +2888,7 @@
           <w:lang w:eastAsia="en-GB"/>
         </w:rPr>
       </w:pPr>
-      <w:bookmarkStart w:id="1" w:name="_Toc147771536"/>
+      <w:bookmarkStart w:id="1" w:name="_Toc147919121"/>
       <w:r>
         <w:rPr>
           <w:rFonts w:eastAsia="Times New Roman"/>
@@ -3158,19 +2913,15 @@
         </w:rPr>
       </w:pPr>
       <w:r>
-        <w:t xml:space="preserve">The primary purpose of this project is to facilitate a deep, hands-on understanding of the fundamental concepts that drive the functioning of Multi-Layer Perceptrons (MLPs), a type of artificial neural network. By implementing an MLP from scratch, this study aims to bridge the gap between abstract theoretical principles and their concrete realization in code. The project serves as a pedagogical exercise to explore key aspects of neural network learning, such as hypothesis space, learning algorithms, and loss function design, within a practical context. </w:t>
-      </w:r>
-      <w:r>
-        <w:t xml:space="preserve">This project aims </w:t>
-      </w:r>
-      <w:r>
-        <w:t xml:space="preserve">to provide insights into how MLPs learn to make predictions or decisions based on data, thereby acting as a </w:t>
-      </w:r>
-      <w:r>
-        <w:t>learning</w:t>
-      </w:r>
-      <w:r>
-        <w:t xml:space="preserve"> guide to both the implementation and theory of neural networks.</w:t>
+        <w:t xml:space="preserve">The primary purpose of this project is to facilitate a deep, hands-on understanding of the fundamental concepts that drive the functioning of Multi-Layer </w:t>
+      </w:r>
+      <w:proofErr w:type="spellStart"/>
+      <w:r>
+        <w:t>Perceptrons</w:t>
+      </w:r>
+      <w:proofErr w:type="spellEnd"/>
+      <w:r>
+        <w:t xml:space="preserve"> (MLPs), a type of artificial neural network. By implementing an MLP from scratch, this study aims to bridge the gap between abstract theoretical principles and their concrete realization in code. The project serves as a pedagogical exercise to explore key aspects of neural network learning, such as hypothesis space, learning algorithms, and loss function design, within a practical context. This project aims to provide insights into how MLPs learn to make predictions or decisions based on data, thereby acting as a learning guide to both the implementation and theory of neural networks.</w:t>
       </w:r>
     </w:p>
     <w:p>
@@ -3188,7 +2939,7 @@
           <w:lang w:eastAsia="en-GB"/>
         </w:rPr>
       </w:pPr>
-      <w:bookmarkStart w:id="2" w:name="_Toc147771537"/>
+      <w:bookmarkStart w:id="2" w:name="_Toc147919122"/>
       <w:r>
         <w:rPr>
           <w:rFonts w:eastAsia="Times New Roman"/>
@@ -3308,7 +3059,7 @@
           <w:lang w:eastAsia="en-GB"/>
         </w:rPr>
       </w:pPr>
-      <w:bookmarkStart w:id="3" w:name="_Toc147771538"/>
+      <w:bookmarkStart w:id="3" w:name="_Toc147919123"/>
       <w:r>
         <w:rPr>
           <w:rFonts w:eastAsia="Times New Roman"/>
@@ -3327,6 +3078,9 @@
       </w:pPr>
       <w:r>
         <w:t>The study will focus solely on the architecture, theory, and implementation of MLPs, particularly within the context of the learning theory framework. The primary dataset for practical implementation will be the MNIST dataset for digit recognition. However, the study will not delve into variations of neural networks like Convolutional Neural Networks (CNNs) or Recurrent Neural Networks (RNNs).</w:t>
+      </w:r>
+      <w:r>
+        <w:t xml:space="preserve"> Further the project will not evaluate the impact of adjusting the hyper-parameters for optimisation of the network, as the focus of the study is solely on the implementation of the algorithm. </w:t>
       </w:r>
     </w:p>
     <w:p>
@@ -3362,7 +3116,7 @@
           <w:lang w:eastAsia="en-GB"/>
         </w:rPr>
       </w:pPr>
-      <w:bookmarkStart w:id="4" w:name="_Toc147771539"/>
+      <w:bookmarkStart w:id="4" w:name="_Toc147919124"/>
       <w:r>
         <w:rPr>
           <w:rFonts w:eastAsia="Times New Roman"/>
@@ -3392,7 +3146,21 @@
         <w:rPr>
           <w:lang w:eastAsia="en-GB"/>
         </w:rPr>
-        <w:t>This section will cover a high level overview of coming topics that are explored more in-depth when looking at the implementation of the program.</w:t>
+        <w:t xml:space="preserve">This section will cover a </w:t>
+      </w:r>
+      <w:proofErr w:type="gramStart"/>
+      <w:r>
+        <w:rPr>
+          <w:lang w:eastAsia="en-GB"/>
+        </w:rPr>
+        <w:t>high level</w:t>
+      </w:r>
+      <w:proofErr w:type="gramEnd"/>
+      <w:r>
+        <w:rPr>
+          <w:lang w:eastAsia="en-GB"/>
+        </w:rPr>
+        <w:t xml:space="preserve"> overview of coming topics that are explored more in-depth when looking at the implementation of the program.</w:t>
       </w:r>
     </w:p>
     <w:p>
@@ -3410,7 +3178,7 @@
           <w:lang w:eastAsia="en-GB"/>
         </w:rPr>
       </w:pPr>
-      <w:bookmarkStart w:id="5" w:name="_Toc147771540"/>
+      <w:bookmarkStart w:id="5" w:name="_Toc147919125"/>
       <w:r>
         <w:rPr>
           <w:rFonts w:eastAsia="Times New Roman"/>
@@ -3422,28 +3190,19 @@
     </w:p>
     <w:p>
       <w:r>
-        <w:t>Neural networks, also known as artificial neural networks (ANNs) or simulated neural networks (SNNs), are crucial to machine learning and deep learning algorithms. Their structure is inspired by the human brain, mimicking the way biological neurons signal to each other</w:t>
-      </w:r>
-      <w:r>
-        <w:t xml:space="preserve"> [1].</w:t>
-      </w:r>
-    </w:p>
-    <w:p>
-      <w:pPr>
-        <w:rPr>
-          <w:lang w:eastAsia="en-GB"/>
-        </w:rPr>
-      </w:pPr>
-    </w:p>
-    <w:p>
-      <w:r>
-        <w:t>The neuron is the fundamental unit of the neural network. Each neuron, or a node, has the following components</w:t>
-      </w:r>
-      <w:r>
-        <w:t xml:space="preserve"> [2]</w:t>
-      </w:r>
-      <w:r>
-        <w:t>. </w:t>
+        <w:t>Neural networks, also known as artificial neural networks (ANNs) or simulated neural networks (SNNs), are crucial to machine learning and deep learning algorithms. Their structure is inspired by the human brain, mimicking the way biological neurons signal to each other [1].</w:t>
+      </w:r>
+    </w:p>
+    <w:p>
+      <w:pPr>
+        <w:rPr>
+          <w:lang w:eastAsia="en-GB"/>
+        </w:rPr>
+      </w:pPr>
+    </w:p>
+    <w:p>
+      <w:r>
+        <w:t>The neuron is the fundamental unit of the neural network. Each neuron, or a node, has the following components [2]. </w:t>
       </w:r>
     </w:p>
     <w:p>
@@ -3682,40 +3441,6 @@
     </w:p>
     <w:p>
       <w:pPr>
-        <w:pStyle w:val="Heading2"/>
-        <w:rPr>
-          <w:rFonts w:eastAsia="Times New Roman"/>
-          <w:lang w:eastAsia="en-GB"/>
-        </w:rPr>
-      </w:pPr>
-      <w:bookmarkStart w:id="6" w:name="_Toc147771541"/>
-      <w:r>
-        <w:rPr>
-          <w:rFonts w:eastAsia="Times New Roman"/>
-          <w:lang w:eastAsia="en-GB"/>
-        </w:rPr>
-        <w:t>2.2 Introduction to Multi-Layer Perceptrons (MLPs)</w:t>
-      </w:r>
-      <w:bookmarkEnd w:id="6"/>
-    </w:p>
-    <w:p>
-      <w:pPr>
-        <w:rPr>
-          <w:lang w:eastAsia="en-GB"/>
-        </w:rPr>
-      </w:pPr>
-      <w:r>
-        <w:t>Multi-Layer Perceptrons (MLPs) are a type of feedforward neural network consisting of at least three layers: an input layer, one or more hidden layers, and an output layer. They can recognize more complex patterns with the inclusion of more layers and nodes per layer</w:t>
-      </w:r>
-      <w:r>
-        <w:t xml:space="preserve"> [2]</w:t>
-      </w:r>
-      <w:r>
-        <w:t>.</w:t>
-      </w:r>
-    </w:p>
-    <w:p>
-      <w:pPr>
         <w:rPr>
           <w:rFonts w:asciiTheme="majorHAnsi" w:eastAsia="Times New Roman" w:hAnsiTheme="majorHAnsi" w:cstheme="majorBidi"/>
           <w:color w:val="2F5496" w:themeColor="accent1" w:themeShade="BF"/>
@@ -3740,13 +3465,188 @@
           <w:lang w:eastAsia="en-GB"/>
         </w:rPr>
       </w:pPr>
-      <w:bookmarkStart w:id="7" w:name="_Toc147771542"/>
+      <w:bookmarkStart w:id="6" w:name="_Toc147919126"/>
       <w:r>
         <w:rPr>
           <w:rFonts w:eastAsia="Times New Roman"/>
           <w:lang w:eastAsia="en-GB"/>
         </w:rPr>
         <w:lastRenderedPageBreak/>
+        <w:t xml:space="preserve">2.2 Introduction to Multi-Layer </w:t>
+      </w:r>
+      <w:proofErr w:type="spellStart"/>
+      <w:r>
+        <w:rPr>
+          <w:rFonts w:eastAsia="Times New Roman"/>
+          <w:lang w:eastAsia="en-GB"/>
+        </w:rPr>
+        <w:t>Perceptrons</w:t>
+      </w:r>
+      <w:proofErr w:type="spellEnd"/>
+      <w:r>
+        <w:rPr>
+          <w:rFonts w:eastAsia="Times New Roman"/>
+          <w:lang w:eastAsia="en-GB"/>
+        </w:rPr>
+        <w:t xml:space="preserve"> (MLPs)</w:t>
+      </w:r>
+      <w:bookmarkEnd w:id="6"/>
+    </w:p>
+    <w:p>
+      <w:pPr>
+        <w:rPr>
+          <w:lang w:eastAsia="en-GB"/>
+        </w:rPr>
+      </w:pPr>
+      <w:r>
+        <w:t xml:space="preserve">Multi-Layer </w:t>
+      </w:r>
+      <w:proofErr w:type="spellStart"/>
+      <w:r>
+        <w:t>Perceptrons</w:t>
+      </w:r>
+      <w:proofErr w:type="spellEnd"/>
+      <w:r>
+        <w:t xml:space="preserve"> (MLPs) are a type of feedforward neural network consisting of at least three layers: an input layer, one or more hidden layers, and an output layer. They can recognize more complex patterns with the inclusion of more layers and nodes per layer [2].</w:t>
+      </w:r>
+    </w:p>
+    <w:p>
+      <w:pPr>
+        <w:rPr>
+          <w:rFonts w:asciiTheme="majorHAnsi" w:eastAsia="Times New Roman" w:hAnsiTheme="majorHAnsi" w:cstheme="majorBidi"/>
+          <w:color w:val="2F5496" w:themeColor="accent1" w:themeShade="BF"/>
+          <w:sz w:val="26"/>
+          <w:szCs w:val="26"/>
+          <w:lang w:eastAsia="en-GB"/>
+        </w:rPr>
+      </w:pPr>
+    </w:p>
+    <w:p>
+      <w:pPr>
+        <w:pStyle w:val="NormalWeb"/>
+        <w:keepNext/>
+      </w:pPr>
+      <w:r>
+        <w:fldChar w:fldCharType="begin"/>
+      </w:r>
+      <w:r>
+        <w:instrText xml:space="preserve"> INCLUDEPICTURE "https://a.storyblok.com/f/139616/1200x800/9d6b63220e/multi-layer-neural-network.webp" \* MERGEFORMATINET </w:instrText>
+      </w:r>
+      <w:r>
+        <w:fldChar w:fldCharType="separate"/>
+      </w:r>
+      <w:r>
+        <w:rPr>
+          <w:noProof/>
+        </w:rPr>
+        <w:drawing>
+          <wp:inline distT="0" distB="0" distL="0" distR="0" wp14:anchorId="3729851E" wp14:editId="4B4F5506">
+            <wp:extent cx="5731510" cy="3820795"/>
+            <wp:effectExtent l="0" t="0" r="0" b="1905"/>
+            <wp:docPr id="570737807" name="Picture 1" descr="Multi-Layer-Neural-Networ-Schema"/>
+            <wp:cNvGraphicFramePr>
+              <a:graphicFrameLocks xmlns:a="http://schemas.openxmlformats.org/drawingml/2006/main" noChangeAspect="1"/>
+            </wp:cNvGraphicFramePr>
+            <a:graphic xmlns:a="http://schemas.openxmlformats.org/drawingml/2006/main">
+              <a:graphicData uri="http://schemas.openxmlformats.org/drawingml/2006/picture">
+                <pic:pic xmlns:pic="http://schemas.openxmlformats.org/drawingml/2006/picture">
+                  <pic:nvPicPr>
+                    <pic:cNvPr id="0" name="Picture 1" descr="Multi-Layer-Neural-Networ-Schema"/>
+                    <pic:cNvPicPr>
+                      <a:picLocks noChangeAspect="1" noChangeArrowheads="1"/>
+                    </pic:cNvPicPr>
+                  </pic:nvPicPr>
+                  <pic:blipFill>
+                    <a:blip r:embed="rId6">
+                      <a:extLst>
+                        <a:ext uri="{28A0092B-C50C-407E-A947-70E740481C1C}">
+                          <a14:useLocalDpi xmlns:a14="http://schemas.microsoft.com/office/drawing/2010/main" val="0"/>
+                        </a:ext>
+                      </a:extLst>
+                    </a:blip>
+                    <a:srcRect/>
+                    <a:stretch>
+                      <a:fillRect/>
+                    </a:stretch>
+                  </pic:blipFill>
+                  <pic:spPr bwMode="auto">
+                    <a:xfrm>
+                      <a:off x="0" y="0"/>
+                      <a:ext cx="5731510" cy="3820795"/>
+                    </a:xfrm>
+                    <a:prstGeom prst="rect">
+                      <a:avLst/>
+                    </a:prstGeom>
+                    <a:noFill/>
+                    <a:ln>
+                      <a:noFill/>
+                    </a:ln>
+                  </pic:spPr>
+                </pic:pic>
+              </a:graphicData>
+            </a:graphic>
+          </wp:inline>
+        </w:drawing>
+      </w:r>
+      <w:r>
+        <w:fldChar w:fldCharType="end"/>
+      </w:r>
+    </w:p>
+    <w:p>
+      <w:pPr>
+        <w:pStyle w:val="Caption"/>
+      </w:pPr>
+      <w:r>
+        <w:t xml:space="preserve">Figure </w:t>
+      </w:r>
+      <w:fldSimple w:instr=" SEQ Figure \* ARABIC ">
+        <w:r>
+          <w:rPr>
+            <w:noProof/>
+          </w:rPr>
+          <w:t>2</w:t>
+        </w:r>
+      </w:fldSimple>
+      <w:r>
+        <w:t xml:space="preserve"> - Diagram of a MLP [2]</w:t>
+      </w:r>
+    </w:p>
+    <w:p>
+      <w:pPr>
+        <w:rPr>
+          <w:rFonts w:asciiTheme="majorHAnsi" w:eastAsia="Times New Roman" w:hAnsiTheme="majorHAnsi" w:cstheme="majorBidi"/>
+          <w:color w:val="2F5496" w:themeColor="accent1" w:themeShade="BF"/>
+          <w:sz w:val="26"/>
+          <w:szCs w:val="26"/>
+          <w:lang w:eastAsia="en-GB"/>
+        </w:rPr>
+      </w:pPr>
+    </w:p>
+    <w:p>
+      <w:pPr>
+        <w:rPr>
+          <w:rFonts w:asciiTheme="majorHAnsi" w:eastAsia="Times New Roman" w:hAnsiTheme="majorHAnsi" w:cstheme="majorBidi"/>
+          <w:color w:val="2F5496" w:themeColor="accent1" w:themeShade="BF"/>
+          <w:sz w:val="26"/>
+          <w:szCs w:val="26"/>
+          <w:lang w:eastAsia="en-GB"/>
+        </w:rPr>
+      </w:pPr>
+    </w:p>
+    <w:p>
+      <w:pPr>
+        <w:pStyle w:val="Heading2"/>
+        <w:rPr>
+          <w:rFonts w:eastAsia="Times New Roman"/>
+          <w:lang w:eastAsia="en-GB"/>
+        </w:rPr>
+      </w:pPr>
+      <w:bookmarkStart w:id="7" w:name="_Toc147919127"/>
+      <w:r>
+        <w:rPr>
+          <w:rFonts w:eastAsia="Times New Roman"/>
+          <w:lang w:eastAsia="en-GB"/>
+        </w:rPr>
         <w:t>2.3 Overview of Activation Functions</w:t>
       </w:r>
       <w:bookmarkEnd w:id="7"/>
@@ -3759,7 +3659,15 @@
         </w:rPr>
       </w:pPr>
       <w:r>
-        <w:t>Activation functions introduce non-linear properties to the network, enabling it to learn from the error and to handle complex problems. Common activation functions include Rectified Linear Unit (ReLU), Sigmoid, and Hyperbolic Tangent (tanh). These functions are crucial for neural network's learning process as they help in adjusting the weights during the training phase, aiding in the propagation of useful information through the network.</w:t>
+        <w:t>Activation functions introduce non-linear properties to the network, enabling it to learn from the error and to handle complex problems. Common activation functions include Rectified Linear Unit (</w:t>
+      </w:r>
+      <w:proofErr w:type="spellStart"/>
+      <w:r>
+        <w:t>ReLU</w:t>
+      </w:r>
+      <w:proofErr w:type="spellEnd"/>
+      <w:r>
+        <w:t>), Sigmoid, and Hyperbolic Tangent (tanh). These functions are crucial for neural network's learning process as they help in adjusting the weights during the training phase, aiding in the propagation of useful information through the network.</w:t>
       </w:r>
     </w:p>
     <w:p>
@@ -3770,7 +3678,6 @@
           <w:lang w:eastAsia="en-GB"/>
         </w:rPr>
       </w:pPr>
-      <w:bookmarkStart w:id="8" w:name="_Toc147771543"/>
     </w:p>
     <w:p>
       <w:pPr>
@@ -3780,6 +3687,7 @@
           <w:lang w:eastAsia="en-GB"/>
         </w:rPr>
       </w:pPr>
+      <w:bookmarkStart w:id="8" w:name="_Toc147919128"/>
       <w:r>
         <w:rPr>
           <w:rFonts w:eastAsia="Times New Roman"/>
@@ -3810,7 +3718,7 @@
           <w:lang w:eastAsia="en-GB"/>
         </w:rPr>
       </w:pPr>
-      <w:bookmarkStart w:id="9" w:name="_Toc147771544"/>
+      <w:bookmarkStart w:id="9" w:name="_Toc147919129"/>
       <w:r>
         <w:rPr>
           <w:rFonts w:eastAsia="Times New Roman"/>
@@ -3828,19 +3736,7 @@
         </w:rPr>
       </w:pPr>
       <w:r>
-        <w:t>Training algorithms aim to minimi</w:t>
-      </w:r>
-      <w:r>
-        <w:t>s</w:t>
-      </w:r>
-      <w:r>
-        <w:t>e the loss function by iteratively adjusting the weights of the network. Backpropagation, combined with optimi</w:t>
-      </w:r>
-      <w:r>
-        <w:t>s</w:t>
-      </w:r>
-      <w:r>
-        <w:t>ation algorithms like Gradient Descent, is commonly used for this purpose. During training, the algorithm iteratively adjusts the weights to find the loss function's minimum, effectively "training" the network to improve its predictions over time.</w:t>
+        <w:t>Training algorithms aim to minimise the loss function by iteratively adjusting the weights of the network. Backpropagation, combined with optimisation algorithms like Gradient Descent, is commonly used for this purpose. During training, the algorithm iteratively adjusts the weights to find the loss function's minimum, effectively "training" the network to improve its predictions over time.</w:t>
       </w:r>
     </w:p>
     <w:p>
@@ -3877,34 +3773,23 @@
           <w:lang w:eastAsia="en-GB"/>
         </w:rPr>
       </w:pPr>
-      <w:bookmarkStart w:id="10" w:name="_Toc147771545"/>
+      <w:bookmarkStart w:id="10" w:name="_Toc147919130"/>
       <w:r>
         <w:rPr>
           <w:rFonts w:eastAsia="Times New Roman"/>
           <w:lang w:eastAsia="en-GB"/>
         </w:rPr>
         <w:lastRenderedPageBreak/>
-        <w:t>3. Problem Description</w:t>
+        <w:t xml:space="preserve">3. </w:t>
+      </w:r>
+      <w:r>
+        <w:rPr>
+          <w:rFonts w:eastAsia="Times New Roman"/>
+          <w:lang w:eastAsia="en-GB"/>
+        </w:rPr>
+        <w:t>Dataset</w:t>
       </w:r>
       <w:bookmarkEnd w:id="10"/>
-    </w:p>
-    <w:p>
-      <w:pPr>
-        <w:pStyle w:val="Heading2"/>
-        <w:rPr>
-          <w:rFonts w:eastAsia="Times New Roman"/>
-          <w:lang w:eastAsia="en-GB"/>
-        </w:rPr>
-      </w:pPr>
-      <w:bookmarkStart w:id="11" w:name="_Toc147771546"/>
-      <w:r>
-        <w:rPr>
-          <w:rFonts w:eastAsia="Times New Roman"/>
-          <w:lang w:eastAsia="en-GB"/>
-        </w:rPr>
-        <w:t>3.1 Dataset Overview (MNIST)</w:t>
-      </w:r>
-      <w:bookmarkEnd w:id="11"/>
     </w:p>
     <w:p>
       <w:pPr>
@@ -3980,25 +3865,7 @@
           <w:lang w:eastAsia="en-US"/>
           <w14:ligatures w14:val="standardContextual"/>
         </w:rPr>
-        <w:t xml:space="preserve">: The images are grayscale, simplifying the complexity as compared to </w:t>
-      </w:r>
-      <w:r>
-        <w:rPr>
-          <w:rFonts w:asciiTheme="minorHAnsi" w:eastAsiaTheme="minorHAnsi" w:hAnsiTheme="minorHAnsi" w:cstheme="minorBidi"/>
-          <w:kern w:val="2"/>
-          <w:lang w:eastAsia="en-US"/>
-          <w14:ligatures w14:val="standardContextual"/>
-        </w:rPr>
-        <w:t>coloured</w:t>
-      </w:r>
-      <w:r>
-        <w:rPr>
-          <w:rFonts w:asciiTheme="minorHAnsi" w:eastAsiaTheme="minorHAnsi" w:hAnsiTheme="minorHAnsi" w:cstheme="minorBidi"/>
-          <w:kern w:val="2"/>
-          <w:lang w:eastAsia="en-US"/>
-          <w14:ligatures w14:val="standardContextual"/>
-        </w:rPr>
-        <w:t xml:space="preserve"> images. Each pixel has a single intensity value between 0 (black) and 255 (white).</w:t>
+        <w:t>: The images are grayscale, simplifying the complexity as compared to coloured images. Each pixel has a single intensity value between 0 (black) and 255 (white).</w:t>
       </w:r>
     </w:p>
     <w:p>
@@ -4033,25 +3900,7 @@
           <w:lang w:eastAsia="en-US"/>
           <w14:ligatures w14:val="standardContextual"/>
         </w:rPr>
-        <w:t xml:space="preserve">: All images are resized to a uniform 28x28 pixel size, thereby eliminating the need for additional </w:t>
-      </w:r>
-      <w:r>
-        <w:rPr>
-          <w:rFonts w:asciiTheme="minorHAnsi" w:eastAsiaTheme="minorHAnsi" w:hAnsiTheme="minorHAnsi" w:cstheme="minorBidi"/>
-          <w:kern w:val="2"/>
-          <w:lang w:eastAsia="en-US"/>
-          <w14:ligatures w14:val="standardContextual"/>
-        </w:rPr>
-        <w:t>pre-processing</w:t>
-      </w:r>
-      <w:r>
-        <w:rPr>
-          <w:rFonts w:asciiTheme="minorHAnsi" w:eastAsiaTheme="minorHAnsi" w:hAnsiTheme="minorHAnsi" w:cstheme="minorBidi"/>
-          <w:kern w:val="2"/>
-          <w:lang w:eastAsia="en-US"/>
-          <w14:ligatures w14:val="standardContextual"/>
-        </w:rPr>
-        <w:t xml:space="preserve"> steps related to image resizing.</w:t>
+        <w:t>: All images are resized to a uniform 28x28 pixel size, thereby eliminating the need for additional pre-processing steps related to image resizing.</w:t>
       </w:r>
     </w:p>
     <w:p>
@@ -4121,25 +3970,7 @@
           <w:lang w:eastAsia="en-US"/>
           <w14:ligatures w14:val="standardContextual"/>
         </w:rPr>
-        <w:t xml:space="preserve">: The dataset is relatively balanced, meaning that there are almost an equal number of images for each of the </w:t>
-      </w:r>
-      <w:r>
-        <w:rPr>
-          <w:rFonts w:asciiTheme="minorHAnsi" w:eastAsiaTheme="minorHAnsi" w:hAnsiTheme="minorHAnsi" w:cstheme="minorBidi"/>
-          <w:kern w:val="2"/>
-          <w:lang w:eastAsia="en-US"/>
-          <w14:ligatures w14:val="standardContextual"/>
-        </w:rPr>
-        <w:t>10-digit</w:t>
-      </w:r>
-      <w:r>
-        <w:rPr>
-          <w:rFonts w:asciiTheme="minorHAnsi" w:eastAsiaTheme="minorHAnsi" w:hAnsiTheme="minorHAnsi" w:cstheme="minorBidi"/>
-          <w:kern w:val="2"/>
-          <w:lang w:eastAsia="en-US"/>
-          <w14:ligatures w14:val="standardContextual"/>
-        </w:rPr>
-        <w:t xml:space="preserve"> classes.</w:t>
+        <w:t>: The dataset is relatively balanced, meaning that there are almost an equal number of images for each of the 10-digit classes.</w:t>
       </w:r>
     </w:p>
     <w:p>
@@ -4181,40 +4012,188 @@
           <w:lang w:eastAsia="en-US"/>
           <w14:ligatures w14:val="standardContextual"/>
         </w:rPr>
-        <w:t xml:space="preserve">The MNIST dataset provides an ideal ground for implementing and understanding the Multi-Layer Perceptron model. Its simplicity and well-defined structure allow for a focus on the learning algorithm rather than data </w:t>
-      </w:r>
-      <w:r>
-        <w:rPr>
-          <w:rFonts w:asciiTheme="minorHAnsi" w:eastAsiaTheme="minorHAnsi" w:hAnsiTheme="minorHAnsi" w:cstheme="minorBidi"/>
-          <w:kern w:val="2"/>
-          <w:lang w:eastAsia="en-US"/>
-          <w14:ligatures w14:val="standardContextual"/>
-        </w:rPr>
-        <w:t>pre-processing</w:t>
-      </w:r>
-      <w:r>
-        <w:rPr>
-          <w:rFonts w:asciiTheme="minorHAnsi" w:eastAsiaTheme="minorHAnsi" w:hAnsiTheme="minorHAnsi" w:cstheme="minorBidi"/>
-          <w:kern w:val="2"/>
-          <w:lang w:eastAsia="en-US"/>
-          <w14:ligatures w14:val="standardContextual"/>
-        </w:rPr>
-        <w:t>. Moreover, the nature of the task—digit recognition—serves as a practical yet challenging problem, aligning well with the objectives of dissecting the intricacies of neural network learning both in theory and in practice.</w:t>
-      </w:r>
-    </w:p>
-    <w:p>
-      <w:pPr>
-        <w:rPr>
-          <w:lang w:eastAsia="en-GB"/>
-        </w:rPr>
-      </w:pPr>
-    </w:p>
-    <w:p>
-      <w:pPr>
-        <w:rPr>
-          <w:lang w:eastAsia="en-GB"/>
-        </w:rPr>
-      </w:pPr>
+        <w:t>The MNIST dataset provides an ideal ground for implementing and understanding the Multi-Layer Perceptron model. Its simplicity and well-defined structure allow for a focus on the learning algorithm rather than data pre-processing. Moreover, the nature of the task—digit recognition—serves as a practical yet challenging problem, aligning well with the objectives of dissecting the intricacies of neural network learning both in theory and in practice.</w:t>
+      </w:r>
+    </w:p>
+    <w:p>
+      <w:pPr>
+        <w:rPr>
+          <w:b/>
+          <w:bCs/>
+          <w:lang w:eastAsia="en-GB"/>
+        </w:rPr>
+      </w:pPr>
+      <w:r>
+        <w:rPr>
+          <w:b/>
+          <w:bCs/>
+          <w:lang w:eastAsia="en-GB"/>
+        </w:rPr>
+        <w:t>Source of dataset:</w:t>
+      </w:r>
+    </w:p>
+    <w:p>
+      <w:pPr>
+        <w:rPr>
+          <w:lang w:eastAsia="en-GB"/>
+        </w:rPr>
+      </w:pPr>
+      <w:r>
+        <w:rPr>
+          <w:lang w:eastAsia="en-GB"/>
+        </w:rPr>
+        <w:t xml:space="preserve">The dataset was </w:t>
+      </w:r>
+      <w:proofErr w:type="spellStart"/>
+      <w:r>
+        <w:rPr>
+          <w:lang w:eastAsia="en-GB"/>
+        </w:rPr>
+        <w:t>souced</w:t>
+      </w:r>
+      <w:proofErr w:type="spellEnd"/>
+      <w:r>
+        <w:rPr>
+          <w:lang w:eastAsia="en-GB"/>
+        </w:rPr>
+        <w:t xml:space="preserve"> using the platform Kaggle; which is a machine learning and data science community driven site: </w:t>
+      </w:r>
+      <w:hyperlink r:id="rId7" w:history="1">
+        <w:r>
+          <w:rPr>
+            <w:rStyle w:val="Hyperlink"/>
+            <w:lang w:eastAsia="en-GB"/>
+          </w:rPr>
+          <w:t>https://www.kaggle.com/datasets/hojjatk/mnist-dataset</w:t>
+        </w:r>
+      </w:hyperlink>
+      <w:r>
+        <w:rPr>
+          <w:lang w:eastAsia="en-GB"/>
+        </w:rPr>
+        <w:t xml:space="preserve"> </w:t>
+      </w:r>
+    </w:p>
+    <w:p>
+      <w:pPr>
+        <w:keepNext/>
+        <w:jc w:val="center"/>
+      </w:pPr>
+      <w:r>
+        <w:fldChar w:fldCharType="begin"/>
+      </w:r>
+      <w:r>
+        <w:instrText xml:space="preserve"> INCLUDEPICTURE "https://storage.googleapis.com/tfds-data/visualization/fig/mnist-3.0.1.png" \* MERGEFORMATINET </w:instrText>
+      </w:r>
+      <w:r>
+        <w:fldChar w:fldCharType="separate"/>
+      </w:r>
+      <w:r>
+        <w:rPr>
+          <w:noProof/>
+        </w:rPr>
+        <w:drawing>
+          <wp:inline distT="0" distB="0" distL="0" distR="0" wp14:anchorId="7A8406D3" wp14:editId="7FD94F58">
+            <wp:extent cx="2475345" cy="2475345"/>
+            <wp:effectExtent l="0" t="0" r="1270" b="1270"/>
+            <wp:docPr id="792565306" name="Picture 1" descr="Visualization"/>
+            <wp:cNvGraphicFramePr>
+              <a:graphicFrameLocks xmlns:a="http://schemas.openxmlformats.org/drawingml/2006/main" noChangeAspect="1"/>
+            </wp:cNvGraphicFramePr>
+            <a:graphic xmlns:a="http://schemas.openxmlformats.org/drawingml/2006/main">
+              <a:graphicData uri="http://schemas.openxmlformats.org/drawingml/2006/picture">
+                <pic:pic xmlns:pic="http://schemas.openxmlformats.org/drawingml/2006/picture">
+                  <pic:nvPicPr>
+                    <pic:cNvPr id="0" name="Picture 1" descr="Visualization"/>
+                    <pic:cNvPicPr>
+                      <a:picLocks noChangeAspect="1" noChangeArrowheads="1"/>
+                    </pic:cNvPicPr>
+                  </pic:nvPicPr>
+                  <pic:blipFill>
+                    <a:blip r:embed="rId8" cstate="print">
+                      <a:extLst>
+                        <a:ext uri="{28A0092B-C50C-407E-A947-70E740481C1C}">
+                          <a14:useLocalDpi xmlns:a14="http://schemas.microsoft.com/office/drawing/2010/main" val="0"/>
+                        </a:ext>
+                      </a:extLst>
+                    </a:blip>
+                    <a:srcRect/>
+                    <a:stretch>
+                      <a:fillRect/>
+                    </a:stretch>
+                  </pic:blipFill>
+                  <pic:spPr bwMode="auto">
+                    <a:xfrm>
+                      <a:off x="0" y="0"/>
+                      <a:ext cx="2508939" cy="2508939"/>
+                    </a:xfrm>
+                    <a:prstGeom prst="rect">
+                      <a:avLst/>
+                    </a:prstGeom>
+                    <a:noFill/>
+                    <a:ln>
+                      <a:noFill/>
+                    </a:ln>
+                  </pic:spPr>
+                </pic:pic>
+              </a:graphicData>
+            </a:graphic>
+          </wp:inline>
+        </w:drawing>
+      </w:r>
+      <w:r>
+        <w:fldChar w:fldCharType="end"/>
+      </w:r>
+    </w:p>
+    <w:p>
+      <w:pPr>
+        <w:pStyle w:val="Caption"/>
+        <w:jc w:val="center"/>
+        <w:rPr>
+          <w:lang w:eastAsia="en-GB"/>
+        </w:rPr>
+      </w:pPr>
+      <w:r>
+        <w:t xml:space="preserve">Figure </w:t>
+      </w:r>
+      <w:fldSimple w:instr=" SEQ Figure \* ARABIC ">
+        <w:r>
+          <w:rPr>
+            <w:noProof/>
+          </w:rPr>
+          <w:t>3</w:t>
+        </w:r>
+      </w:fldSimple>
+      <w:r>
+        <w:t xml:space="preserve">- </w:t>
+      </w:r>
+      <w:proofErr w:type="spellStart"/>
+      <w:r>
+        <w:t>MNist</w:t>
+      </w:r>
+      <w:proofErr w:type="spellEnd"/>
+      <w:r>
+        <w:t xml:space="preserve"> Dataset [3]</w:t>
+      </w:r>
+    </w:p>
+    <w:p>
+      <w:pPr>
+        <w:pStyle w:val="Heading1"/>
+        <w:rPr>
+          <w:rFonts w:eastAsia="Times New Roman"/>
+          <w:lang w:eastAsia="en-GB"/>
+        </w:rPr>
+      </w:pPr>
+      <w:bookmarkStart w:id="11" w:name="_Toc147919131"/>
+      <w:r>
+        <w:rPr>
+          <w:rFonts w:eastAsia="Times New Roman"/>
+          <w:lang w:eastAsia="en-GB"/>
+        </w:rPr>
+        <w:lastRenderedPageBreak/>
+        <w:t>4. Theoretical Foundations</w:t>
+      </w:r>
+      <w:bookmarkEnd w:id="11"/>
     </w:p>
     <w:p>
       <w:pPr>
@@ -4224,15 +4203,87 @@
           <w:lang w:eastAsia="en-GB"/>
         </w:rPr>
       </w:pPr>
-      <w:bookmarkStart w:id="12" w:name="_Toc147771547"/>
-      <w:r>
-        <w:rPr>
-          <w:rFonts w:eastAsia="Times New Roman"/>
-          <w:lang w:eastAsia="en-GB"/>
-        </w:rPr>
-        <w:t>3.2 Problem Statement</w:t>
+      <w:bookmarkStart w:id="12" w:name="_Toc147919132"/>
+      <w:r>
+        <w:rPr>
+          <w:rFonts w:eastAsia="Times New Roman"/>
+          <w:lang w:eastAsia="en-GB"/>
+        </w:rPr>
+        <w:t>4.1 Neural Network Architecture</w:t>
       </w:r>
       <w:bookmarkEnd w:id="12"/>
+    </w:p>
+    <w:p>
+      <w:pPr>
+        <w:pStyle w:val="Heading2"/>
+        <w:rPr>
+          <w:rFonts w:eastAsia="Times New Roman"/>
+          <w:lang w:eastAsia="en-GB"/>
+        </w:rPr>
+      </w:pPr>
+      <w:bookmarkStart w:id="13" w:name="_Toc147919133"/>
+      <w:r>
+        <w:rPr>
+          <w:rFonts w:eastAsia="Times New Roman"/>
+          <w:lang w:eastAsia="en-GB"/>
+        </w:rPr>
+        <w:t>4.2 Forward Propagation</w:t>
+      </w:r>
+      <w:bookmarkEnd w:id="13"/>
+    </w:p>
+    <w:p>
+      <w:pPr>
+        <w:pStyle w:val="Heading2"/>
+        <w:rPr>
+          <w:rFonts w:eastAsia="Times New Roman"/>
+          <w:lang w:eastAsia="en-GB"/>
+        </w:rPr>
+      </w:pPr>
+      <w:bookmarkStart w:id="14" w:name="_Toc147919134"/>
+      <w:r>
+        <w:rPr>
+          <w:rFonts w:eastAsia="Times New Roman"/>
+          <w:lang w:eastAsia="en-GB"/>
+        </w:rPr>
+        <w:t>4.3 Backward Propagation</w:t>
+      </w:r>
+      <w:bookmarkEnd w:id="14"/>
+    </w:p>
+    <w:p>
+      <w:pPr>
+        <w:pStyle w:val="Heading2"/>
+        <w:rPr>
+          <w:rFonts w:eastAsia="Times New Roman"/>
+          <w:lang w:eastAsia="en-GB"/>
+        </w:rPr>
+      </w:pPr>
+      <w:bookmarkStart w:id="15" w:name="_Toc147919135"/>
+      <w:r>
+        <w:rPr>
+          <w:rFonts w:eastAsia="Times New Roman"/>
+          <w:lang w:eastAsia="en-GB"/>
+        </w:rPr>
+        <w:t>4.4 Loss Function (Cross-Entropy)</w:t>
+      </w:r>
+      <w:bookmarkEnd w:id="15"/>
+    </w:p>
+    <w:p>
+      <w:pPr>
+        <w:pStyle w:val="Heading2"/>
+        <w:rPr>
+          <w:rFonts w:eastAsia="Times New Roman"/>
+          <w:lang w:eastAsia="en-GB"/>
+        </w:rPr>
+      </w:pPr>
+      <w:bookmarkStart w:id="16" w:name="_Toc147919136"/>
+      <w:r>
+        <w:rPr>
+          <w:rFonts w:eastAsia="Times New Roman"/>
+          <w:lang w:eastAsia="en-GB"/>
+        </w:rPr>
+        <w:t>4.5 Gradient Descent Algorithm</w:t>
+      </w:r>
+      <w:bookmarkEnd w:id="16"/>
     </w:p>
     <w:p>
       <w:pPr>
@@ -4270,16 +4321,16 @@
           <w:lang w:eastAsia="en-GB"/>
         </w:rPr>
       </w:pPr>
-      <w:bookmarkStart w:id="13" w:name="_Toc147771548"/>
+      <w:bookmarkStart w:id="17" w:name="_Toc147919137"/>
       <w:r>
         <w:rPr>
           <w:rFonts w:eastAsia="Times New Roman"/>
           <w:lang w:eastAsia="en-GB"/>
         </w:rPr>
         <w:lastRenderedPageBreak/>
-        <w:t>4. Theoretical Foundations</w:t>
-      </w:r>
-      <w:bookmarkEnd w:id="13"/>
+        <w:t>5. Implementation Details</w:t>
+      </w:r>
+      <w:bookmarkEnd w:id="17"/>
     </w:p>
     <w:p>
       <w:pPr>
@@ -4289,15 +4340,22 @@
           <w:lang w:eastAsia="en-GB"/>
         </w:rPr>
       </w:pPr>
-      <w:bookmarkStart w:id="14" w:name="_Toc147771549"/>
-      <w:r>
-        <w:rPr>
-          <w:rFonts w:eastAsia="Times New Roman"/>
-          <w:lang w:eastAsia="en-GB"/>
-        </w:rPr>
-        <w:t>4.1 Neural Network Architecture</w:t>
-      </w:r>
-      <w:bookmarkEnd w:id="14"/>
+      <w:bookmarkStart w:id="18" w:name="_Toc147919138"/>
+      <w:r>
+        <w:rPr>
+          <w:rFonts w:eastAsia="Times New Roman"/>
+          <w:lang w:eastAsia="en-GB"/>
+        </w:rPr>
+        <w:t xml:space="preserve">5.1 Setting up the </w:t>
+      </w:r>
+      <w:r>
+        <w:rPr>
+          <w:rFonts w:eastAsia="Times New Roman"/>
+          <w:lang w:eastAsia="en-GB"/>
+        </w:rPr>
+        <w:t>Environment.</w:t>
+      </w:r>
+      <w:bookmarkEnd w:id="18"/>
     </w:p>
     <w:p>
       <w:pPr>
@@ -4307,15 +4365,22 @@
           <w:lang w:eastAsia="en-GB"/>
         </w:rPr>
       </w:pPr>
-      <w:bookmarkStart w:id="15" w:name="_Toc147771550"/>
-      <w:r>
-        <w:rPr>
-          <w:rFonts w:eastAsia="Times New Roman"/>
-          <w:lang w:eastAsia="en-GB"/>
-        </w:rPr>
-        <w:t>4.2 Forward Propagation</w:t>
-      </w:r>
-      <w:bookmarkEnd w:id="15"/>
+      <w:bookmarkStart w:id="19" w:name="_Toc147919139"/>
+      <w:r>
+        <w:rPr>
+          <w:rFonts w:eastAsia="Times New Roman"/>
+          <w:lang w:eastAsia="en-GB"/>
+        </w:rPr>
+        <w:t xml:space="preserve">5.2 Data </w:t>
+      </w:r>
+      <w:r>
+        <w:rPr>
+          <w:rFonts w:eastAsia="Times New Roman"/>
+          <w:lang w:eastAsia="en-GB"/>
+        </w:rPr>
+        <w:t>Pre-processing</w:t>
+      </w:r>
+      <w:bookmarkEnd w:id="19"/>
     </w:p>
     <w:p>
       <w:pPr>
@@ -4325,15 +4390,105 @@
           <w:lang w:eastAsia="en-GB"/>
         </w:rPr>
       </w:pPr>
-      <w:bookmarkStart w:id="16" w:name="_Toc147771551"/>
-      <w:r>
-        <w:rPr>
-          <w:rFonts w:eastAsia="Times New Roman"/>
-          <w:lang w:eastAsia="en-GB"/>
-        </w:rPr>
-        <w:t>4.3 Backward Propagation</w:t>
-      </w:r>
-      <w:bookmarkEnd w:id="16"/>
+      <w:bookmarkStart w:id="20" w:name="_Toc147919140"/>
+      <w:r>
+        <w:rPr>
+          <w:rFonts w:eastAsia="Times New Roman"/>
+          <w:lang w:eastAsia="en-GB"/>
+        </w:rPr>
+        <w:t>5.3 Coding the Neural Network</w:t>
+      </w:r>
+      <w:bookmarkEnd w:id="20"/>
+    </w:p>
+    <w:p>
+      <w:pPr>
+        <w:pStyle w:val="Heading3"/>
+        <w:rPr>
+          <w:rFonts w:eastAsia="Times New Roman"/>
+          <w:lang w:eastAsia="en-GB"/>
+        </w:rPr>
+      </w:pPr>
+      <w:bookmarkStart w:id="21" w:name="_Toc147919141"/>
+      <w:r>
+        <w:rPr>
+          <w:rFonts w:eastAsia="Times New Roman"/>
+          <w:lang w:eastAsia="en-GB"/>
+        </w:rPr>
+        <w:t>5.3.1 Input and Hidden Layers</w:t>
+      </w:r>
+      <w:bookmarkEnd w:id="21"/>
+    </w:p>
+    <w:p>
+      <w:pPr>
+        <w:pStyle w:val="Heading3"/>
+        <w:rPr>
+          <w:rFonts w:eastAsia="Times New Roman"/>
+          <w:lang w:eastAsia="en-GB"/>
+        </w:rPr>
+      </w:pPr>
+      <w:bookmarkStart w:id="22" w:name="_Toc147919142"/>
+      <w:r>
+        <w:rPr>
+          <w:rFonts w:eastAsia="Times New Roman"/>
+          <w:lang w:eastAsia="en-GB"/>
+        </w:rPr>
+        <w:t>5.3.2 Output Layer</w:t>
+      </w:r>
+      <w:bookmarkEnd w:id="22"/>
+    </w:p>
+    <w:p>
+      <w:pPr>
+        <w:pStyle w:val="Heading3"/>
+        <w:rPr>
+          <w:rFonts w:eastAsia="Times New Roman"/>
+          <w:lang w:eastAsia="en-GB"/>
+        </w:rPr>
+      </w:pPr>
+      <w:bookmarkStart w:id="23" w:name="_Toc147919143"/>
+      <w:r>
+        <w:rPr>
+          <w:rFonts w:eastAsia="Times New Roman"/>
+          <w:lang w:eastAsia="en-GB"/>
+        </w:rPr>
+        <w:t>5.3.3 Activation Functions</w:t>
+      </w:r>
+      <w:bookmarkEnd w:id="23"/>
+    </w:p>
+    <w:p>
+      <w:pPr>
+        <w:pStyle w:val="Heading3"/>
+        <w:rPr>
+          <w:rFonts w:eastAsia="Times New Roman"/>
+          <w:lang w:eastAsia="en-GB"/>
+        </w:rPr>
+      </w:pPr>
+      <w:bookmarkStart w:id="24" w:name="_Toc147919144"/>
+      <w:r>
+        <w:rPr>
+          <w:rFonts w:eastAsia="Times New Roman"/>
+          <w:lang w:eastAsia="en-GB"/>
+        </w:rPr>
+        <w:t>5.3.4 Loss Function</w:t>
+      </w:r>
+      <w:bookmarkEnd w:id="24"/>
+    </w:p>
+    <w:p>
+      <w:pPr>
+        <w:pStyle w:val="Heading3"/>
+        <w:rPr>
+          <w:rFonts w:eastAsia="Times New Roman"/>
+          <w:lang w:eastAsia="en-GB"/>
+        </w:rPr>
+      </w:pPr>
+      <w:bookmarkStart w:id="25" w:name="_Toc147919145"/>
+      <w:r>
+        <w:rPr>
+          <w:rFonts w:eastAsia="Times New Roman"/>
+          <w:lang w:eastAsia="en-GB"/>
+        </w:rPr>
+        <w:t>5.3.5 Training Loop</w:t>
+      </w:r>
+      <w:bookmarkEnd w:id="25"/>
     </w:p>
     <w:p>
       <w:pPr>
@@ -4343,33 +4498,6 @@
           <w:lang w:eastAsia="en-GB"/>
         </w:rPr>
       </w:pPr>
-      <w:bookmarkStart w:id="17" w:name="_Toc147771552"/>
-      <w:r>
-        <w:rPr>
-          <w:rFonts w:eastAsia="Times New Roman"/>
-          <w:lang w:eastAsia="en-GB"/>
-        </w:rPr>
-        <w:t>4.4 Loss Function (Cross-Entropy)</w:t>
-      </w:r>
-      <w:bookmarkEnd w:id="17"/>
-    </w:p>
-    <w:p>
-      <w:pPr>
-        <w:pStyle w:val="Heading2"/>
-        <w:rPr>
-          <w:rFonts w:eastAsia="Times New Roman"/>
-          <w:lang w:eastAsia="en-GB"/>
-        </w:rPr>
-      </w:pPr>
-      <w:bookmarkStart w:id="18" w:name="_Toc147771553"/>
-      <w:r>
-        <w:rPr>
-          <w:rFonts w:eastAsia="Times New Roman"/>
-          <w:lang w:eastAsia="en-GB"/>
-        </w:rPr>
-        <w:t>4.5 Gradient Descent Algorithm</w:t>
-      </w:r>
-      <w:bookmarkEnd w:id="18"/>
     </w:p>
     <w:p>
       <w:pPr>
@@ -4407,16 +4535,16 @@
           <w:lang w:eastAsia="en-GB"/>
         </w:rPr>
       </w:pPr>
-      <w:bookmarkStart w:id="19" w:name="_Toc147771554"/>
+      <w:bookmarkStart w:id="26" w:name="_Toc147919146"/>
       <w:r>
         <w:rPr>
           <w:rFonts w:eastAsia="Times New Roman"/>
           <w:lang w:eastAsia="en-GB"/>
         </w:rPr>
         <w:lastRenderedPageBreak/>
-        <w:t>5. Implementation Details</w:t>
-      </w:r>
-      <w:bookmarkEnd w:id="19"/>
+        <w:t>6. Results and Discussion</w:t>
+      </w:r>
+      <w:bookmarkEnd w:id="26"/>
     </w:p>
     <w:p>
       <w:pPr>
@@ -4426,15 +4554,6 @@
           <w:lang w:eastAsia="en-GB"/>
         </w:rPr>
       </w:pPr>
-      <w:bookmarkStart w:id="20" w:name="_Toc147771555"/>
-      <w:r>
-        <w:rPr>
-          <w:rFonts w:eastAsia="Times New Roman"/>
-          <w:lang w:eastAsia="en-GB"/>
-        </w:rPr>
-        <w:t>5.1 Setting up the Environment</w:t>
-      </w:r>
-      <w:bookmarkEnd w:id="20"/>
     </w:p>
     <w:p>
       <w:pPr>
@@ -4444,15 +4563,15 @@
           <w:lang w:eastAsia="en-GB"/>
         </w:rPr>
       </w:pPr>
-      <w:bookmarkStart w:id="21" w:name="_Toc147771556"/>
-      <w:r>
-        <w:rPr>
-          <w:rFonts w:eastAsia="Times New Roman"/>
-          <w:lang w:eastAsia="en-GB"/>
-        </w:rPr>
-        <w:t>5.2 Data Preprocessing</w:t>
-      </w:r>
-      <w:bookmarkEnd w:id="21"/>
+      <w:bookmarkStart w:id="27" w:name="_Toc147919147"/>
+      <w:r>
+        <w:rPr>
+          <w:rFonts w:eastAsia="Times New Roman"/>
+          <w:lang w:eastAsia="en-GB"/>
+        </w:rPr>
+        <w:t>6.1 Model Performance Metrics</w:t>
+      </w:r>
+      <w:bookmarkEnd w:id="27"/>
     </w:p>
     <w:p>
       <w:pPr>
@@ -4462,105 +4581,15 @@
           <w:lang w:eastAsia="en-GB"/>
         </w:rPr>
       </w:pPr>
-      <w:bookmarkStart w:id="22" w:name="_Toc147771557"/>
-      <w:r>
-        <w:rPr>
-          <w:rFonts w:eastAsia="Times New Roman"/>
-          <w:lang w:eastAsia="en-GB"/>
-        </w:rPr>
-        <w:t>5.3 Coding the Neural Network</w:t>
-      </w:r>
-      <w:bookmarkEnd w:id="22"/>
-    </w:p>
-    <w:p>
-      <w:pPr>
-        <w:pStyle w:val="Heading3"/>
-        <w:rPr>
-          <w:rFonts w:eastAsia="Times New Roman"/>
-          <w:lang w:eastAsia="en-GB"/>
-        </w:rPr>
-      </w:pPr>
-      <w:bookmarkStart w:id="23" w:name="_Toc147771558"/>
-      <w:r>
-        <w:rPr>
-          <w:rFonts w:eastAsia="Times New Roman"/>
-          <w:lang w:eastAsia="en-GB"/>
-        </w:rPr>
-        <w:t>5.3.1 Input and Hidden Layers</w:t>
-      </w:r>
-      <w:bookmarkEnd w:id="23"/>
-    </w:p>
-    <w:p>
-      <w:pPr>
-        <w:pStyle w:val="Heading3"/>
-        <w:rPr>
-          <w:rFonts w:eastAsia="Times New Roman"/>
-          <w:lang w:eastAsia="en-GB"/>
-        </w:rPr>
-      </w:pPr>
-      <w:bookmarkStart w:id="24" w:name="_Toc147771559"/>
-      <w:r>
-        <w:rPr>
-          <w:rFonts w:eastAsia="Times New Roman"/>
-          <w:lang w:eastAsia="en-GB"/>
-        </w:rPr>
-        <w:t>5.3.2 Output Layer</w:t>
-      </w:r>
-      <w:bookmarkEnd w:id="24"/>
-    </w:p>
-    <w:p>
-      <w:pPr>
-        <w:pStyle w:val="Heading3"/>
-        <w:rPr>
-          <w:rFonts w:eastAsia="Times New Roman"/>
-          <w:lang w:eastAsia="en-GB"/>
-        </w:rPr>
-      </w:pPr>
-      <w:bookmarkStart w:id="25" w:name="_Toc147771560"/>
-      <w:r>
-        <w:rPr>
-          <w:rFonts w:eastAsia="Times New Roman"/>
-          <w:lang w:eastAsia="en-GB"/>
-        </w:rPr>
-        <w:t>5.3.3 Activation Functions</w:t>
-      </w:r>
-      <w:bookmarkEnd w:id="25"/>
-    </w:p>
-    <w:p>
-      <w:pPr>
-        <w:pStyle w:val="Heading3"/>
-        <w:rPr>
-          <w:rFonts w:eastAsia="Times New Roman"/>
-          <w:lang w:eastAsia="en-GB"/>
-        </w:rPr>
-      </w:pPr>
-      <w:bookmarkStart w:id="26" w:name="_Toc147771561"/>
-      <w:r>
-        <w:rPr>
-          <w:rFonts w:eastAsia="Times New Roman"/>
-          <w:lang w:eastAsia="en-GB"/>
-        </w:rPr>
-        <w:t>5.3.4 Loss Function</w:t>
-      </w:r>
-      <w:bookmarkEnd w:id="26"/>
-    </w:p>
-    <w:p>
-      <w:pPr>
-        <w:pStyle w:val="Heading3"/>
-        <w:rPr>
-          <w:rFonts w:eastAsia="Times New Roman"/>
-          <w:lang w:eastAsia="en-GB"/>
-        </w:rPr>
-      </w:pPr>
-      <w:bookmarkStart w:id="27" w:name="_Toc147771562"/>
-      <w:r>
-        <w:rPr>
-          <w:rFonts w:eastAsia="Times New Roman"/>
-          <w:lang w:eastAsia="en-GB"/>
-        </w:rPr>
-        <w:t>5.3.5 Training Loop</w:t>
-      </w:r>
-      <w:bookmarkEnd w:id="27"/>
+      <w:bookmarkStart w:id="28" w:name="_Toc147919148"/>
+      <w:r>
+        <w:rPr>
+          <w:rFonts w:eastAsia="Times New Roman"/>
+          <w:lang w:eastAsia="en-GB"/>
+        </w:rPr>
+        <w:t>6.2 Loss and Accuracy Plots</w:t>
+      </w:r>
+      <w:bookmarkEnd w:id="28"/>
     </w:p>
     <w:p>
       <w:pPr>
@@ -4570,15 +4599,15 @@
           <w:lang w:eastAsia="en-GB"/>
         </w:rPr>
       </w:pPr>
-      <w:bookmarkStart w:id="28" w:name="_Toc147771563"/>
-      <w:r>
-        <w:rPr>
-          <w:rFonts w:eastAsia="Times New Roman"/>
-          <w:lang w:eastAsia="en-GB"/>
-        </w:rPr>
-        <w:t>5.4 Hyperparameter Tuning</w:t>
-      </w:r>
-      <w:bookmarkEnd w:id="28"/>
+      <w:bookmarkStart w:id="29" w:name="_Toc147919149"/>
+      <w:r>
+        <w:rPr>
+          <w:rFonts w:eastAsia="Times New Roman"/>
+          <w:lang w:eastAsia="en-GB"/>
+        </w:rPr>
+        <w:t>6.3 Interpretation of Results</w:t>
+      </w:r>
+      <w:bookmarkEnd w:id="29"/>
     </w:p>
     <w:p>
       <w:pPr>
@@ -4616,117 +4645,7 @@
           <w:lang w:eastAsia="en-GB"/>
         </w:rPr>
       </w:pPr>
-      <w:bookmarkStart w:id="29" w:name="_Toc147771564"/>
-      <w:r>
-        <w:rPr>
-          <w:rFonts w:eastAsia="Times New Roman"/>
-          <w:lang w:eastAsia="en-GB"/>
-        </w:rPr>
-        <w:lastRenderedPageBreak/>
-        <w:t>6. Results and Discussion</w:t>
-      </w:r>
-      <w:bookmarkEnd w:id="29"/>
-    </w:p>
-    <w:p>
-      <w:pPr>
-        <w:pStyle w:val="Heading2"/>
-        <w:rPr>
-          <w:rFonts w:eastAsia="Times New Roman"/>
-          <w:lang w:eastAsia="en-GB"/>
-        </w:rPr>
-      </w:pPr>
-    </w:p>
-    <w:p>
-      <w:pPr>
-        <w:pStyle w:val="Heading2"/>
-        <w:rPr>
-          <w:rFonts w:eastAsia="Times New Roman"/>
-          <w:lang w:eastAsia="en-GB"/>
-        </w:rPr>
-      </w:pPr>
-      <w:bookmarkStart w:id="30" w:name="_Toc147771565"/>
-      <w:r>
-        <w:rPr>
-          <w:rFonts w:eastAsia="Times New Roman"/>
-          <w:lang w:eastAsia="en-GB"/>
-        </w:rPr>
-        <w:t>6.1 Model Performance Metrics</w:t>
-      </w:r>
-      <w:bookmarkEnd w:id="30"/>
-    </w:p>
-    <w:p>
-      <w:pPr>
-        <w:pStyle w:val="Heading2"/>
-        <w:rPr>
-          <w:rFonts w:eastAsia="Times New Roman"/>
-          <w:lang w:eastAsia="en-GB"/>
-        </w:rPr>
-      </w:pPr>
-      <w:bookmarkStart w:id="31" w:name="_Toc147771566"/>
-      <w:r>
-        <w:rPr>
-          <w:rFonts w:eastAsia="Times New Roman"/>
-          <w:lang w:eastAsia="en-GB"/>
-        </w:rPr>
-        <w:t>6.2 Loss and Accuracy Plots</w:t>
-      </w:r>
-      <w:bookmarkEnd w:id="31"/>
-    </w:p>
-    <w:p>
-      <w:pPr>
-        <w:pStyle w:val="Heading2"/>
-        <w:rPr>
-          <w:rFonts w:eastAsia="Times New Roman"/>
-          <w:lang w:eastAsia="en-GB"/>
-        </w:rPr>
-      </w:pPr>
-      <w:bookmarkStart w:id="32" w:name="_Toc147771567"/>
-      <w:r>
-        <w:rPr>
-          <w:rFonts w:eastAsia="Times New Roman"/>
-          <w:lang w:eastAsia="en-GB"/>
-        </w:rPr>
-        <w:t>6.3 Interpretation of Results</w:t>
-      </w:r>
-      <w:bookmarkEnd w:id="32"/>
-    </w:p>
-    <w:p>
-      <w:pPr>
-        <w:rPr>
-          <w:rFonts w:ascii="Times New Roman" w:eastAsia="Times New Roman" w:hAnsi="Times New Roman" w:cs="Times New Roman"/>
-          <w:kern w:val="0"/>
-          <w:lang w:eastAsia="en-GB"/>
-          <w14:ligatures w14:val="none"/>
-        </w:rPr>
-      </w:pPr>
-    </w:p>
-    <w:p>
-      <w:pPr>
-        <w:rPr>
-          <w:rFonts w:asciiTheme="majorHAnsi" w:eastAsia="Times New Roman" w:hAnsiTheme="majorHAnsi" w:cstheme="majorBidi"/>
-          <w:color w:val="2F5496" w:themeColor="accent1" w:themeShade="BF"/>
-          <w:sz w:val="32"/>
-          <w:szCs w:val="32"/>
-          <w:lang w:eastAsia="en-GB"/>
-        </w:rPr>
-      </w:pPr>
-      <w:r>
-        <w:rPr>
-          <w:rFonts w:eastAsia="Times New Roman"/>
-          <w:lang w:eastAsia="en-GB"/>
-        </w:rPr>
-        <w:br w:type="page"/>
-      </w:r>
-    </w:p>
-    <w:p>
-      <w:pPr>
-        <w:pStyle w:val="Heading1"/>
-        <w:rPr>
-          <w:rFonts w:eastAsia="Times New Roman"/>
-          <w:lang w:eastAsia="en-GB"/>
-        </w:rPr>
-      </w:pPr>
-      <w:bookmarkStart w:id="33" w:name="_Toc147771568"/>
+      <w:bookmarkStart w:id="30" w:name="_Toc147919150"/>
       <w:r>
         <w:rPr>
           <w:rFonts w:eastAsia="Times New Roman"/>
@@ -4742,70 +4661,70 @@
         </w:rPr>
         <w:t>n</w:t>
       </w:r>
+      <w:bookmarkEnd w:id="30"/>
+    </w:p>
+    <w:p>
+      <w:pPr>
+        <w:pStyle w:val="Heading2"/>
+        <w:rPr>
+          <w:rFonts w:eastAsia="Times New Roman"/>
+          <w:lang w:eastAsia="en-GB"/>
+        </w:rPr>
+      </w:pPr>
+    </w:p>
+    <w:p>
+      <w:pPr>
+        <w:pStyle w:val="Heading2"/>
+        <w:rPr>
+          <w:rFonts w:eastAsia="Times New Roman"/>
+          <w:lang w:eastAsia="en-GB"/>
+        </w:rPr>
+      </w:pPr>
+      <w:bookmarkStart w:id="31" w:name="_Toc147919151"/>
+      <w:r>
+        <w:rPr>
+          <w:rFonts w:eastAsia="Times New Roman"/>
+          <w:lang w:eastAsia="en-GB"/>
+        </w:rPr>
+        <w:t>7.1 Summary of Findings</w:t>
+      </w:r>
+      <w:bookmarkEnd w:id="31"/>
+    </w:p>
+    <w:p>
+      <w:pPr>
+        <w:pStyle w:val="Heading2"/>
+        <w:rPr>
+          <w:rFonts w:eastAsia="Times New Roman"/>
+          <w:lang w:eastAsia="en-GB"/>
+        </w:rPr>
+      </w:pPr>
+      <w:bookmarkStart w:id="32" w:name="_Toc147919152"/>
+      <w:r>
+        <w:rPr>
+          <w:rFonts w:eastAsia="Times New Roman"/>
+          <w:lang w:eastAsia="en-GB"/>
+        </w:rPr>
+        <w:t>7.2 Implications</w:t>
+      </w:r>
+      <w:bookmarkEnd w:id="32"/>
+    </w:p>
+    <w:p>
+      <w:pPr>
+        <w:pStyle w:val="Heading2"/>
+        <w:rPr>
+          <w:rFonts w:eastAsia="Times New Roman"/>
+          <w:lang w:eastAsia="en-GB"/>
+        </w:rPr>
+      </w:pPr>
+      <w:bookmarkStart w:id="33" w:name="_Toc147919153"/>
+      <w:r>
+        <w:rPr>
+          <w:rFonts w:eastAsia="Times New Roman"/>
+          <w:lang w:eastAsia="en-GB"/>
+        </w:rPr>
+        <w:t>7.3 Future Work</w:t>
+      </w:r>
       <w:bookmarkEnd w:id="33"/>
-    </w:p>
-    <w:p>
-      <w:pPr>
-        <w:pStyle w:val="Heading2"/>
-        <w:rPr>
-          <w:rFonts w:eastAsia="Times New Roman"/>
-          <w:lang w:eastAsia="en-GB"/>
-        </w:rPr>
-      </w:pPr>
-    </w:p>
-    <w:p>
-      <w:pPr>
-        <w:pStyle w:val="Heading2"/>
-        <w:rPr>
-          <w:rFonts w:eastAsia="Times New Roman"/>
-          <w:lang w:eastAsia="en-GB"/>
-        </w:rPr>
-      </w:pPr>
-      <w:bookmarkStart w:id="34" w:name="_Toc147771569"/>
-      <w:r>
-        <w:rPr>
-          <w:rFonts w:eastAsia="Times New Roman"/>
-          <w:lang w:eastAsia="en-GB"/>
-        </w:rPr>
-        <w:t>7.1 Summary of Findings</w:t>
-      </w:r>
-      <w:bookmarkEnd w:id="34"/>
-    </w:p>
-    <w:p>
-      <w:pPr>
-        <w:pStyle w:val="Heading2"/>
-        <w:rPr>
-          <w:rFonts w:eastAsia="Times New Roman"/>
-          <w:lang w:eastAsia="en-GB"/>
-        </w:rPr>
-      </w:pPr>
-      <w:bookmarkStart w:id="35" w:name="_Toc147771570"/>
-      <w:r>
-        <w:rPr>
-          <w:rFonts w:eastAsia="Times New Roman"/>
-          <w:lang w:eastAsia="en-GB"/>
-        </w:rPr>
-        <w:t>7.2 Implications</w:t>
-      </w:r>
-      <w:bookmarkEnd w:id="35"/>
-    </w:p>
-    <w:p>
-      <w:pPr>
-        <w:pStyle w:val="Heading2"/>
-        <w:rPr>
-          <w:rFonts w:eastAsia="Times New Roman"/>
-          <w:lang w:eastAsia="en-GB"/>
-        </w:rPr>
-      </w:pPr>
-      <w:bookmarkStart w:id="36" w:name="_Toc147771571"/>
-      <w:r>
-        <w:rPr>
-          <w:rFonts w:eastAsia="Times New Roman"/>
-          <w:lang w:eastAsia="en-GB"/>
-        </w:rPr>
-        <w:t>7.3 Future Work</w:t>
-      </w:r>
-      <w:bookmarkEnd w:id="36"/>
     </w:p>
     <w:p>
       <w:pPr>
@@ -4833,7 +4752,7 @@
           <w:iCs w:val="0"/>
         </w:rPr>
       </w:pPr>
-      <w:bookmarkStart w:id="37" w:name="_Toc147771572"/>
+      <w:bookmarkStart w:id="34" w:name="_Toc147919154"/>
       <w:r>
         <w:rPr>
           <w:rStyle w:val="SubtleEmphasis"/>
@@ -4843,17 +4762,17 @@
         <w:lastRenderedPageBreak/>
         <w:t>Sources</w:t>
       </w:r>
-      <w:bookmarkEnd w:id="37"/>
+      <w:bookmarkEnd w:id="34"/>
     </w:p>
     <w:p>
       <w:pPr>
         <w:pStyle w:val="ListParagraph"/>
         <w:numPr>
           <w:ilvl w:val="0"/>
-          <w:numId w:val="8"/>
+          <w:numId w:val="11"/>
         </w:numPr>
       </w:pPr>
-      <w:hyperlink r:id="rId6" w:history="1">
+      <w:hyperlink r:id="rId9" w:anchor=":~:text=Neural%20networks%2C%20also%20known%20as,neurons%20signal%20to%20one%20another" w:history="1">
         <w:r>
           <w:rPr>
             <w:rStyle w:val="Hyperlink"/>
@@ -4865,17 +4784,62 @@
         <w:t xml:space="preserve"> </w:t>
       </w:r>
     </w:p>
+    <w:p>
+      <w:pPr>
+        <w:pStyle w:val="ListParagraph"/>
+        <w:numPr>
+          <w:ilvl w:val="0"/>
+          <w:numId w:val="11"/>
+        </w:numPr>
+      </w:pPr>
+      <w:hyperlink r:id="rId10" w:anchor=":~:text=4,feature%20instead%20of%20different%20ones" w:history="1">
+        <w:r>
+          <w:rPr>
+            <w:rStyle w:val="Hyperlink"/>
+          </w:rPr>
+          <w:t>https://kili-technology.com/data-labeling/machine-learning/neural-network-architecture-all-you-need-to-know-as-an-mle-2023-edition#:~:text=4,feature%20instead%20of%20different%20ones</w:t>
+        </w:r>
+      </w:hyperlink>
+      <w:r>
+        <w:t xml:space="preserve"> </w:t>
+      </w:r>
+    </w:p>
+    <w:p>
+      <w:pPr>
+        <w:pStyle w:val="ListParagraph"/>
+        <w:numPr>
+          <w:ilvl w:val="0"/>
+          <w:numId w:val="11"/>
+        </w:numPr>
+      </w:pPr>
+      <w:hyperlink r:id="rId11" w:history="1">
+        <w:r>
+          <w:rPr>
+            <w:rStyle w:val="Hyperlink"/>
+          </w:rPr>
+          <w:t>https://www.tensorflow.org/datasets/catalog/mnist</w:t>
+        </w:r>
+      </w:hyperlink>
+      <w:r>
+        <w:t xml:space="preserve"> </w:t>
+      </w:r>
+    </w:p>
     <w:p/>
     <w:p/>
     <w:p>
       <w:pPr>
         <w:pStyle w:val="Heading2"/>
       </w:pPr>
-      <w:bookmarkStart w:id="38" w:name="_Toc147771573"/>
-      <w:r>
-        <w:t>ChatGPT logs</w:t>
-      </w:r>
-      <w:bookmarkEnd w:id="38"/>
+      <w:bookmarkStart w:id="35" w:name="_Toc147919155"/>
+      <w:proofErr w:type="spellStart"/>
+      <w:r>
+        <w:t>ChatGPT</w:t>
+      </w:r>
+      <w:proofErr w:type="spellEnd"/>
+      <w:r>
+        <w:t xml:space="preserve"> logs</w:t>
+      </w:r>
+      <w:bookmarkEnd w:id="35"/>
     </w:p>
     <w:p>
       <w:pPr>
@@ -5796,6 +5760,152 @@
     </w:lvl>
   </w:abstractNum>
   <w:abstractNum w:abstractNumId="6" w15:restartNumberingAfterBreak="0">
+    <w:nsid w:val="324D672F"/>
+    <w:multiLevelType w:val="multilevel"/>
+    <w:tmpl w:val="B3869052"/>
+    <w:lvl w:ilvl="0">
+      <w:start w:val="1"/>
+      <w:numFmt w:val="decimal"/>
+      <w:lvlText w:val="%1."/>
+      <w:lvlJc w:val="left"/>
+      <w:pPr>
+        <w:ind w:left="720" w:hanging="360"/>
+      </w:pPr>
+      <w:rPr>
+        <w:rFonts w:hint="default"/>
+        <w:sz w:val="20"/>
+      </w:rPr>
+    </w:lvl>
+    <w:lvl w:ilvl="1" w:tentative="1">
+      <w:start w:val="1"/>
+      <w:numFmt w:val="bullet"/>
+      <w:lvlText w:val="o"/>
+      <w:lvlJc w:val="left"/>
+      <w:pPr>
+        <w:tabs>
+          <w:tab w:val="num" w:pos="1440"/>
+        </w:tabs>
+        <w:ind w:left="1440" w:hanging="360"/>
+      </w:pPr>
+      <w:rPr>
+        <w:rFonts w:ascii="Courier New" w:hAnsi="Courier New" w:hint="default"/>
+        <w:sz w:val="20"/>
+      </w:rPr>
+    </w:lvl>
+    <w:lvl w:ilvl="2" w:tentative="1">
+      <w:start w:val="1"/>
+      <w:numFmt w:val="bullet"/>
+      <w:lvlText w:val=""/>
+      <w:lvlJc w:val="left"/>
+      <w:pPr>
+        <w:tabs>
+          <w:tab w:val="num" w:pos="2160"/>
+        </w:tabs>
+        <w:ind w:left="2160" w:hanging="360"/>
+      </w:pPr>
+      <w:rPr>
+        <w:rFonts w:ascii="Wingdings" w:hAnsi="Wingdings" w:hint="default"/>
+        <w:sz w:val="20"/>
+      </w:rPr>
+    </w:lvl>
+    <w:lvl w:ilvl="3" w:tentative="1">
+      <w:start w:val="1"/>
+      <w:numFmt w:val="bullet"/>
+      <w:lvlText w:val=""/>
+      <w:lvlJc w:val="left"/>
+      <w:pPr>
+        <w:tabs>
+          <w:tab w:val="num" w:pos="2880"/>
+        </w:tabs>
+        <w:ind w:left="2880" w:hanging="360"/>
+      </w:pPr>
+      <w:rPr>
+        <w:rFonts w:ascii="Wingdings" w:hAnsi="Wingdings" w:hint="default"/>
+        <w:sz w:val="20"/>
+      </w:rPr>
+    </w:lvl>
+    <w:lvl w:ilvl="4" w:tentative="1">
+      <w:start w:val="1"/>
+      <w:numFmt w:val="bullet"/>
+      <w:lvlText w:val=""/>
+      <w:lvlJc w:val="left"/>
+      <w:pPr>
+        <w:tabs>
+          <w:tab w:val="num" w:pos="3600"/>
+        </w:tabs>
+        <w:ind w:left="3600" w:hanging="360"/>
+      </w:pPr>
+      <w:rPr>
+        <w:rFonts w:ascii="Wingdings" w:hAnsi="Wingdings" w:hint="default"/>
+        <w:sz w:val="20"/>
+      </w:rPr>
+    </w:lvl>
+    <w:lvl w:ilvl="5" w:tentative="1">
+      <w:start w:val="1"/>
+      <w:numFmt w:val="bullet"/>
+      <w:lvlText w:val=""/>
+      <w:lvlJc w:val="left"/>
+      <w:pPr>
+        <w:tabs>
+          <w:tab w:val="num" w:pos="4320"/>
+        </w:tabs>
+        <w:ind w:left="4320" w:hanging="360"/>
+      </w:pPr>
+      <w:rPr>
+        <w:rFonts w:ascii="Wingdings" w:hAnsi="Wingdings" w:hint="default"/>
+        <w:sz w:val="20"/>
+      </w:rPr>
+    </w:lvl>
+    <w:lvl w:ilvl="6" w:tentative="1">
+      <w:start w:val="1"/>
+      <w:numFmt w:val="bullet"/>
+      <w:lvlText w:val=""/>
+      <w:lvlJc w:val="left"/>
+      <w:pPr>
+        <w:tabs>
+          <w:tab w:val="num" w:pos="5040"/>
+        </w:tabs>
+        <w:ind w:left="5040" w:hanging="360"/>
+      </w:pPr>
+      <w:rPr>
+        <w:rFonts w:ascii="Wingdings" w:hAnsi="Wingdings" w:hint="default"/>
+        <w:sz w:val="20"/>
+      </w:rPr>
+    </w:lvl>
+    <w:lvl w:ilvl="7" w:tentative="1">
+      <w:start w:val="1"/>
+      <w:numFmt w:val="bullet"/>
+      <w:lvlText w:val=""/>
+      <w:lvlJc w:val="left"/>
+      <w:pPr>
+        <w:tabs>
+          <w:tab w:val="num" w:pos="5760"/>
+        </w:tabs>
+        <w:ind w:left="5760" w:hanging="360"/>
+      </w:pPr>
+      <w:rPr>
+        <w:rFonts w:ascii="Wingdings" w:hAnsi="Wingdings" w:hint="default"/>
+        <w:sz w:val="20"/>
+      </w:rPr>
+    </w:lvl>
+    <w:lvl w:ilvl="8" w:tentative="1">
+      <w:start w:val="1"/>
+      <w:numFmt w:val="bullet"/>
+      <w:lvlText w:val=""/>
+      <w:lvlJc w:val="left"/>
+      <w:pPr>
+        <w:tabs>
+          <w:tab w:val="num" w:pos="6480"/>
+        </w:tabs>
+        <w:ind w:left="6480" w:hanging="360"/>
+      </w:pPr>
+      <w:rPr>
+        <w:rFonts w:ascii="Wingdings" w:hAnsi="Wingdings" w:hint="default"/>
+        <w:sz w:val="20"/>
+      </w:rPr>
+    </w:lvl>
+  </w:abstractNum>
+  <w:abstractNum w:abstractNumId="7" w15:restartNumberingAfterBreak="0">
     <w:nsid w:val="332E31B1"/>
     <w:multiLevelType w:val="multilevel"/>
     <w:tmpl w:val="09BE306E"/>
@@ -5944,7 +6054,7 @@
       </w:rPr>
     </w:lvl>
   </w:abstractNum>
-  <w:abstractNum w:abstractNumId="7" w15:restartNumberingAfterBreak="0">
+  <w:abstractNum w:abstractNumId="8" w15:restartNumberingAfterBreak="0">
     <w:nsid w:val="4FA3789B"/>
     <w:multiLevelType w:val="multilevel"/>
     <w:tmpl w:val="3E7A394C"/>
@@ -6093,7 +6203,7 @@
       </w:rPr>
     </w:lvl>
   </w:abstractNum>
-  <w:abstractNum w:abstractNumId="8" w15:restartNumberingAfterBreak="0">
+  <w:abstractNum w:abstractNumId="9" w15:restartNumberingAfterBreak="0">
     <w:nsid w:val="52E152CE"/>
     <w:multiLevelType w:val="multilevel"/>
     <w:tmpl w:val="D748A25A"/>
@@ -6242,7 +6352,7 @@
       </w:rPr>
     </w:lvl>
   </w:abstractNum>
-  <w:abstractNum w:abstractNumId="9" w15:restartNumberingAfterBreak="0">
+  <w:abstractNum w:abstractNumId="10" w15:restartNumberingAfterBreak="0">
     <w:nsid w:val="7F5F4119"/>
     <w:multiLevelType w:val="multilevel"/>
     <w:tmpl w:val="1F6CE85C"/>
@@ -6404,10 +6514,10 @@
     <w:abstractNumId w:val="1"/>
   </w:num>
   <w:num w:numId="5" w16cid:durableId="860584863">
-    <w:abstractNumId w:val="6"/>
+    <w:abstractNumId w:val="7"/>
   </w:num>
   <w:num w:numId="6" w16cid:durableId="1660187255">
-    <w:abstractNumId w:val="8"/>
+    <w:abstractNumId w:val="9"/>
   </w:num>
   <w:num w:numId="7" w16cid:durableId="188684351">
     <w:abstractNumId w:val="3"/>
@@ -6416,10 +6526,13 @@
     <w:abstractNumId w:val="0"/>
   </w:num>
   <w:num w:numId="9" w16cid:durableId="1264873838">
-    <w:abstractNumId w:val="7"/>
+    <w:abstractNumId w:val="8"/>
   </w:num>
   <w:num w:numId="10" w16cid:durableId="1217813557">
-    <w:abstractNumId w:val="9"/>
+    <w:abstractNumId w:val="10"/>
+  </w:num>
+  <w:num w:numId="11" w16cid:durableId="1174421703">
+    <w:abstractNumId w:val="6"/>
   </w:num>
 </w:numbering>
 </file>
@@ -7330,6 +7443,18 @@
       <w:bCs/>
     </w:rPr>
   </w:style>
+  <w:style w:type="character" w:styleId="FollowedHyperlink">
+    <w:name w:val="FollowedHyperlink"/>
+    <w:basedOn w:val="DefaultParagraphFont"/>
+    <w:uiPriority w:val="99"/>
+    <w:semiHidden/>
+    <w:unhideWhenUsed/>
+    <w:rsid w:val="00627A74"/>
+    <w:rPr>
+      <w:color w:val="954F72" w:themeColor="followedHyperlink"/>
+      <w:u w:val="single"/>
+    </w:rPr>
+  </w:style>
 </w:styles>
 </file>
 

</xml_diff>

<commit_message>
Minor modifications to code, updated journal
</commit_message>
<xml_diff>
--- a/Machine Learning Journal.docx
+++ b/Machine Learning Journal.docx
@@ -134,7 +134,7 @@
             </w:rPr>
             <w:fldChar w:fldCharType="separate"/>
           </w:r>
-          <w:hyperlink w:anchor="_Toc147919120" w:history="1">
+          <w:hyperlink w:anchor="_Toc148092142" w:history="1">
             <w:r>
               <w:rPr>
                 <w:rStyle w:val="Hyperlink"/>
@@ -163,7 +163,7 @@
                 <w:noProof/>
                 <w:webHidden/>
               </w:rPr>
-              <w:instrText xml:space="preserve"> PAGEREF _Toc147919120 \h </w:instrText>
+              <w:instrText xml:space="preserve"> PAGEREF _Toc148092142 \h </w:instrText>
             </w:r>
             <w:r>
               <w:rPr>
@@ -210,7 +210,7 @@
               <w:lang w:eastAsia="en-GB"/>
             </w:rPr>
           </w:pPr>
-          <w:hyperlink w:anchor="_Toc147919121" w:history="1">
+          <w:hyperlink w:anchor="_Toc148092143" w:history="1">
             <w:r>
               <w:rPr>
                 <w:rStyle w:val="Hyperlink"/>
@@ -239,7 +239,7 @@
                 <w:noProof/>
                 <w:webHidden/>
               </w:rPr>
-              <w:instrText xml:space="preserve"> PAGEREF _Toc147919121 \h </w:instrText>
+              <w:instrText xml:space="preserve"> PAGEREF _Toc148092143 \h </w:instrText>
             </w:r>
             <w:r>
               <w:rPr>
@@ -286,7 +286,7 @@
               <w:lang w:eastAsia="en-GB"/>
             </w:rPr>
           </w:pPr>
-          <w:hyperlink w:anchor="_Toc147919122" w:history="1">
+          <w:hyperlink w:anchor="_Toc148092144" w:history="1">
             <w:r>
               <w:rPr>
                 <w:rStyle w:val="Hyperlink"/>
@@ -315,7 +315,7 @@
                 <w:noProof/>
                 <w:webHidden/>
               </w:rPr>
-              <w:instrText xml:space="preserve"> PAGEREF _Toc147919122 \h </w:instrText>
+              <w:instrText xml:space="preserve"> PAGEREF _Toc148092144 \h </w:instrText>
             </w:r>
             <w:r>
               <w:rPr>
@@ -362,7 +362,7 @@
               <w:lang w:eastAsia="en-GB"/>
             </w:rPr>
           </w:pPr>
-          <w:hyperlink w:anchor="_Toc147919123" w:history="1">
+          <w:hyperlink w:anchor="_Toc148092145" w:history="1">
             <w:r>
               <w:rPr>
                 <w:rStyle w:val="Hyperlink"/>
@@ -391,7 +391,7 @@
                 <w:noProof/>
                 <w:webHidden/>
               </w:rPr>
-              <w:instrText xml:space="preserve"> PAGEREF _Toc147919123 \h </w:instrText>
+              <w:instrText xml:space="preserve"> PAGEREF _Toc148092145 \h </w:instrText>
             </w:r>
             <w:r>
               <w:rPr>
@@ -438,7 +438,7 @@
               <w:lang w:eastAsia="en-GB"/>
             </w:rPr>
           </w:pPr>
-          <w:hyperlink w:anchor="_Toc147919124" w:history="1">
+          <w:hyperlink w:anchor="_Toc148092146" w:history="1">
             <w:r>
               <w:rPr>
                 <w:rStyle w:val="Hyperlink"/>
@@ -467,7 +467,7 @@
                 <w:noProof/>
                 <w:webHidden/>
               </w:rPr>
-              <w:instrText xml:space="preserve"> PAGEREF _Toc147919124 \h </w:instrText>
+              <w:instrText xml:space="preserve"> PAGEREF _Toc148092146 \h </w:instrText>
             </w:r>
             <w:r>
               <w:rPr>
@@ -514,7 +514,7 @@
               <w:lang w:eastAsia="en-GB"/>
             </w:rPr>
           </w:pPr>
-          <w:hyperlink w:anchor="_Toc147919125" w:history="1">
+          <w:hyperlink w:anchor="_Toc148092147" w:history="1">
             <w:r>
               <w:rPr>
                 <w:rStyle w:val="Hyperlink"/>
@@ -543,7 +543,7 @@
                 <w:noProof/>
                 <w:webHidden/>
               </w:rPr>
-              <w:instrText xml:space="preserve"> PAGEREF _Toc147919125 \h </w:instrText>
+              <w:instrText xml:space="preserve"> PAGEREF _Toc148092147 \h </w:instrText>
             </w:r>
             <w:r>
               <w:rPr>
@@ -590,7 +590,7 @@
               <w:lang w:eastAsia="en-GB"/>
             </w:rPr>
           </w:pPr>
-          <w:hyperlink w:anchor="_Toc147919126" w:history="1">
+          <w:hyperlink w:anchor="_Toc148092148" w:history="1">
             <w:r>
               <w:rPr>
                 <w:rStyle w:val="Hyperlink"/>
@@ -619,7 +619,7 @@
                 <w:noProof/>
                 <w:webHidden/>
               </w:rPr>
-              <w:instrText xml:space="preserve"> PAGEREF _Toc147919126 \h </w:instrText>
+              <w:instrText xml:space="preserve"> PAGEREF _Toc148092148 \h </w:instrText>
             </w:r>
             <w:r>
               <w:rPr>
@@ -666,7 +666,7 @@
               <w:lang w:eastAsia="en-GB"/>
             </w:rPr>
           </w:pPr>
-          <w:hyperlink w:anchor="_Toc147919127" w:history="1">
+          <w:hyperlink w:anchor="_Toc148092149" w:history="1">
             <w:r>
               <w:rPr>
                 <w:rStyle w:val="Hyperlink"/>
@@ -695,7 +695,7 @@
                 <w:noProof/>
                 <w:webHidden/>
               </w:rPr>
-              <w:instrText xml:space="preserve"> PAGEREF _Toc147919127 \h </w:instrText>
+              <w:instrText xml:space="preserve"> PAGEREF _Toc148092149 \h </w:instrText>
             </w:r>
             <w:r>
               <w:rPr>
@@ -742,7 +742,7 @@
               <w:lang w:eastAsia="en-GB"/>
             </w:rPr>
           </w:pPr>
-          <w:hyperlink w:anchor="_Toc147919128" w:history="1">
+          <w:hyperlink w:anchor="_Toc148092150" w:history="1">
             <w:r>
               <w:rPr>
                 <w:rStyle w:val="Hyperlink"/>
@@ -771,7 +771,7 @@
                 <w:noProof/>
                 <w:webHidden/>
               </w:rPr>
-              <w:instrText xml:space="preserve"> PAGEREF _Toc147919128 \h </w:instrText>
+              <w:instrText xml:space="preserve"> PAGEREF _Toc148092150 \h </w:instrText>
             </w:r>
             <w:r>
               <w:rPr>
@@ -818,7 +818,7 @@
               <w:lang w:eastAsia="en-GB"/>
             </w:rPr>
           </w:pPr>
-          <w:hyperlink w:anchor="_Toc147919129" w:history="1">
+          <w:hyperlink w:anchor="_Toc148092151" w:history="1">
             <w:r>
               <w:rPr>
                 <w:rStyle w:val="Hyperlink"/>
@@ -847,7 +847,7 @@
                 <w:noProof/>
                 <w:webHidden/>
               </w:rPr>
-              <w:instrText xml:space="preserve"> PAGEREF _Toc147919129 \h </w:instrText>
+              <w:instrText xml:space="preserve"> PAGEREF _Toc148092151 \h </w:instrText>
             </w:r>
             <w:r>
               <w:rPr>
@@ -894,7 +894,7 @@
               <w:lang w:eastAsia="en-GB"/>
             </w:rPr>
           </w:pPr>
-          <w:hyperlink w:anchor="_Toc147919130" w:history="1">
+          <w:hyperlink w:anchor="_Toc148092152" w:history="1">
             <w:r>
               <w:rPr>
                 <w:rStyle w:val="Hyperlink"/>
@@ -923,7 +923,7 @@
                 <w:noProof/>
                 <w:webHidden/>
               </w:rPr>
-              <w:instrText xml:space="preserve"> PAGEREF _Toc147919130 \h </w:instrText>
+              <w:instrText xml:space="preserve"> PAGEREF _Toc148092152 \h </w:instrText>
             </w:r>
             <w:r>
               <w:rPr>
@@ -970,7 +970,7 @@
               <w:lang w:eastAsia="en-GB"/>
             </w:rPr>
           </w:pPr>
-          <w:hyperlink w:anchor="_Toc147919131" w:history="1">
+          <w:hyperlink w:anchor="_Toc148092153" w:history="1">
             <w:r>
               <w:rPr>
                 <w:rStyle w:val="Hyperlink"/>
@@ -999,7 +999,7 @@
                 <w:noProof/>
                 <w:webHidden/>
               </w:rPr>
-              <w:instrText xml:space="preserve"> PAGEREF _Toc147919131 \h </w:instrText>
+              <w:instrText xml:space="preserve"> PAGEREF _Toc148092153 \h </w:instrText>
             </w:r>
             <w:r>
               <w:rPr>
@@ -1046,7 +1046,7 @@
               <w:lang w:eastAsia="en-GB"/>
             </w:rPr>
           </w:pPr>
-          <w:hyperlink w:anchor="_Toc147919132" w:history="1">
+          <w:hyperlink w:anchor="_Toc148092154" w:history="1">
             <w:r>
               <w:rPr>
                 <w:rStyle w:val="Hyperlink"/>
@@ -1075,7 +1075,7 @@
                 <w:noProof/>
                 <w:webHidden/>
               </w:rPr>
-              <w:instrText xml:space="preserve"> PAGEREF _Toc147919132 \h </w:instrText>
+              <w:instrText xml:space="preserve"> PAGEREF _Toc148092154 \h </w:instrText>
             </w:r>
             <w:r>
               <w:rPr>
@@ -1122,7 +1122,7 @@
               <w:lang w:eastAsia="en-GB"/>
             </w:rPr>
           </w:pPr>
-          <w:hyperlink w:anchor="_Toc147919133" w:history="1">
+          <w:hyperlink w:anchor="_Toc148092155" w:history="1">
             <w:r>
               <w:rPr>
                 <w:rStyle w:val="Hyperlink"/>
@@ -1151,7 +1151,7 @@
                 <w:noProof/>
                 <w:webHidden/>
               </w:rPr>
-              <w:instrText xml:space="preserve"> PAGEREF _Toc147919133 \h </w:instrText>
+              <w:instrText xml:space="preserve"> PAGEREF _Toc148092155 \h </w:instrText>
             </w:r>
             <w:r>
               <w:rPr>
@@ -1198,7 +1198,7 @@
               <w:lang w:eastAsia="en-GB"/>
             </w:rPr>
           </w:pPr>
-          <w:hyperlink w:anchor="_Toc147919134" w:history="1">
+          <w:hyperlink w:anchor="_Toc148092156" w:history="1">
             <w:r>
               <w:rPr>
                 <w:rStyle w:val="Hyperlink"/>
@@ -1227,7 +1227,7 @@
                 <w:noProof/>
                 <w:webHidden/>
               </w:rPr>
-              <w:instrText xml:space="preserve"> PAGEREF _Toc147919134 \h </w:instrText>
+              <w:instrText xml:space="preserve"> PAGEREF _Toc148092156 \h </w:instrText>
             </w:r>
             <w:r>
               <w:rPr>
@@ -1274,7 +1274,7 @@
               <w:lang w:eastAsia="en-GB"/>
             </w:rPr>
           </w:pPr>
-          <w:hyperlink w:anchor="_Toc147919135" w:history="1">
+          <w:hyperlink w:anchor="_Toc148092157" w:history="1">
             <w:r>
               <w:rPr>
                 <w:rStyle w:val="Hyperlink"/>
@@ -1303,7 +1303,7 @@
                 <w:noProof/>
                 <w:webHidden/>
               </w:rPr>
-              <w:instrText xml:space="preserve"> PAGEREF _Toc147919135 \h </w:instrText>
+              <w:instrText xml:space="preserve"> PAGEREF _Toc148092157 \h </w:instrText>
             </w:r>
             <w:r>
               <w:rPr>
@@ -1350,7 +1350,7 @@
               <w:lang w:eastAsia="en-GB"/>
             </w:rPr>
           </w:pPr>
-          <w:hyperlink w:anchor="_Toc147919136" w:history="1">
+          <w:hyperlink w:anchor="_Toc148092158" w:history="1">
             <w:r>
               <w:rPr>
                 <w:rStyle w:val="Hyperlink"/>
@@ -1379,7 +1379,83 @@
                 <w:noProof/>
                 <w:webHidden/>
               </w:rPr>
-              <w:instrText xml:space="preserve"> PAGEREF _Toc147919136 \h </w:instrText>
+              <w:instrText xml:space="preserve"> PAGEREF _Toc148092158 \h </w:instrText>
+            </w:r>
+            <w:r>
+              <w:rPr>
+                <w:noProof/>
+                <w:webHidden/>
+              </w:rPr>
+            </w:r>
+            <w:r>
+              <w:rPr>
+                <w:noProof/>
+                <w:webHidden/>
+              </w:rPr>
+              <w:fldChar w:fldCharType="separate"/>
+            </w:r>
+            <w:r>
+              <w:rPr>
+                <w:noProof/>
+                <w:webHidden/>
+              </w:rPr>
+              <w:t>8</w:t>
+            </w:r>
+            <w:r>
+              <w:rPr>
+                <w:noProof/>
+                <w:webHidden/>
+              </w:rPr>
+              <w:fldChar w:fldCharType="end"/>
+            </w:r>
+          </w:hyperlink>
+        </w:p>
+        <w:p>
+          <w:pPr>
+            <w:pStyle w:val="TOC2"/>
+            <w:tabs>
+              <w:tab w:val="right" w:leader="dot" w:pos="9016"/>
+            </w:tabs>
+            <w:rPr>
+              <w:rFonts w:eastAsiaTheme="minorEastAsia" w:cstheme="minorBidi"/>
+              <w:b w:val="0"/>
+              <w:bCs w:val="0"/>
+              <w:noProof/>
+              <w:sz w:val="24"/>
+              <w:szCs w:val="24"/>
+              <w:lang w:eastAsia="en-GB"/>
+            </w:rPr>
+          </w:pPr>
+          <w:hyperlink w:anchor="_Toc148092159" w:history="1">
+            <w:r>
+              <w:rPr>
+                <w:rStyle w:val="Hyperlink"/>
+                <w:rFonts w:eastAsia="Times New Roman"/>
+                <w:noProof/>
+                <w:lang w:eastAsia="en-GB"/>
+              </w:rPr>
+              <w:t>4.6 Weights and Biases</w:t>
+            </w:r>
+            <w:r>
+              <w:rPr>
+                <w:noProof/>
+                <w:webHidden/>
+              </w:rPr>
+              <w:tab/>
+            </w:r>
+            <w:r>
+              <w:rPr>
+                <w:noProof/>
+                <w:webHidden/>
+              </w:rPr>
+              <w:fldChar w:fldCharType="begin"/>
+            </w:r>
+            <w:r>
+              <w:rPr>
+                <w:noProof/>
+                <w:webHidden/>
+              </w:rPr>
+              <w:instrText xml:space="preserve"> PAGEREF _Toc148092159 \h </w:instrText>
             </w:r>
             <w:r>
               <w:rPr>
@@ -1426,7 +1502,7 @@
               <w:lang w:eastAsia="en-GB"/>
             </w:rPr>
           </w:pPr>
-          <w:hyperlink w:anchor="_Toc147919137" w:history="1">
+          <w:hyperlink w:anchor="_Toc148092160" w:history="1">
             <w:r>
               <w:rPr>
                 <w:rStyle w:val="Hyperlink"/>
@@ -1455,7 +1531,7 @@
                 <w:noProof/>
                 <w:webHidden/>
               </w:rPr>
-              <w:instrText xml:space="preserve"> PAGEREF _Toc147919137 \h </w:instrText>
+              <w:instrText xml:space="preserve"> PAGEREF _Toc148092160 \h </w:instrText>
             </w:r>
             <w:r>
               <w:rPr>
@@ -1502,7 +1578,7 @@
               <w:lang w:eastAsia="en-GB"/>
             </w:rPr>
           </w:pPr>
-          <w:hyperlink w:anchor="_Toc147919138" w:history="1">
+          <w:hyperlink w:anchor="_Toc148092161" w:history="1">
             <w:r>
               <w:rPr>
                 <w:rStyle w:val="Hyperlink"/>
@@ -1510,7 +1586,7 @@
                 <w:noProof/>
                 <w:lang w:eastAsia="en-GB"/>
               </w:rPr>
-              <w:t>5.1 Setting up the Environment.</w:t>
+              <w:t>5.1 Input, Hidden and output Layers.</w:t>
             </w:r>
             <w:r>
               <w:rPr>
@@ -1531,7 +1607,7 @@
                 <w:noProof/>
                 <w:webHidden/>
               </w:rPr>
-              <w:instrText xml:space="preserve"> PAGEREF _Toc147919138 \h </w:instrText>
+              <w:instrText xml:space="preserve"> PAGEREF _Toc148092161 \h </w:instrText>
             </w:r>
             <w:r>
               <w:rPr>
@@ -1578,7 +1654,7 @@
               <w:lang w:eastAsia="en-GB"/>
             </w:rPr>
           </w:pPr>
-          <w:hyperlink w:anchor="_Toc147919139" w:history="1">
+          <w:hyperlink w:anchor="_Toc148092162" w:history="1">
             <w:r>
               <w:rPr>
                 <w:rStyle w:val="Hyperlink"/>
@@ -1586,7 +1662,7 @@
                 <w:noProof/>
                 <w:lang w:eastAsia="en-GB"/>
               </w:rPr>
-              <w:t>5.2 Data Pre-processing</w:t>
+              <w:t>5.2 Activation Functions</w:t>
             </w:r>
             <w:r>
               <w:rPr>
@@ -1607,7 +1683,7 @@
                 <w:noProof/>
                 <w:webHidden/>
               </w:rPr>
-              <w:instrText xml:space="preserve"> PAGEREF _Toc147919139 \h </w:instrText>
+              <w:instrText xml:space="preserve"> PAGEREF _Toc148092162 \h </w:instrText>
             </w:r>
             <w:r>
               <w:rPr>
@@ -1627,7 +1703,7 @@
                 <w:noProof/>
                 <w:webHidden/>
               </w:rPr>
-              <w:t>9</w:t>
+              <w:t>10</w:t>
             </w:r>
             <w:r>
               <w:rPr>
@@ -1654,15 +1730,14 @@
               <w:lang w:eastAsia="en-GB"/>
             </w:rPr>
           </w:pPr>
-          <w:hyperlink w:anchor="_Toc147919140" w:history="1">
+          <w:hyperlink w:anchor="_Toc148092163" w:history="1">
             <w:r>
               <w:rPr>
                 <w:rStyle w:val="Hyperlink"/>
-                <w:rFonts w:eastAsia="Times New Roman"/>
                 <w:noProof/>
                 <w:lang w:eastAsia="en-GB"/>
               </w:rPr>
-              <w:t>5.3 Coding the Neural Network</w:t>
+              <w:t>5.3 Optimisation function</w:t>
             </w:r>
             <w:r>
               <w:rPr>
@@ -1683,7 +1758,7 @@
                 <w:noProof/>
                 <w:webHidden/>
               </w:rPr>
-              <w:instrText xml:space="preserve"> PAGEREF _Toc147919140 \h </w:instrText>
+              <w:instrText xml:space="preserve"> PAGEREF _Toc148092163 \h </w:instrText>
             </w:r>
             <w:r>
               <w:rPr>
@@ -1703,7 +1778,7 @@
                 <w:noProof/>
                 <w:webHidden/>
               </w:rPr>
-              <w:t>9</w:t>
+              <w:t>11</w:t>
             </w:r>
             <w:r>
               <w:rPr>
@@ -1716,19 +1791,21 @@
         </w:p>
         <w:p>
           <w:pPr>
-            <w:pStyle w:val="TOC3"/>
+            <w:pStyle w:val="TOC2"/>
             <w:tabs>
               <w:tab w:val="right" w:leader="dot" w:pos="9016"/>
             </w:tabs>
             <w:rPr>
               <w:rFonts w:eastAsiaTheme="minorEastAsia" w:cstheme="minorBidi"/>
+              <w:b w:val="0"/>
+              <w:bCs w:val="0"/>
               <w:noProof/>
               <w:sz w:val="24"/>
               <w:szCs w:val="24"/>
               <w:lang w:eastAsia="en-GB"/>
             </w:rPr>
           </w:pPr>
-          <w:hyperlink w:anchor="_Toc147919141" w:history="1">
+          <w:hyperlink w:anchor="_Toc148092164" w:history="1">
             <w:r>
               <w:rPr>
                 <w:rStyle w:val="Hyperlink"/>
@@ -1736,7 +1813,7 @@
                 <w:noProof/>
                 <w:lang w:eastAsia="en-GB"/>
               </w:rPr>
-              <w:t>5.3.1 Input and Hidden Layers</w:t>
+              <w:t>5.4 Loss Function</w:t>
             </w:r>
             <w:r>
               <w:rPr>
@@ -1757,7 +1834,7 @@
                 <w:noProof/>
                 <w:webHidden/>
               </w:rPr>
-              <w:instrText xml:space="preserve"> PAGEREF _Toc147919141 \h </w:instrText>
+              <w:instrText xml:space="preserve"> PAGEREF _Toc148092164 \h </w:instrText>
             </w:r>
             <w:r>
               <w:rPr>
@@ -1777,7 +1854,7 @@
                 <w:noProof/>
                 <w:webHidden/>
               </w:rPr>
-              <w:t>9</w:t>
+              <w:t>11</w:t>
             </w:r>
             <w:r>
               <w:rPr>
@@ -1790,19 +1867,21 @@
         </w:p>
         <w:p>
           <w:pPr>
-            <w:pStyle w:val="TOC3"/>
+            <w:pStyle w:val="TOC2"/>
             <w:tabs>
               <w:tab w:val="right" w:leader="dot" w:pos="9016"/>
             </w:tabs>
             <w:rPr>
               <w:rFonts w:eastAsiaTheme="minorEastAsia" w:cstheme="minorBidi"/>
+              <w:b w:val="0"/>
+              <w:bCs w:val="0"/>
               <w:noProof/>
               <w:sz w:val="24"/>
               <w:szCs w:val="24"/>
               <w:lang w:eastAsia="en-GB"/>
             </w:rPr>
           </w:pPr>
-          <w:hyperlink w:anchor="_Toc147919142" w:history="1">
+          <w:hyperlink w:anchor="_Toc148092165" w:history="1">
             <w:r>
               <w:rPr>
                 <w:rStyle w:val="Hyperlink"/>
@@ -1810,7 +1889,7 @@
                 <w:noProof/>
                 <w:lang w:eastAsia="en-GB"/>
               </w:rPr>
-              <w:t>5.3.2 Output Layer</w:t>
+              <w:t>5.5 Training Loop</w:t>
             </w:r>
             <w:r>
               <w:rPr>
@@ -1831,7 +1910,7 @@
                 <w:noProof/>
                 <w:webHidden/>
               </w:rPr>
-              <w:instrText xml:space="preserve"> PAGEREF _Toc147919142 \h </w:instrText>
+              <w:instrText xml:space="preserve"> PAGEREF _Toc148092165 \h </w:instrText>
             </w:r>
             <w:r>
               <w:rPr>
@@ -1851,229 +1930,7 @@
                 <w:noProof/>
                 <w:webHidden/>
               </w:rPr>
-              <w:t>9</w:t>
-            </w:r>
-            <w:r>
-              <w:rPr>
-                <w:noProof/>
-                <w:webHidden/>
-              </w:rPr>
-              <w:fldChar w:fldCharType="end"/>
-            </w:r>
-          </w:hyperlink>
-        </w:p>
-        <w:p>
-          <w:pPr>
-            <w:pStyle w:val="TOC3"/>
-            <w:tabs>
-              <w:tab w:val="right" w:leader="dot" w:pos="9016"/>
-            </w:tabs>
-            <w:rPr>
-              <w:rFonts w:eastAsiaTheme="minorEastAsia" w:cstheme="minorBidi"/>
-              <w:noProof/>
-              <w:sz w:val="24"/>
-              <w:szCs w:val="24"/>
-              <w:lang w:eastAsia="en-GB"/>
-            </w:rPr>
-          </w:pPr>
-          <w:hyperlink w:anchor="_Toc147919143" w:history="1">
-            <w:r>
-              <w:rPr>
-                <w:rStyle w:val="Hyperlink"/>
-                <w:rFonts w:eastAsia="Times New Roman"/>
-                <w:noProof/>
-                <w:lang w:eastAsia="en-GB"/>
-              </w:rPr>
-              <w:t>5.3.3 Activation Functions</w:t>
-            </w:r>
-            <w:r>
-              <w:rPr>
-                <w:noProof/>
-                <w:webHidden/>
-              </w:rPr>
-              <w:tab/>
-            </w:r>
-            <w:r>
-              <w:rPr>
-                <w:noProof/>
-                <w:webHidden/>
-              </w:rPr>
-              <w:fldChar w:fldCharType="begin"/>
-            </w:r>
-            <w:r>
-              <w:rPr>
-                <w:noProof/>
-                <w:webHidden/>
-              </w:rPr>
-              <w:instrText xml:space="preserve"> PAGEREF _Toc147919143 \h </w:instrText>
-            </w:r>
-            <w:r>
-              <w:rPr>
-                <w:noProof/>
-                <w:webHidden/>
-              </w:rPr>
-            </w:r>
-            <w:r>
-              <w:rPr>
-                <w:noProof/>
-                <w:webHidden/>
-              </w:rPr>
-              <w:fldChar w:fldCharType="separate"/>
-            </w:r>
-            <w:r>
-              <w:rPr>
-                <w:noProof/>
-                <w:webHidden/>
-              </w:rPr>
-              <w:t>9</w:t>
-            </w:r>
-            <w:r>
-              <w:rPr>
-                <w:noProof/>
-                <w:webHidden/>
-              </w:rPr>
-              <w:fldChar w:fldCharType="end"/>
-            </w:r>
-          </w:hyperlink>
-        </w:p>
-        <w:p>
-          <w:pPr>
-            <w:pStyle w:val="TOC3"/>
-            <w:tabs>
-              <w:tab w:val="right" w:leader="dot" w:pos="9016"/>
-            </w:tabs>
-            <w:rPr>
-              <w:rFonts w:eastAsiaTheme="minorEastAsia" w:cstheme="minorBidi"/>
-              <w:noProof/>
-              <w:sz w:val="24"/>
-              <w:szCs w:val="24"/>
-              <w:lang w:eastAsia="en-GB"/>
-            </w:rPr>
-          </w:pPr>
-          <w:hyperlink w:anchor="_Toc147919144" w:history="1">
-            <w:r>
-              <w:rPr>
-                <w:rStyle w:val="Hyperlink"/>
-                <w:rFonts w:eastAsia="Times New Roman"/>
-                <w:noProof/>
-                <w:lang w:eastAsia="en-GB"/>
-              </w:rPr>
-              <w:t>5.3.4 Loss Function</w:t>
-            </w:r>
-            <w:r>
-              <w:rPr>
-                <w:noProof/>
-                <w:webHidden/>
-              </w:rPr>
-              <w:tab/>
-            </w:r>
-            <w:r>
-              <w:rPr>
-                <w:noProof/>
-                <w:webHidden/>
-              </w:rPr>
-              <w:fldChar w:fldCharType="begin"/>
-            </w:r>
-            <w:r>
-              <w:rPr>
-                <w:noProof/>
-                <w:webHidden/>
-              </w:rPr>
-              <w:instrText xml:space="preserve"> PAGEREF _Toc147919144 \h </w:instrText>
-            </w:r>
-            <w:r>
-              <w:rPr>
-                <w:noProof/>
-                <w:webHidden/>
-              </w:rPr>
-            </w:r>
-            <w:r>
-              <w:rPr>
-                <w:noProof/>
-                <w:webHidden/>
-              </w:rPr>
-              <w:fldChar w:fldCharType="separate"/>
-            </w:r>
-            <w:r>
-              <w:rPr>
-                <w:noProof/>
-                <w:webHidden/>
-              </w:rPr>
-              <w:t>9</w:t>
-            </w:r>
-            <w:r>
-              <w:rPr>
-                <w:noProof/>
-                <w:webHidden/>
-              </w:rPr>
-              <w:fldChar w:fldCharType="end"/>
-            </w:r>
-          </w:hyperlink>
-        </w:p>
-        <w:p>
-          <w:pPr>
-            <w:pStyle w:val="TOC3"/>
-            <w:tabs>
-              <w:tab w:val="right" w:leader="dot" w:pos="9016"/>
-            </w:tabs>
-            <w:rPr>
-              <w:rFonts w:eastAsiaTheme="minorEastAsia" w:cstheme="minorBidi"/>
-              <w:noProof/>
-              <w:sz w:val="24"/>
-              <w:szCs w:val="24"/>
-              <w:lang w:eastAsia="en-GB"/>
-            </w:rPr>
-          </w:pPr>
-          <w:hyperlink w:anchor="_Toc147919145" w:history="1">
-            <w:r>
-              <w:rPr>
-                <w:rStyle w:val="Hyperlink"/>
-                <w:rFonts w:eastAsia="Times New Roman"/>
-                <w:noProof/>
-                <w:lang w:eastAsia="en-GB"/>
-              </w:rPr>
-              <w:t>5.3.5 Training Loop</w:t>
-            </w:r>
-            <w:r>
-              <w:rPr>
-                <w:noProof/>
-                <w:webHidden/>
-              </w:rPr>
-              <w:tab/>
-            </w:r>
-            <w:r>
-              <w:rPr>
-                <w:noProof/>
-                <w:webHidden/>
-              </w:rPr>
-              <w:fldChar w:fldCharType="begin"/>
-            </w:r>
-            <w:r>
-              <w:rPr>
-                <w:noProof/>
-                <w:webHidden/>
-              </w:rPr>
-              <w:instrText xml:space="preserve"> PAGEREF _Toc147919145 \h </w:instrText>
-            </w:r>
-            <w:r>
-              <w:rPr>
-                <w:noProof/>
-                <w:webHidden/>
-              </w:rPr>
-            </w:r>
-            <w:r>
-              <w:rPr>
-                <w:noProof/>
-                <w:webHidden/>
-              </w:rPr>
-              <w:fldChar w:fldCharType="separate"/>
-            </w:r>
-            <w:r>
-              <w:rPr>
-                <w:noProof/>
-                <w:webHidden/>
-              </w:rPr>
-              <w:t>9</w:t>
+              <w:t>11</w:t>
             </w:r>
             <w:r>
               <w:rPr>
@@ -2100,7 +1957,7 @@
               <w:lang w:eastAsia="en-GB"/>
             </w:rPr>
           </w:pPr>
-          <w:hyperlink w:anchor="_Toc147919146" w:history="1">
+          <w:hyperlink w:anchor="_Toc148092166" w:history="1">
             <w:r>
               <w:rPr>
                 <w:rStyle w:val="Hyperlink"/>
@@ -2129,7 +1986,7 @@
                 <w:noProof/>
                 <w:webHidden/>
               </w:rPr>
-              <w:instrText xml:space="preserve"> PAGEREF _Toc147919146 \h </w:instrText>
+              <w:instrText xml:space="preserve"> PAGEREF _Toc148092166 \h </w:instrText>
             </w:r>
             <w:r>
               <w:rPr>
@@ -2149,7 +2006,7 @@
                 <w:noProof/>
                 <w:webHidden/>
               </w:rPr>
-              <w:t>10</w:t>
+              <w:t>12</w:t>
             </w:r>
             <w:r>
               <w:rPr>
@@ -2176,7 +2033,7 @@
               <w:lang w:eastAsia="en-GB"/>
             </w:rPr>
           </w:pPr>
-          <w:hyperlink w:anchor="_Toc147919147" w:history="1">
+          <w:hyperlink w:anchor="_Toc148092167" w:history="1">
             <w:r>
               <w:rPr>
                 <w:rStyle w:val="Hyperlink"/>
@@ -2205,7 +2062,7 @@
                 <w:noProof/>
                 <w:webHidden/>
               </w:rPr>
-              <w:instrText xml:space="preserve"> PAGEREF _Toc147919147 \h </w:instrText>
+              <w:instrText xml:space="preserve"> PAGEREF _Toc148092167 \h </w:instrText>
             </w:r>
             <w:r>
               <w:rPr>
@@ -2225,7 +2082,7 @@
                 <w:noProof/>
                 <w:webHidden/>
               </w:rPr>
-              <w:t>10</w:t>
+              <w:t>12</w:t>
             </w:r>
             <w:r>
               <w:rPr>
@@ -2252,7 +2109,7 @@
               <w:lang w:eastAsia="en-GB"/>
             </w:rPr>
           </w:pPr>
-          <w:hyperlink w:anchor="_Toc147919148" w:history="1">
+          <w:hyperlink w:anchor="_Toc148092168" w:history="1">
             <w:r>
               <w:rPr>
                 <w:rStyle w:val="Hyperlink"/>
@@ -2281,7 +2138,7 @@
                 <w:noProof/>
                 <w:webHidden/>
               </w:rPr>
-              <w:instrText xml:space="preserve"> PAGEREF _Toc147919148 \h </w:instrText>
+              <w:instrText xml:space="preserve"> PAGEREF _Toc148092168 \h </w:instrText>
             </w:r>
             <w:r>
               <w:rPr>
@@ -2301,7 +2158,7 @@
                 <w:noProof/>
                 <w:webHidden/>
               </w:rPr>
-              <w:t>10</w:t>
+              <w:t>12</w:t>
             </w:r>
             <w:r>
               <w:rPr>
@@ -2328,7 +2185,7 @@
               <w:lang w:eastAsia="en-GB"/>
             </w:rPr>
           </w:pPr>
-          <w:hyperlink w:anchor="_Toc147919149" w:history="1">
+          <w:hyperlink w:anchor="_Toc148092169" w:history="1">
             <w:r>
               <w:rPr>
                 <w:rStyle w:val="Hyperlink"/>
@@ -2357,7 +2214,7 @@
                 <w:noProof/>
                 <w:webHidden/>
               </w:rPr>
-              <w:instrText xml:space="preserve"> PAGEREF _Toc147919149 \h </w:instrText>
+              <w:instrText xml:space="preserve"> PAGEREF _Toc148092169 \h </w:instrText>
             </w:r>
             <w:r>
               <w:rPr>
@@ -2377,7 +2234,7 @@
                 <w:noProof/>
                 <w:webHidden/>
               </w:rPr>
-              <w:t>10</w:t>
+              <w:t>12</w:t>
             </w:r>
             <w:r>
               <w:rPr>
@@ -2404,7 +2261,7 @@
               <w:lang w:eastAsia="en-GB"/>
             </w:rPr>
           </w:pPr>
-          <w:hyperlink w:anchor="_Toc147919150" w:history="1">
+          <w:hyperlink w:anchor="_Toc148092170" w:history="1">
             <w:r>
               <w:rPr>
                 <w:rStyle w:val="Hyperlink"/>
@@ -2433,7 +2290,7 @@
                 <w:noProof/>
                 <w:webHidden/>
               </w:rPr>
-              <w:instrText xml:space="preserve"> PAGEREF _Toc147919150 \h </w:instrText>
+              <w:instrText xml:space="preserve"> PAGEREF _Toc148092170 \h </w:instrText>
             </w:r>
             <w:r>
               <w:rPr>
@@ -2453,7 +2310,7 @@
                 <w:noProof/>
                 <w:webHidden/>
               </w:rPr>
-              <w:t>11</w:t>
+              <w:t>13</w:t>
             </w:r>
             <w:r>
               <w:rPr>
@@ -2480,7 +2337,7 @@
               <w:lang w:eastAsia="en-GB"/>
             </w:rPr>
           </w:pPr>
-          <w:hyperlink w:anchor="_Toc147919151" w:history="1">
+          <w:hyperlink w:anchor="_Toc148092171" w:history="1">
             <w:r>
               <w:rPr>
                 <w:rStyle w:val="Hyperlink"/>
@@ -2509,7 +2366,7 @@
                 <w:noProof/>
                 <w:webHidden/>
               </w:rPr>
-              <w:instrText xml:space="preserve"> PAGEREF _Toc147919151 \h </w:instrText>
+              <w:instrText xml:space="preserve"> PAGEREF _Toc148092171 \h </w:instrText>
             </w:r>
             <w:r>
               <w:rPr>
@@ -2529,7 +2386,7 @@
                 <w:noProof/>
                 <w:webHidden/>
               </w:rPr>
-              <w:t>11</w:t>
+              <w:t>13</w:t>
             </w:r>
             <w:r>
               <w:rPr>
@@ -2556,7 +2413,7 @@
               <w:lang w:eastAsia="en-GB"/>
             </w:rPr>
           </w:pPr>
-          <w:hyperlink w:anchor="_Toc147919152" w:history="1">
+          <w:hyperlink w:anchor="_Toc148092172" w:history="1">
             <w:r>
               <w:rPr>
                 <w:rStyle w:val="Hyperlink"/>
@@ -2585,7 +2442,7 @@
                 <w:noProof/>
                 <w:webHidden/>
               </w:rPr>
-              <w:instrText xml:space="preserve"> PAGEREF _Toc147919152 \h </w:instrText>
+              <w:instrText xml:space="preserve"> PAGEREF _Toc148092172 \h </w:instrText>
             </w:r>
             <w:r>
               <w:rPr>
@@ -2605,7 +2462,7 @@
                 <w:noProof/>
                 <w:webHidden/>
               </w:rPr>
-              <w:t>11</w:t>
+              <w:t>13</w:t>
             </w:r>
             <w:r>
               <w:rPr>
@@ -2632,7 +2489,7 @@
               <w:lang w:eastAsia="en-GB"/>
             </w:rPr>
           </w:pPr>
-          <w:hyperlink w:anchor="_Toc147919153" w:history="1">
+          <w:hyperlink w:anchor="_Toc148092173" w:history="1">
             <w:r>
               <w:rPr>
                 <w:rStyle w:val="Hyperlink"/>
@@ -2661,7 +2518,7 @@
                 <w:noProof/>
                 <w:webHidden/>
               </w:rPr>
-              <w:instrText xml:space="preserve"> PAGEREF _Toc147919153 \h </w:instrText>
+              <w:instrText xml:space="preserve"> PAGEREF _Toc148092173 \h </w:instrText>
             </w:r>
             <w:r>
               <w:rPr>
@@ -2681,7 +2538,7 @@
                 <w:noProof/>
                 <w:webHidden/>
               </w:rPr>
-              <w:t>11</w:t>
+              <w:t>13</w:t>
             </w:r>
             <w:r>
               <w:rPr>
@@ -2708,7 +2565,7 @@
               <w:lang w:eastAsia="en-GB"/>
             </w:rPr>
           </w:pPr>
-          <w:hyperlink w:anchor="_Toc147919154" w:history="1">
+          <w:hyperlink w:anchor="_Toc148092174" w:history="1">
             <w:r>
               <w:rPr>
                 <w:rStyle w:val="Hyperlink"/>
@@ -2735,7 +2592,7 @@
                 <w:noProof/>
                 <w:webHidden/>
               </w:rPr>
-              <w:instrText xml:space="preserve"> PAGEREF _Toc147919154 \h </w:instrText>
+              <w:instrText xml:space="preserve"> PAGEREF _Toc148092174 \h </w:instrText>
             </w:r>
             <w:r>
               <w:rPr>
@@ -2755,7 +2612,7 @@
                 <w:noProof/>
                 <w:webHidden/>
               </w:rPr>
-              <w:t>12</w:t>
+              <w:t>14</w:t>
             </w:r>
             <w:r>
               <w:rPr>
@@ -2782,7 +2639,7 @@
               <w:lang w:eastAsia="en-GB"/>
             </w:rPr>
           </w:pPr>
-          <w:hyperlink w:anchor="_Toc147919155" w:history="1">
+          <w:hyperlink w:anchor="_Toc148092175" w:history="1">
             <w:r>
               <w:rPr>
                 <w:rStyle w:val="Hyperlink"/>
@@ -2809,7 +2666,7 @@
                 <w:noProof/>
                 <w:webHidden/>
               </w:rPr>
-              <w:instrText xml:space="preserve"> PAGEREF _Toc147919155 \h </w:instrText>
+              <w:instrText xml:space="preserve"> PAGEREF _Toc148092175 \h </w:instrText>
             </w:r>
             <w:r>
               <w:rPr>
@@ -2829,7 +2686,7 @@
                 <w:noProof/>
                 <w:webHidden/>
               </w:rPr>
-              <w:t>12</w:t>
+              <w:t>14</w:t>
             </w:r>
             <w:r>
               <w:rPr>
@@ -2861,7 +2718,7 @@
           <w:lang w:eastAsia="en-GB"/>
         </w:rPr>
       </w:pPr>
-      <w:bookmarkStart w:id="0" w:name="_Toc147919120"/>
+      <w:bookmarkStart w:id="0" w:name="_Toc148092142"/>
       <w:r>
         <w:rPr>
           <w:rFonts w:eastAsia="Times New Roman"/>
@@ -2888,7 +2745,7 @@
           <w:lang w:eastAsia="en-GB"/>
         </w:rPr>
       </w:pPr>
-      <w:bookmarkStart w:id="1" w:name="_Toc147919121"/>
+      <w:bookmarkStart w:id="1" w:name="_Toc148092143"/>
       <w:r>
         <w:rPr>
           <w:rFonts w:eastAsia="Times New Roman"/>
@@ -2939,7 +2796,7 @@
           <w:lang w:eastAsia="en-GB"/>
         </w:rPr>
       </w:pPr>
-      <w:bookmarkStart w:id="2" w:name="_Toc147919122"/>
+      <w:bookmarkStart w:id="2" w:name="_Toc148092144"/>
       <w:r>
         <w:rPr>
           <w:rFonts w:eastAsia="Times New Roman"/>
@@ -3059,7 +2916,7 @@
           <w:lang w:eastAsia="en-GB"/>
         </w:rPr>
       </w:pPr>
-      <w:bookmarkStart w:id="3" w:name="_Toc147919123"/>
+      <w:bookmarkStart w:id="3" w:name="_Toc148092145"/>
       <w:r>
         <w:rPr>
           <w:rFonts w:eastAsia="Times New Roman"/>
@@ -3116,7 +2973,7 @@
           <w:lang w:eastAsia="en-GB"/>
         </w:rPr>
       </w:pPr>
-      <w:bookmarkStart w:id="4" w:name="_Toc147919124"/>
+      <w:bookmarkStart w:id="4" w:name="_Toc148092146"/>
       <w:r>
         <w:rPr>
           <w:rFonts w:eastAsia="Times New Roman"/>
@@ -3178,7 +3035,7 @@
           <w:lang w:eastAsia="en-GB"/>
         </w:rPr>
       </w:pPr>
-      <w:bookmarkStart w:id="5" w:name="_Toc147919125"/>
+      <w:bookmarkStart w:id="5" w:name="_Toc148092147"/>
       <w:r>
         <w:rPr>
           <w:rFonts w:eastAsia="Times New Roman"/>
@@ -3356,7 +3213,7 @@
                     </pic:cNvPicPr>
                   </pic:nvPicPr>
                   <pic:blipFill>
-                    <a:blip r:embed="rId5" cstate="print">
+                    <a:blip r:embed="rId7" cstate="print">
                       <a:extLst>
                         <a:ext uri="{28A0092B-C50C-407E-A947-70E740481C1C}">
                           <a14:useLocalDpi xmlns:a14="http://schemas.microsoft.com/office/drawing/2010/main" val="0"/>
@@ -3399,14 +3256,27 @@
       <w:r>
         <w:t xml:space="preserve">Figure </w:t>
       </w:r>
-      <w:fldSimple w:instr=" SEQ Figure \* ARABIC ">
-        <w:r>
-          <w:rPr>
-            <w:noProof/>
-          </w:rPr>
-          <w:t>1</w:t>
-        </w:r>
-      </w:fldSimple>
+      <w:r>
+        <w:fldChar w:fldCharType="begin"/>
+      </w:r>
+      <w:r>
+        <w:instrText xml:space="preserve"> SEQ Figure \* ARABIC </w:instrText>
+      </w:r>
+      <w:r>
+        <w:fldChar w:fldCharType="separate"/>
+      </w:r>
+      <w:r>
+        <w:rPr>
+          <w:noProof/>
+        </w:rPr>
+        <w:t>1</w:t>
+      </w:r>
+      <w:r>
+        <w:rPr>
+          <w:noProof/>
+        </w:rPr>
+        <w:fldChar w:fldCharType="end"/>
+      </w:r>
       <w:r>
         <w:t xml:space="preserve"> - Diagram of a neuron [2]</w:t>
       </w:r>
@@ -3465,7 +3335,7 @@
           <w:lang w:eastAsia="en-GB"/>
         </w:rPr>
       </w:pPr>
-      <w:bookmarkStart w:id="6" w:name="_Toc147919126"/>
+      <w:bookmarkStart w:id="6" w:name="_Toc148092148"/>
       <w:r>
         <w:rPr>
           <w:rFonts w:eastAsia="Times New Roman"/>
@@ -3557,7 +3427,7 @@
                     </pic:cNvPicPr>
                   </pic:nvPicPr>
                   <pic:blipFill>
-                    <a:blip r:embed="rId6">
+                    <a:blip r:embed="rId8">
                       <a:extLst>
                         <a:ext uri="{28A0092B-C50C-407E-A947-70E740481C1C}">
                           <a14:useLocalDpi xmlns:a14="http://schemas.microsoft.com/office/drawing/2010/main" val="0"/>
@@ -3599,14 +3469,27 @@
       <w:r>
         <w:t xml:space="preserve">Figure </w:t>
       </w:r>
-      <w:fldSimple w:instr=" SEQ Figure \* ARABIC ">
-        <w:r>
-          <w:rPr>
-            <w:noProof/>
-          </w:rPr>
-          <w:t>2</w:t>
-        </w:r>
-      </w:fldSimple>
+      <w:r>
+        <w:fldChar w:fldCharType="begin"/>
+      </w:r>
+      <w:r>
+        <w:instrText xml:space="preserve"> SEQ Figure \* ARABIC </w:instrText>
+      </w:r>
+      <w:r>
+        <w:fldChar w:fldCharType="separate"/>
+      </w:r>
+      <w:r>
+        <w:rPr>
+          <w:noProof/>
+        </w:rPr>
+        <w:t>2</w:t>
+      </w:r>
+      <w:r>
+        <w:rPr>
+          <w:noProof/>
+        </w:rPr>
+        <w:fldChar w:fldCharType="end"/>
+      </w:r>
       <w:r>
         <w:t xml:space="preserve"> - Diagram of a MLP [2]</w:t>
       </w:r>
@@ -3641,7 +3524,7 @@
           <w:lang w:eastAsia="en-GB"/>
         </w:rPr>
       </w:pPr>
-      <w:bookmarkStart w:id="7" w:name="_Toc147919127"/>
+      <w:bookmarkStart w:id="7" w:name="_Toc148092149"/>
       <w:r>
         <w:rPr>
           <w:rFonts w:eastAsia="Times New Roman"/>
@@ -3659,15 +3542,7 @@
         </w:rPr>
       </w:pPr>
       <w:r>
-        <w:t>Activation functions introduce non-linear properties to the network, enabling it to learn from the error and to handle complex problems. Common activation functions include Rectified Linear Unit (</w:t>
-      </w:r>
-      <w:proofErr w:type="spellStart"/>
-      <w:r>
-        <w:t>ReLU</w:t>
-      </w:r>
-      <w:proofErr w:type="spellEnd"/>
-      <w:r>
-        <w:t>), Sigmoid, and Hyperbolic Tangent (tanh). These functions are crucial for neural network's learning process as they help in adjusting the weights during the training phase, aiding in the propagation of useful information through the network.</w:t>
+        <w:t>Activation functions introduce non-linear properties to the network, enabling it to learn from the error and to handle complex problems. Common activation functions include Rectified Linear Unit (ReLU), Sigmoid, and Hyperbolic Tangent (tanh). These functions are crucial for neural network's learning process as they help in adjusting the weights during the training phase, aiding in the propagation of useful information through the network.</w:t>
       </w:r>
     </w:p>
     <w:p>
@@ -3687,7 +3562,7 @@
           <w:lang w:eastAsia="en-GB"/>
         </w:rPr>
       </w:pPr>
-      <w:bookmarkStart w:id="8" w:name="_Toc147919128"/>
+      <w:bookmarkStart w:id="8" w:name="_Toc148092150"/>
       <w:r>
         <w:rPr>
           <w:rFonts w:eastAsia="Times New Roman"/>
@@ -3700,7 +3575,13 @@
     <w:p/>
     <w:p>
       <w:r>
-        <w:t>Loss functions are pivotal as they measure the disparity between the predicted values and actual values, guiding the optimization of the network's weights. The choice of a loss function, like Mean Squared Error (MSE) for regression tasks and Cross-Entropy Loss for classification tasks, can significantly affect the network's performance and convergence speed.</w:t>
+        <w:t>Loss functions are pivotal as they measure the disparity between the predicted values and actual values, guiding the optimi</w:t>
+      </w:r>
+      <w:r>
+        <w:t>s</w:t>
+      </w:r>
+      <w:r>
+        <w:t>ation of the network's weights. The choice of a loss function, like Mean Squared Error (MSE) for regression tasks and Cross-Entropy Loss for classification tasks, can significantly affect the network's performance and convergence speed.</w:t>
       </w:r>
     </w:p>
     <w:p>
@@ -3718,7 +3599,7 @@
           <w:lang w:eastAsia="en-GB"/>
         </w:rPr>
       </w:pPr>
-      <w:bookmarkStart w:id="9" w:name="_Toc147919129"/>
+      <w:bookmarkStart w:id="9" w:name="_Toc148092151"/>
       <w:r>
         <w:rPr>
           <w:rFonts w:eastAsia="Times New Roman"/>
@@ -3773,7 +3654,7 @@
           <w:lang w:eastAsia="en-GB"/>
         </w:rPr>
       </w:pPr>
-      <w:bookmarkStart w:id="10" w:name="_Toc147919130"/>
+      <w:bookmarkStart w:id="10" w:name="_Toc148092152"/>
       <w:r>
         <w:rPr>
           <w:rFonts w:eastAsia="Times New Roman"/>
@@ -4058,7 +3939,7 @@
         </w:rPr>
         <w:t xml:space="preserve"> using the platform Kaggle; which is a machine learning and data science community driven site: </w:t>
       </w:r>
-      <w:hyperlink r:id="rId7" w:history="1">
+      <w:hyperlink r:id="rId9" w:history="1">
         <w:r>
           <w:rPr>
             <w:rStyle w:val="Hyperlink"/>
@@ -4093,7 +3974,7 @@
           <w:noProof/>
         </w:rPr>
         <w:drawing>
-          <wp:inline distT="0" distB="0" distL="0" distR="0" wp14:anchorId="7A8406D3" wp14:editId="7FD94F58">
+          <wp:inline distT="0" distB="0" distL="0" distR="0" wp14:anchorId="7A8406D3" wp14:editId="6FF2F2E1">
             <wp:extent cx="2475345" cy="2475345"/>
             <wp:effectExtent l="0" t="0" r="1270" b="1270"/>
             <wp:docPr id="792565306" name="Picture 1" descr="Visualization"/>
@@ -4110,7 +3991,7 @@
                     </pic:cNvPicPr>
                   </pic:nvPicPr>
                   <pic:blipFill>
-                    <a:blip r:embed="rId8" cstate="print">
+                    <a:blip r:embed="rId10" cstate="print">
                       <a:extLst>
                         <a:ext uri="{28A0092B-C50C-407E-A947-70E740481C1C}">
                           <a14:useLocalDpi xmlns:a14="http://schemas.microsoft.com/office/drawing/2010/main" val="0"/>
@@ -4156,14 +4037,27 @@
       <w:r>
         <w:t xml:space="preserve">Figure </w:t>
       </w:r>
-      <w:fldSimple w:instr=" SEQ Figure \* ARABIC ">
-        <w:r>
-          <w:rPr>
-            <w:noProof/>
-          </w:rPr>
-          <w:t>3</w:t>
-        </w:r>
-      </w:fldSimple>
+      <w:r>
+        <w:fldChar w:fldCharType="begin"/>
+      </w:r>
+      <w:r>
+        <w:instrText xml:space="preserve"> SEQ Figure \* ARABIC </w:instrText>
+      </w:r>
+      <w:r>
+        <w:fldChar w:fldCharType="separate"/>
+      </w:r>
+      <w:r>
+        <w:rPr>
+          <w:noProof/>
+        </w:rPr>
+        <w:t>3</w:t>
+      </w:r>
+      <w:r>
+        <w:rPr>
+          <w:noProof/>
+        </w:rPr>
+        <w:fldChar w:fldCharType="end"/>
+      </w:r>
       <w:r>
         <w:t xml:space="preserve">- </w:t>
       </w:r>
@@ -4184,7 +4078,7 @@
           <w:lang w:eastAsia="en-GB"/>
         </w:rPr>
       </w:pPr>
-      <w:bookmarkStart w:id="11" w:name="_Toc147919131"/>
+      <w:bookmarkStart w:id="11" w:name="_Toc148092153"/>
       <w:r>
         <w:rPr>
           <w:rFonts w:eastAsia="Times New Roman"/>
@@ -4203,7 +4097,7 @@
           <w:lang w:eastAsia="en-GB"/>
         </w:rPr>
       </w:pPr>
-      <w:bookmarkStart w:id="12" w:name="_Toc147919132"/>
+      <w:bookmarkStart w:id="12" w:name="_Toc148092154"/>
       <w:r>
         <w:rPr>
           <w:rFonts w:eastAsia="Times New Roman"/>
@@ -4215,13 +4109,27 @@
     </w:p>
     <w:p>
       <w:pPr>
+        <w:rPr>
+          <w:lang w:eastAsia="en-GB"/>
+        </w:rPr>
+      </w:pPr>
+    </w:p>
+    <w:p>
+      <w:pPr>
+        <w:rPr>
+          <w:lang w:eastAsia="en-GB"/>
+        </w:rPr>
+      </w:pPr>
+    </w:p>
+    <w:p>
+      <w:pPr>
         <w:pStyle w:val="Heading2"/>
         <w:rPr>
           <w:rFonts w:eastAsia="Times New Roman"/>
           <w:lang w:eastAsia="en-GB"/>
         </w:rPr>
       </w:pPr>
-      <w:bookmarkStart w:id="13" w:name="_Toc147919133"/>
+      <w:bookmarkStart w:id="13" w:name="_Toc148092155"/>
       <w:r>
         <w:rPr>
           <w:rFonts w:eastAsia="Times New Roman"/>
@@ -4239,7 +4147,7 @@
           <w:lang w:eastAsia="en-GB"/>
         </w:rPr>
       </w:pPr>
-      <w:bookmarkStart w:id="14" w:name="_Toc147919134"/>
+      <w:bookmarkStart w:id="14" w:name="_Toc148092156"/>
       <w:r>
         <w:rPr>
           <w:rFonts w:eastAsia="Times New Roman"/>
@@ -4257,7 +4165,7 @@
           <w:lang w:eastAsia="en-GB"/>
         </w:rPr>
       </w:pPr>
-      <w:bookmarkStart w:id="15" w:name="_Toc147919135"/>
+      <w:bookmarkStart w:id="15" w:name="_Toc148092157"/>
       <w:r>
         <w:rPr>
           <w:rFonts w:eastAsia="Times New Roman"/>
@@ -4275,7 +4183,7 @@
           <w:lang w:eastAsia="en-GB"/>
         </w:rPr>
       </w:pPr>
-      <w:bookmarkStart w:id="16" w:name="_Toc147919136"/>
+      <w:bookmarkStart w:id="16" w:name="_Toc148092158"/>
       <w:r>
         <w:rPr>
           <w:rFonts w:eastAsia="Times New Roman"/>
@@ -4284,6 +4192,1077 @@
         <w:t>4.5 Gradient Descent Algorithm</w:t>
       </w:r>
       <w:bookmarkEnd w:id="16"/>
+    </w:p>
+    <w:p>
+      <w:pPr>
+        <w:rPr>
+          <w:rFonts w:ascii="Times New Roman" w:eastAsia="Times New Roman" w:hAnsi="Times New Roman" w:cs="Times New Roman"/>
+          <w:kern w:val="0"/>
+          <w:lang w:eastAsia="en-GB"/>
+          <w14:ligatures w14:val="none"/>
+        </w:rPr>
+      </w:pPr>
+    </w:p>
+    <w:p>
+      <w:pPr>
+        <w:pStyle w:val="Heading2"/>
+        <w:rPr>
+          <w:rFonts w:eastAsia="Times New Roman"/>
+          <w:sz w:val="32"/>
+          <w:szCs w:val="32"/>
+          <w:lang w:eastAsia="en-GB"/>
+        </w:rPr>
+      </w:pPr>
+      <w:bookmarkStart w:id="17" w:name="_Toc148092159"/>
+      <w:r>
+        <w:rPr>
+          <w:rFonts w:eastAsia="Times New Roman"/>
+          <w:lang w:eastAsia="en-GB"/>
+        </w:rPr>
+        <w:t>4.6 Weights and Biases</w:t>
+      </w:r>
+      <w:bookmarkEnd w:id="17"/>
+      <w:r>
+        <w:rPr>
+          <w:rFonts w:eastAsia="Times New Roman"/>
+          <w:lang w:eastAsia="en-GB"/>
+        </w:rPr>
+        <w:br w:type="page"/>
+      </w:r>
+    </w:p>
+    <w:p>
+      <w:pPr>
+        <w:pStyle w:val="Heading1"/>
+        <w:rPr>
+          <w:rFonts w:eastAsia="Times New Roman"/>
+          <w:lang w:eastAsia="en-GB"/>
+        </w:rPr>
+      </w:pPr>
+      <w:bookmarkStart w:id="18" w:name="_Toc148092160"/>
+      <w:r>
+        <w:rPr>
+          <w:rFonts w:eastAsia="Times New Roman"/>
+          <w:lang w:eastAsia="en-GB"/>
+        </w:rPr>
+        <w:lastRenderedPageBreak/>
+        <w:t>5. Implementation Details</w:t>
+      </w:r>
+      <w:bookmarkEnd w:id="18"/>
+    </w:p>
+    <w:p>
+      <w:pPr>
+        <w:pStyle w:val="Heading2"/>
+        <w:rPr>
+          <w:rFonts w:eastAsia="Times New Roman"/>
+          <w:lang w:eastAsia="en-GB"/>
+        </w:rPr>
+      </w:pPr>
+      <w:bookmarkStart w:id="19" w:name="_Toc148092161"/>
+      <w:r>
+        <w:rPr>
+          <w:rFonts w:eastAsia="Times New Roman"/>
+          <w:lang w:eastAsia="en-GB"/>
+        </w:rPr>
+        <w:t>5.</w:t>
+      </w:r>
+      <w:r>
+        <w:rPr>
+          <w:rFonts w:eastAsia="Times New Roman"/>
+          <w:lang w:eastAsia="en-GB"/>
+        </w:rPr>
+        <w:t>1</w:t>
+      </w:r>
+      <w:r>
+        <w:rPr>
+          <w:rFonts w:eastAsia="Times New Roman"/>
+          <w:lang w:eastAsia="en-GB"/>
+        </w:rPr>
+        <w:t xml:space="preserve"> Input</w:t>
+      </w:r>
+      <w:r>
+        <w:rPr>
+          <w:rFonts w:eastAsia="Times New Roman"/>
+          <w:lang w:eastAsia="en-GB"/>
+        </w:rPr>
+        <w:t xml:space="preserve">, </w:t>
+      </w:r>
+      <w:r>
+        <w:rPr>
+          <w:rFonts w:eastAsia="Times New Roman"/>
+          <w:lang w:eastAsia="en-GB"/>
+        </w:rPr>
+        <w:t>Hidden</w:t>
+      </w:r>
+      <w:r>
+        <w:rPr>
+          <w:rFonts w:eastAsia="Times New Roman"/>
+          <w:lang w:eastAsia="en-GB"/>
+        </w:rPr>
+        <w:t xml:space="preserve"> and output</w:t>
+      </w:r>
+      <w:r>
+        <w:rPr>
+          <w:rFonts w:eastAsia="Times New Roman"/>
+          <w:lang w:eastAsia="en-GB"/>
+        </w:rPr>
+        <w:t xml:space="preserve"> </w:t>
+      </w:r>
+      <w:r>
+        <w:rPr>
+          <w:rFonts w:eastAsia="Times New Roman"/>
+          <w:lang w:eastAsia="en-GB"/>
+        </w:rPr>
+        <w:t>Layers.</w:t>
+      </w:r>
+      <w:bookmarkEnd w:id="19"/>
+    </w:p>
+    <w:p>
+      <w:pPr>
+        <w:rPr>
+          <w:rStyle w:val="Strong"/>
+          <w:b w:val="0"/>
+          <w:bCs w:val="0"/>
+          <w:lang w:eastAsia="en-GB"/>
+        </w:rPr>
+      </w:pPr>
+    </w:p>
+    <w:p>
+      <w:pPr>
+        <w:rPr>
+          <w:rStyle w:val="Strong"/>
+          <w:b w:val="0"/>
+          <w:bCs w:val="0"/>
+          <w:lang w:eastAsia="en-GB"/>
+        </w:rPr>
+      </w:pPr>
+      <w:r>
+        <w:rPr>
+          <w:rStyle w:val="Strong"/>
+          <w:b w:val="0"/>
+          <w:bCs w:val="0"/>
+          <w:lang w:eastAsia="en-GB"/>
+        </w:rPr>
+        <w:t>In a neural network, layers are structured units of nodes or neurons that transform the input data. Each layer performs specific operations dictated by activation functions and modifiable parameters (weights and biases). The network architecture in the code comprises:</w:t>
+      </w:r>
+    </w:p>
+    <w:p>
+      <w:pPr>
+        <w:rPr>
+          <w:rStyle w:val="Strong"/>
+          <w:b w:val="0"/>
+          <w:bCs w:val="0"/>
+          <w:lang w:eastAsia="en-GB"/>
+        </w:rPr>
+      </w:pPr>
+    </w:p>
+    <w:p>
+      <w:pPr>
+        <w:rPr>
+          <w:rStyle w:val="Strong"/>
+          <w:b w:val="0"/>
+          <w:bCs w:val="0"/>
+          <w:lang w:eastAsia="en-GB"/>
+        </w:rPr>
+      </w:pPr>
+      <w:r>
+        <w:rPr>
+          <w:rStyle w:val="Strong"/>
+          <w:b w:val="0"/>
+          <w:bCs w:val="0"/>
+          <w:lang w:eastAsia="en-GB"/>
+        </w:rPr>
+        <w:t>Input Layer: This is the entry point of the network where each neuron corresponds to one feature of the dataset. In the code, the input layer implicitly has 784 neurons, matching the number of features in the MNIST dataset.</w:t>
+      </w:r>
+    </w:p>
+    <w:p>
+      <w:pPr>
+        <w:rPr>
+          <w:rStyle w:val="Strong"/>
+          <w:b w:val="0"/>
+          <w:bCs w:val="0"/>
+          <w:lang w:eastAsia="en-GB"/>
+        </w:rPr>
+      </w:pPr>
+    </w:p>
+    <w:p>
+      <w:pPr>
+        <w:rPr>
+          <w:rStyle w:val="Strong"/>
+          <w:b w:val="0"/>
+          <w:bCs w:val="0"/>
+          <w:lang w:eastAsia="en-GB"/>
+        </w:rPr>
+      </w:pPr>
+      <w:r>
+        <w:rPr>
+          <w:rStyle w:val="Strong"/>
+          <w:b w:val="0"/>
+          <w:bCs w:val="0"/>
+          <w:lang w:eastAsia="en-GB"/>
+        </w:rPr>
+        <w:t>H</w:t>
+      </w:r>
+      <w:r>
+        <w:rPr>
+          <w:rStyle w:val="Strong"/>
+          <w:b w:val="0"/>
+          <w:bCs w:val="0"/>
+          <w:lang w:eastAsia="en-GB"/>
+        </w:rPr>
+        <w:t>idden Layer: Hidden layers reside between the input and output layers, performing transformations on the input data. In this network, there is one hidden layer with 128 neurons, characterized by ReLU (Rectified Linear Unit) activation. The variables W1 and b1 hold the weights and biases for this layer, respectively.</w:t>
+      </w:r>
+    </w:p>
+    <w:p>
+      <w:pPr>
+        <w:rPr>
+          <w:rStyle w:val="Strong"/>
+          <w:b w:val="0"/>
+          <w:bCs w:val="0"/>
+          <w:lang w:eastAsia="en-GB"/>
+        </w:rPr>
+      </w:pPr>
+    </w:p>
+    <w:p>
+      <w:pPr>
+        <w:rPr>
+          <w:rStyle w:val="Strong"/>
+          <w:b w:val="0"/>
+          <w:bCs w:val="0"/>
+          <w:lang w:eastAsia="en-GB"/>
+        </w:rPr>
+      </w:pPr>
+      <w:r>
+        <w:rPr>
+          <w:rStyle w:val="Strong"/>
+          <w:b w:val="0"/>
+          <w:bCs w:val="0"/>
+          <w:lang w:eastAsia="en-GB"/>
+        </w:rPr>
+        <w:t xml:space="preserve">Output Layer: This is the final layer of the network, and it typically transforms the values from the last hidden layer into output values that make sense for the given problem. In this case, the output layer has 10 neurons, each representing a class of digits (0-9). The </w:t>
+      </w:r>
+      <w:proofErr w:type="spellStart"/>
+      <w:r>
+        <w:rPr>
+          <w:rStyle w:val="Strong"/>
+          <w:b w:val="0"/>
+          <w:bCs w:val="0"/>
+          <w:lang w:eastAsia="en-GB"/>
+        </w:rPr>
+        <w:t>Softmax</w:t>
+      </w:r>
+      <w:proofErr w:type="spellEnd"/>
+      <w:r>
+        <w:rPr>
+          <w:rStyle w:val="Strong"/>
+          <w:b w:val="0"/>
+          <w:bCs w:val="0"/>
+          <w:lang w:eastAsia="en-GB"/>
+        </w:rPr>
+        <w:t xml:space="preserve"> function is applied to convert these values into probabilities. The weights and biases for this layer are stored in W2 and b2, respectively.</w:t>
+      </w:r>
+    </w:p>
+    <w:p>
+      <w:pPr>
+        <w:rPr>
+          <w:rStyle w:val="Strong"/>
+          <w:b w:val="0"/>
+          <w:bCs w:val="0"/>
+          <w:lang w:eastAsia="en-GB"/>
+        </w:rPr>
+      </w:pPr>
+    </w:p>
+    <w:p>
+      <w:pPr>
+        <w:rPr>
+          <w:rStyle w:val="Strong"/>
+          <w:b w:val="0"/>
+          <w:bCs w:val="0"/>
+          <w:lang w:eastAsia="en-GB"/>
+        </w:rPr>
+      </w:pPr>
+      <w:r>
+        <w:rPr>
+          <w:rStyle w:val="Strong"/>
+          <w:b w:val="0"/>
+          <w:bCs w:val="0"/>
+          <w:lang w:eastAsia="en-GB"/>
+        </w:rPr>
+        <w:t>Each layer in the neural network serves to gradually transform the raw input into a form that makes it easier to produce the desired output. The transformations are governed by the layer's activation functions and its learnable parameters.</w:t>
+      </w:r>
+    </w:p>
+    <w:p>
+      <w:pPr>
+        <w:pStyle w:val="Heading3"/>
+        <w:rPr>
+          <w:rFonts w:eastAsia="Times New Roman"/>
+          <w:lang w:eastAsia="en-GB"/>
+        </w:rPr>
+      </w:pPr>
+    </w:p>
+    <w:p>
+      <w:pPr>
+        <w:rPr>
+          <w:rFonts w:asciiTheme="majorHAnsi" w:eastAsia="Times New Roman" w:hAnsiTheme="majorHAnsi" w:cstheme="majorBidi"/>
+          <w:color w:val="2F5496" w:themeColor="accent1" w:themeShade="BF"/>
+          <w:sz w:val="26"/>
+          <w:szCs w:val="26"/>
+          <w:lang w:eastAsia="en-GB"/>
+        </w:rPr>
+      </w:pPr>
+      <w:r>
+        <w:rPr>
+          <w:rFonts w:eastAsia="Times New Roman"/>
+          <w:lang w:eastAsia="en-GB"/>
+        </w:rPr>
+        <w:br w:type="page"/>
+      </w:r>
+    </w:p>
+    <w:p>
+      <w:pPr>
+        <w:pStyle w:val="Heading2"/>
+        <w:rPr>
+          <w:rFonts w:eastAsia="Times New Roman"/>
+          <w:lang w:eastAsia="en-GB"/>
+        </w:rPr>
+      </w:pPr>
+      <w:bookmarkStart w:id="20" w:name="_Toc148092162"/>
+      <w:r>
+        <w:rPr>
+          <w:rFonts w:eastAsia="Times New Roman"/>
+          <w:lang w:eastAsia="en-GB"/>
+        </w:rPr>
+        <w:lastRenderedPageBreak/>
+        <w:t>5.</w:t>
+      </w:r>
+      <w:r>
+        <w:rPr>
+          <w:rFonts w:eastAsia="Times New Roman"/>
+          <w:lang w:eastAsia="en-GB"/>
+        </w:rPr>
+        <w:t>2</w:t>
+      </w:r>
+      <w:r>
+        <w:rPr>
+          <w:rFonts w:eastAsia="Times New Roman"/>
+          <w:lang w:eastAsia="en-GB"/>
+        </w:rPr>
+        <w:t xml:space="preserve"> Activation Functions</w:t>
+      </w:r>
+      <w:bookmarkEnd w:id="20"/>
+    </w:p>
+    <w:p>
+      <w:pPr>
+        <w:rPr>
+          <w:lang w:eastAsia="en-GB"/>
+        </w:rPr>
+      </w:pPr>
+    </w:p>
+    <w:p>
+      <w:pPr>
+        <w:rPr>
+          <w:lang w:eastAsia="en-GB"/>
+        </w:rPr>
+      </w:pPr>
+      <w:r>
+        <w:rPr>
+          <w:lang w:eastAsia="en-GB"/>
+        </w:rPr>
+        <w:t>Activation functions introduce non-linearity into a neural network, enabling it to learn complex mappings from the input data. They act as the "gating mechanisms" that either allow or restrict information to flow through the network. Different activation functions offer various properties that can affect the performance of a neural network.</w:t>
+      </w:r>
+    </w:p>
+    <w:p>
+      <w:pPr>
+        <w:rPr>
+          <w:b/>
+          <w:bCs/>
+          <w:lang w:eastAsia="en-GB"/>
+        </w:rPr>
+      </w:pPr>
+    </w:p>
+    <w:p>
+      <w:pPr>
+        <w:rPr>
+          <w:b/>
+          <w:bCs/>
+          <w:lang w:eastAsia="en-GB"/>
+        </w:rPr>
+      </w:pPr>
+      <w:r>
+        <w:rPr>
+          <w:b/>
+          <w:bCs/>
+          <w:lang w:eastAsia="en-GB"/>
+        </w:rPr>
+        <w:t>Types of Activation Functions</w:t>
+      </w:r>
+    </w:p>
+    <w:p>
+      <w:pPr>
+        <w:numPr>
+          <w:ilvl w:val="0"/>
+          <w:numId w:val="14"/>
+        </w:numPr>
+        <w:rPr>
+          <w:lang w:eastAsia="en-GB"/>
+        </w:rPr>
+      </w:pPr>
+      <w:r>
+        <w:rPr>
+          <w:b/>
+          <w:bCs/>
+          <w:lang w:eastAsia="en-GB"/>
+        </w:rPr>
+        <w:t>ReLU (Rectified Linear Unit)</w:t>
+      </w:r>
+    </w:p>
+    <w:p>
+      <w:pPr>
+        <w:rPr>
+          <w:lang w:eastAsia="en-GB"/>
+        </w:rPr>
+      </w:pPr>
+      <w:r>
+        <w:rPr>
+          <w:lang w:eastAsia="en-GB"/>
+        </w:rPr>
+        <w:t>The ReLU function</w:t>
+      </w:r>
+      <w:r>
+        <w:rPr>
+          <w:lang w:eastAsia="en-GB"/>
+        </w:rPr>
+        <w:t xml:space="preserve"> replaces all negative values in the input with zero.</w:t>
+      </w:r>
+      <w:r>
+        <w:rPr>
+          <w:lang w:eastAsia="en-GB"/>
+        </w:rPr>
+        <w:t xml:space="preserve"> </w:t>
+      </w:r>
+      <w:r>
+        <w:t>ReLU introduces non-linearity while solving some issues that other activation functions like sigmoid or tanh might face, such as the vanishing gradient problem. It's computationally efficient because it only requires a simple thresholding at zero.</w:t>
+      </w:r>
+    </w:p>
+    <w:p>
+      <w:pPr>
+        <w:rPr>
+          <w:lang w:eastAsia="en-GB"/>
+        </w:rPr>
+      </w:pPr>
+    </w:p>
+    <w:p>
+      <w:pPr>
+        <w:numPr>
+          <w:ilvl w:val="0"/>
+          <w:numId w:val="14"/>
+        </w:numPr>
+        <w:rPr>
+          <w:lang w:eastAsia="en-GB"/>
+        </w:rPr>
+      </w:pPr>
+      <w:r>
+        <w:rPr>
+          <w:b/>
+          <w:bCs/>
+          <w:lang w:eastAsia="en-GB"/>
+        </w:rPr>
+        <w:t>SoftMax</w:t>
+      </w:r>
+    </w:p>
+    <w:p/>
+    <w:p>
+      <w:pPr>
+        <w:rPr>
+          <w:lang w:eastAsia="en-GB"/>
+        </w:rPr>
+      </w:pPr>
+      <w:r>
+        <w:t xml:space="preserve">The </w:t>
+      </w:r>
+      <w:r>
+        <w:t>SoftMax</w:t>
+      </w:r>
+      <w:r>
+        <w:t xml:space="preserve"> function is often used in the output layer of a classifier to represent probability distributions of target classes. Given a vector of raw scores (or logits</w:t>
+      </w:r>
+      <w:r>
+        <w:t>), SoftMax</w:t>
+      </w:r>
+      <w:r>
+        <w:t xml:space="preserve"> squashes the values between 0 and 1 and ensures they sum up to 1.</w:t>
+      </w:r>
+      <w:r>
+        <w:t xml:space="preserve"> </w:t>
+      </w:r>
+      <w:proofErr w:type="spellStart"/>
+      <w:r>
+        <w:t>Softmax</w:t>
+      </w:r>
+      <w:proofErr w:type="spellEnd"/>
+      <w:r>
+        <w:t xml:space="preserve"> is advantageous when you want to classify an input into one of multiple classes. It returns the probability distribution of the classes, which is convenient for not just determining the most likely class but also understanding the model's confidence in its prediction.</w:t>
+      </w:r>
+    </w:p>
+    <w:p>
+      <w:pPr>
+        <w:rPr>
+          <w:lang w:eastAsia="en-GB"/>
+        </w:rPr>
+      </w:pPr>
+    </w:p>
+    <w:p>
+      <w:pPr>
+        <w:pStyle w:val="Heading3"/>
+      </w:pPr>
+    </w:p>
+    <w:p>
+      <w:pPr>
+        <w:rPr>
+          <w:rFonts w:asciiTheme="majorHAnsi" w:eastAsiaTheme="majorEastAsia" w:hAnsiTheme="majorHAnsi" w:cstheme="majorBidi"/>
+          <w:color w:val="2F5496" w:themeColor="accent1" w:themeShade="BF"/>
+          <w:sz w:val="26"/>
+          <w:szCs w:val="26"/>
+          <w:lang w:eastAsia="en-GB"/>
+        </w:rPr>
+      </w:pPr>
+      <w:r>
+        <w:t xml:space="preserve">In the forward propagation process, ReLU is used in the hidden layer while </w:t>
+      </w:r>
+      <w:proofErr w:type="spellStart"/>
+      <w:r>
+        <w:t>Softmax</w:t>
+      </w:r>
+      <w:proofErr w:type="spellEnd"/>
+      <w:r>
+        <w:t xml:space="preserve"> is employed in the output layer. </w:t>
+      </w:r>
+      <w:r>
+        <w:rPr>
+          <w:lang w:eastAsia="en-GB"/>
+        </w:rPr>
+        <w:br w:type="page"/>
+      </w:r>
+    </w:p>
+    <w:p>
+      <w:pPr>
+        <w:pStyle w:val="Heading2"/>
+        <w:rPr>
+          <w:lang w:eastAsia="en-GB"/>
+        </w:rPr>
+      </w:pPr>
+      <w:bookmarkStart w:id="21" w:name="_Toc148092163"/>
+      <w:r>
+        <w:rPr>
+          <w:lang w:eastAsia="en-GB"/>
+        </w:rPr>
+        <w:lastRenderedPageBreak/>
+        <w:t>5.</w:t>
+      </w:r>
+      <w:r>
+        <w:rPr>
+          <w:lang w:eastAsia="en-GB"/>
+        </w:rPr>
+        <w:t>3</w:t>
+      </w:r>
+      <w:r>
+        <w:rPr>
+          <w:lang w:eastAsia="en-GB"/>
+        </w:rPr>
+        <w:t xml:space="preserve"> Optimisation function</w:t>
+      </w:r>
+      <w:bookmarkEnd w:id="21"/>
+      <w:r>
+        <w:rPr>
+          <w:lang w:eastAsia="en-GB"/>
+        </w:rPr>
+        <w:t xml:space="preserve"> </w:t>
+      </w:r>
+    </w:p>
+    <w:p>
+      <w:pPr>
+        <w:rPr>
+          <w:lang w:eastAsia="en-GB"/>
+        </w:rPr>
+      </w:pPr>
+    </w:p>
+    <w:p>
+      <w:pPr>
+        <w:rPr>
+          <w:lang w:eastAsia="en-GB"/>
+        </w:rPr>
+      </w:pPr>
+      <w:r>
+        <w:rPr>
+          <w:lang w:eastAsia="en-GB"/>
+        </w:rPr>
+        <w:t xml:space="preserve">The optimisation algorithm used in the code is a basic form of Gradient Descent, specifically Mini-batch Gradient Descent. This is </w:t>
+      </w:r>
+      <w:r>
+        <w:rPr>
+          <w:lang w:eastAsia="en-GB"/>
+        </w:rPr>
+        <w:t>seen</w:t>
+      </w:r>
+      <w:r>
+        <w:rPr>
+          <w:lang w:eastAsia="en-GB"/>
+        </w:rPr>
+        <w:t xml:space="preserve"> from the loop structure within the </w:t>
+      </w:r>
+      <w:proofErr w:type="spellStart"/>
+      <w:r>
+        <w:rPr>
+          <w:lang w:eastAsia="en-GB"/>
+        </w:rPr>
+        <w:t>train_neural_</w:t>
+      </w:r>
+      <w:proofErr w:type="gramStart"/>
+      <w:r>
+        <w:rPr>
+          <w:lang w:eastAsia="en-GB"/>
+        </w:rPr>
+        <w:t>network</w:t>
+      </w:r>
+      <w:proofErr w:type="spellEnd"/>
+      <w:r>
+        <w:rPr>
+          <w:lang w:eastAsia="en-GB"/>
+        </w:rPr>
+        <w:t>(</w:t>
+      </w:r>
+      <w:proofErr w:type="gramEnd"/>
+      <w:r>
+        <w:rPr>
+          <w:lang w:eastAsia="en-GB"/>
+        </w:rPr>
+        <w:t>) function, where the model parameters (weights and biases) are updated incrementally for each mini-batch of data.</w:t>
+      </w:r>
+    </w:p>
+    <w:p>
+      <w:pPr>
+        <w:rPr>
+          <w:lang w:eastAsia="en-GB"/>
+        </w:rPr>
+      </w:pPr>
+    </w:p>
+    <w:p>
+      <w:pPr>
+        <w:rPr>
+          <w:lang w:eastAsia="en-GB"/>
+        </w:rPr>
+      </w:pPr>
+      <w:r>
+        <w:rPr>
+          <w:lang w:eastAsia="en-GB"/>
+        </w:rPr>
+        <w:t>Mini-batch Gradient Descent strikes a balance between these two approaches. It divides the dataset into smaller batches and updates the model parameters for each batch.</w:t>
+      </w:r>
+    </w:p>
+    <w:p>
+      <w:pPr>
+        <w:rPr>
+          <w:lang w:eastAsia="en-GB"/>
+        </w:rPr>
+      </w:pPr>
+    </w:p>
+    <w:p>
+      <w:pPr>
+        <w:rPr>
+          <w:lang w:eastAsia="en-GB"/>
+        </w:rPr>
+      </w:pPr>
+      <w:r>
+        <w:rPr>
+          <w:lang w:eastAsia="en-GB"/>
+        </w:rPr>
+        <w:t xml:space="preserve">In the </w:t>
+      </w:r>
+      <w:proofErr w:type="spellStart"/>
+      <w:r>
+        <w:rPr>
+          <w:lang w:eastAsia="en-GB"/>
+        </w:rPr>
+        <w:t>train_neural_</w:t>
+      </w:r>
+      <w:proofErr w:type="gramStart"/>
+      <w:r>
+        <w:rPr>
+          <w:lang w:eastAsia="en-GB"/>
+        </w:rPr>
+        <w:t>networks</w:t>
+      </w:r>
+      <w:proofErr w:type="spellEnd"/>
+      <w:r>
+        <w:rPr>
+          <w:lang w:eastAsia="en-GB"/>
+        </w:rPr>
+        <w:t>(</w:t>
+      </w:r>
+      <w:proofErr w:type="gramEnd"/>
+      <w:r>
+        <w:rPr>
+          <w:lang w:eastAsia="en-GB"/>
+        </w:rPr>
+        <w:t>) function</w:t>
+      </w:r>
+    </w:p>
+    <w:p>
+      <w:pPr>
+        <w:rPr>
+          <w:lang w:eastAsia="en-GB"/>
+        </w:rPr>
+      </w:pPr>
+    </w:p>
+    <w:p>
+      <w:pPr>
+        <w:rPr>
+          <w:lang w:eastAsia="en-GB"/>
+        </w:rPr>
+      </w:pPr>
+      <w:r>
+        <w:rPr>
+          <w:noProof/>
+          <w:lang w:eastAsia="en-GB"/>
+        </w:rPr>
+        <w:drawing>
+          <wp:inline distT="0" distB="0" distL="0" distR="0" wp14:anchorId="02605112" wp14:editId="491F7FEA">
+            <wp:extent cx="5731510" cy="908685"/>
+            <wp:effectExtent l="0" t="0" r="0" b="5715"/>
+            <wp:docPr id="1625889038" name="Picture 4" descr="A black screen with white text&#10;&#10;Description automatically generated"/>
+            <wp:cNvGraphicFramePr>
+              <a:graphicFrameLocks xmlns:a="http://schemas.openxmlformats.org/drawingml/2006/main" noChangeAspect="1"/>
+            </wp:cNvGraphicFramePr>
+            <a:graphic xmlns:a="http://schemas.openxmlformats.org/drawingml/2006/main">
+              <a:graphicData uri="http://schemas.openxmlformats.org/drawingml/2006/picture">
+                <pic:pic xmlns:pic="http://schemas.openxmlformats.org/drawingml/2006/picture">
+                  <pic:nvPicPr>
+                    <pic:cNvPr id="1625889038" name="Picture 4" descr="A black screen with white text&#10;&#10;Description automatically generated"/>
+                    <pic:cNvPicPr/>
+                  </pic:nvPicPr>
+                  <pic:blipFill>
+                    <a:blip r:embed="rId11">
+                      <a:extLst>
+                        <a:ext uri="{28A0092B-C50C-407E-A947-70E740481C1C}">
+                          <a14:useLocalDpi xmlns:a14="http://schemas.microsoft.com/office/drawing/2010/main" val="0"/>
+                        </a:ext>
+                      </a:extLst>
+                    </a:blip>
+                    <a:stretch>
+                      <a:fillRect/>
+                    </a:stretch>
+                  </pic:blipFill>
+                  <pic:spPr>
+                    <a:xfrm>
+                      <a:off x="0" y="0"/>
+                      <a:ext cx="5731510" cy="908685"/>
+                    </a:xfrm>
+                    <a:prstGeom prst="rect">
+                      <a:avLst/>
+                    </a:prstGeom>
+                  </pic:spPr>
+                </pic:pic>
+              </a:graphicData>
+            </a:graphic>
+          </wp:inline>
+        </w:drawing>
+      </w:r>
+    </w:p>
+    <w:p>
+      <w:pPr>
+        <w:rPr>
+          <w:lang w:eastAsia="en-GB"/>
+        </w:rPr>
+      </w:pPr>
+    </w:p>
+    <w:p>
+      <w:pPr>
+        <w:rPr>
+          <w:lang w:eastAsia="en-GB"/>
+        </w:rPr>
+      </w:pPr>
+      <w:r>
+        <w:rPr>
+          <w:lang w:eastAsia="en-GB"/>
+        </w:rPr>
+        <w:t>Forward and Backward Propagation: For each batch, the network undergoes a forward and a backward propagation to compute the gradients.</w:t>
+      </w:r>
+    </w:p>
+    <w:p>
+      <w:pPr>
+        <w:rPr>
+          <w:lang w:eastAsia="en-GB"/>
+        </w:rPr>
+      </w:pPr>
+      <w:r>
+        <w:rPr>
+          <w:noProof/>
+          <w:lang w:eastAsia="en-GB"/>
+        </w:rPr>
+        <w:drawing>
+          <wp:inline distT="0" distB="0" distL="0" distR="0" wp14:anchorId="1DD3F1ED" wp14:editId="528646E5">
+            <wp:extent cx="5731510" cy="1031875"/>
+            <wp:effectExtent l="0" t="0" r="0" b="0"/>
+            <wp:docPr id="918948534" name="Picture 3"/>
+            <wp:cNvGraphicFramePr>
+              <a:graphicFrameLocks xmlns:a="http://schemas.openxmlformats.org/drawingml/2006/main" noChangeAspect="1"/>
+            </wp:cNvGraphicFramePr>
+            <a:graphic xmlns:a="http://schemas.openxmlformats.org/drawingml/2006/main">
+              <a:graphicData uri="http://schemas.openxmlformats.org/drawingml/2006/picture">
+                <pic:pic xmlns:pic="http://schemas.openxmlformats.org/drawingml/2006/picture">
+                  <pic:nvPicPr>
+                    <pic:cNvPr id="918948534" name="Picture 918948534"/>
+                    <pic:cNvPicPr/>
+                  </pic:nvPicPr>
+                  <pic:blipFill>
+                    <a:blip r:embed="rId12">
+                      <a:extLst>
+                        <a:ext uri="{28A0092B-C50C-407E-A947-70E740481C1C}">
+                          <a14:useLocalDpi xmlns:a14="http://schemas.microsoft.com/office/drawing/2010/main" val="0"/>
+                        </a:ext>
+                      </a:extLst>
+                    </a:blip>
+                    <a:stretch>
+                      <a:fillRect/>
+                    </a:stretch>
+                  </pic:blipFill>
+                  <pic:spPr>
+                    <a:xfrm>
+                      <a:off x="0" y="0"/>
+                      <a:ext cx="5731510" cy="1031875"/>
+                    </a:xfrm>
+                    <a:prstGeom prst="rect">
+                      <a:avLst/>
+                    </a:prstGeom>
+                  </pic:spPr>
+                </pic:pic>
+              </a:graphicData>
+            </a:graphic>
+          </wp:inline>
+        </w:drawing>
+      </w:r>
+    </w:p>
+    <w:p>
+      <w:pPr>
+        <w:rPr>
+          <w:lang w:eastAsia="en-GB"/>
+        </w:rPr>
+      </w:pPr>
+    </w:p>
+    <w:p>
+      <w:pPr>
+        <w:rPr>
+          <w:lang w:eastAsia="en-GB"/>
+        </w:rPr>
+      </w:pPr>
+      <w:r>
+        <w:rPr>
+          <w:lang w:eastAsia="en-GB"/>
+        </w:rPr>
+        <w:t>Parameter Update: After obtaining the gradients, the parameters are updated.</w:t>
+      </w:r>
+    </w:p>
+    <w:p>
+      <w:pPr>
+        <w:rPr>
+          <w:lang w:eastAsia="en-GB"/>
+        </w:rPr>
+      </w:pPr>
+      <w:r>
+        <w:rPr>
+          <w:noProof/>
+          <w:lang w:eastAsia="en-GB"/>
+        </w:rPr>
+        <w:drawing>
+          <wp:inline distT="0" distB="0" distL="0" distR="0" wp14:anchorId="4B7339BF" wp14:editId="5AB9E022">
+            <wp:extent cx="5731510" cy="542925"/>
+            <wp:effectExtent l="0" t="0" r="0" b="3175"/>
+            <wp:docPr id="133777567" name="Picture 5"/>
+            <wp:cNvGraphicFramePr>
+              <a:graphicFrameLocks xmlns:a="http://schemas.openxmlformats.org/drawingml/2006/main" noChangeAspect="1"/>
+            </wp:cNvGraphicFramePr>
+            <a:graphic xmlns:a="http://schemas.openxmlformats.org/drawingml/2006/main">
+              <a:graphicData uri="http://schemas.openxmlformats.org/drawingml/2006/picture">
+                <pic:pic xmlns:pic="http://schemas.openxmlformats.org/drawingml/2006/picture">
+                  <pic:nvPicPr>
+                    <pic:cNvPr id="133777567" name="Picture 133777567"/>
+                    <pic:cNvPicPr/>
+                  </pic:nvPicPr>
+                  <pic:blipFill>
+                    <a:blip r:embed="rId13">
+                      <a:extLst>
+                        <a:ext uri="{28A0092B-C50C-407E-A947-70E740481C1C}">
+                          <a14:useLocalDpi xmlns:a14="http://schemas.microsoft.com/office/drawing/2010/main" val="0"/>
+                        </a:ext>
+                      </a:extLst>
+                    </a:blip>
+                    <a:stretch>
+                      <a:fillRect/>
+                    </a:stretch>
+                  </pic:blipFill>
+                  <pic:spPr>
+                    <a:xfrm>
+                      <a:off x="0" y="0"/>
+                      <a:ext cx="5731510" cy="542925"/>
+                    </a:xfrm>
+                    <a:prstGeom prst="rect">
+                      <a:avLst/>
+                    </a:prstGeom>
+                  </pic:spPr>
+                </pic:pic>
+              </a:graphicData>
+            </a:graphic>
+          </wp:inline>
+        </w:drawing>
+      </w:r>
+    </w:p>
+    <w:p>
+      <w:pPr>
+        <w:rPr>
+          <w:lang w:eastAsia="en-GB"/>
+        </w:rPr>
+      </w:pPr>
+    </w:p>
+    <w:p>
+      <w:pPr>
+        <w:rPr>
+          <w:lang w:eastAsia="en-GB"/>
+        </w:rPr>
+      </w:pPr>
+      <w:r>
+        <w:rPr>
+          <w:lang w:eastAsia="en-GB"/>
+        </w:rPr>
+        <w:t xml:space="preserve">The </w:t>
+      </w:r>
+      <w:proofErr w:type="spellStart"/>
+      <w:r>
+        <w:rPr>
+          <w:lang w:eastAsia="en-GB"/>
+        </w:rPr>
+        <w:t>learning_rate</w:t>
+      </w:r>
+      <w:proofErr w:type="spellEnd"/>
+      <w:r>
+        <w:rPr>
+          <w:lang w:eastAsia="en-GB"/>
+        </w:rPr>
+        <w:t xml:space="preserve"> controls the step size during the optimisation process. It's set prior to the training loop and is used in the </w:t>
+      </w:r>
+      <w:proofErr w:type="spellStart"/>
+      <w:r>
+        <w:rPr>
+          <w:lang w:eastAsia="en-GB"/>
+        </w:rPr>
+        <w:t>update_</w:t>
+      </w:r>
+      <w:proofErr w:type="gramStart"/>
+      <w:r>
+        <w:rPr>
+          <w:lang w:eastAsia="en-GB"/>
+        </w:rPr>
+        <w:t>parameters</w:t>
+      </w:r>
+      <w:proofErr w:type="spellEnd"/>
+      <w:r>
+        <w:rPr>
+          <w:lang w:eastAsia="en-GB"/>
+        </w:rPr>
+        <w:t>(</w:t>
+      </w:r>
+      <w:proofErr w:type="gramEnd"/>
+      <w:r>
+        <w:rPr>
+          <w:lang w:eastAsia="en-GB"/>
+        </w:rPr>
+        <w:t>) function to adjust the weights and biases.</w:t>
+      </w:r>
+    </w:p>
+    <w:p>
+      <w:pPr>
+        <w:rPr>
+          <w:lang w:eastAsia="en-GB"/>
+        </w:rPr>
+      </w:pPr>
+    </w:p>
+    <w:p>
+      <w:pPr>
+        <w:rPr>
+          <w:lang w:eastAsia="en-GB"/>
+        </w:rPr>
+      </w:pPr>
+    </w:p>
+    <w:p>
+      <w:pPr>
+        <w:pStyle w:val="Heading2"/>
+        <w:rPr>
+          <w:rFonts w:eastAsia="Times New Roman"/>
+          <w:lang w:eastAsia="en-GB"/>
+        </w:rPr>
+      </w:pPr>
+      <w:bookmarkStart w:id="22" w:name="_Toc148092164"/>
+      <w:r>
+        <w:rPr>
+          <w:rFonts w:eastAsia="Times New Roman"/>
+          <w:lang w:eastAsia="en-GB"/>
+        </w:rPr>
+        <w:t>5.</w:t>
+      </w:r>
+      <w:r>
+        <w:rPr>
+          <w:rFonts w:eastAsia="Times New Roman"/>
+          <w:lang w:eastAsia="en-GB"/>
+        </w:rPr>
+        <w:t>4</w:t>
+      </w:r>
+      <w:r>
+        <w:rPr>
+          <w:rFonts w:eastAsia="Times New Roman"/>
+          <w:lang w:eastAsia="en-GB"/>
+        </w:rPr>
+        <w:t xml:space="preserve"> Loss Function</w:t>
+      </w:r>
+      <w:bookmarkEnd w:id="22"/>
+    </w:p>
+    <w:p>
+      <w:pPr>
+        <w:pStyle w:val="Heading2"/>
+        <w:rPr>
+          <w:rFonts w:eastAsia="Times New Roman"/>
+          <w:lang w:eastAsia="en-GB"/>
+        </w:rPr>
+      </w:pPr>
+      <w:bookmarkStart w:id="23" w:name="_Toc148092165"/>
+      <w:r>
+        <w:rPr>
+          <w:rFonts w:eastAsia="Times New Roman"/>
+          <w:lang w:eastAsia="en-GB"/>
+        </w:rPr>
+        <w:t>5.</w:t>
+      </w:r>
+      <w:r>
+        <w:rPr>
+          <w:rFonts w:eastAsia="Times New Roman"/>
+          <w:lang w:eastAsia="en-GB"/>
+        </w:rPr>
+        <w:t>5</w:t>
+      </w:r>
+      <w:r>
+        <w:rPr>
+          <w:rFonts w:eastAsia="Times New Roman"/>
+          <w:lang w:eastAsia="en-GB"/>
+        </w:rPr>
+        <w:t xml:space="preserve"> Training Loop</w:t>
+      </w:r>
+      <w:bookmarkEnd w:id="23"/>
+    </w:p>
+    <w:p>
+      <w:pPr>
+        <w:pStyle w:val="Heading2"/>
+        <w:rPr>
+          <w:rFonts w:eastAsia="Times New Roman"/>
+          <w:lang w:eastAsia="en-GB"/>
+        </w:rPr>
+      </w:pPr>
     </w:p>
     <w:p>
       <w:pPr>
@@ -4321,16 +5300,16 @@
           <w:lang w:eastAsia="en-GB"/>
         </w:rPr>
       </w:pPr>
-      <w:bookmarkStart w:id="17" w:name="_Toc147919137"/>
+      <w:bookmarkStart w:id="24" w:name="_Toc148092166"/>
       <w:r>
         <w:rPr>
           <w:rFonts w:eastAsia="Times New Roman"/>
           <w:lang w:eastAsia="en-GB"/>
         </w:rPr>
         <w:lastRenderedPageBreak/>
-        <w:t>5. Implementation Details</w:t>
-      </w:r>
-      <w:bookmarkEnd w:id="17"/>
+        <w:t>6. Results and Discussion</w:t>
+      </w:r>
+      <w:bookmarkEnd w:id="24"/>
     </w:p>
     <w:p>
       <w:pPr>
@@ -4340,22 +5319,24 @@
           <w:lang w:eastAsia="en-GB"/>
         </w:rPr>
       </w:pPr>
-      <w:bookmarkStart w:id="18" w:name="_Toc147919138"/>
-      <w:r>
+    </w:p>
+    <w:p>
+      <w:pPr>
+        <w:pStyle w:val="Heading2"/>
         <w:rPr>
           <w:rFonts w:eastAsia="Times New Roman"/>
           <w:lang w:eastAsia="en-GB"/>
         </w:rPr>
-        <w:t xml:space="preserve">5.1 Setting up the </w:t>
-      </w:r>
+      </w:pPr>
+      <w:bookmarkStart w:id="25" w:name="_Toc148092167"/>
       <w:r>
         <w:rPr>
           <w:rFonts w:eastAsia="Times New Roman"/>
           <w:lang w:eastAsia="en-GB"/>
         </w:rPr>
-        <w:t>Environment.</w:t>
-      </w:r>
-      <w:bookmarkEnd w:id="18"/>
+        <w:t>6.1 Model Performance Metrics</w:t>
+      </w:r>
+      <w:bookmarkEnd w:id="25"/>
     </w:p>
     <w:p>
       <w:pPr>
@@ -4365,139 +5346,33 @@
           <w:lang w:eastAsia="en-GB"/>
         </w:rPr>
       </w:pPr>
-      <w:bookmarkStart w:id="19" w:name="_Toc147919139"/>
+      <w:bookmarkStart w:id="26" w:name="_Toc148092168"/>
       <w:r>
         <w:rPr>
           <w:rFonts w:eastAsia="Times New Roman"/>
           <w:lang w:eastAsia="en-GB"/>
         </w:rPr>
-        <w:t xml:space="preserve">5.2 Data </w:t>
-      </w:r>
-      <w:r>
+        <w:t>6.2 Loss and Accuracy Plots</w:t>
+      </w:r>
+      <w:bookmarkEnd w:id="26"/>
+    </w:p>
+    <w:p>
+      <w:pPr>
+        <w:pStyle w:val="Heading2"/>
         <w:rPr>
           <w:rFonts w:eastAsia="Times New Roman"/>
           <w:lang w:eastAsia="en-GB"/>
         </w:rPr>
-        <w:t>Pre-processing</w:t>
-      </w:r>
-      <w:bookmarkEnd w:id="19"/>
-    </w:p>
-    <w:p>
-      <w:pPr>
-        <w:pStyle w:val="Heading2"/>
+      </w:pPr>
+      <w:bookmarkStart w:id="27" w:name="_Toc148092169"/>
+      <w:r>
         <w:rPr>
           <w:rFonts w:eastAsia="Times New Roman"/>
           <w:lang w:eastAsia="en-GB"/>
         </w:rPr>
-      </w:pPr>
-      <w:bookmarkStart w:id="20" w:name="_Toc147919140"/>
-      <w:r>
-        <w:rPr>
-          <w:rFonts w:eastAsia="Times New Roman"/>
-          <w:lang w:eastAsia="en-GB"/>
-        </w:rPr>
-        <w:t>5.3 Coding the Neural Network</w:t>
-      </w:r>
-      <w:bookmarkEnd w:id="20"/>
-    </w:p>
-    <w:p>
-      <w:pPr>
-        <w:pStyle w:val="Heading3"/>
-        <w:rPr>
-          <w:rFonts w:eastAsia="Times New Roman"/>
-          <w:lang w:eastAsia="en-GB"/>
-        </w:rPr>
-      </w:pPr>
-      <w:bookmarkStart w:id="21" w:name="_Toc147919141"/>
-      <w:r>
-        <w:rPr>
-          <w:rFonts w:eastAsia="Times New Roman"/>
-          <w:lang w:eastAsia="en-GB"/>
-        </w:rPr>
-        <w:t>5.3.1 Input and Hidden Layers</w:t>
-      </w:r>
-      <w:bookmarkEnd w:id="21"/>
-    </w:p>
-    <w:p>
-      <w:pPr>
-        <w:pStyle w:val="Heading3"/>
-        <w:rPr>
-          <w:rFonts w:eastAsia="Times New Roman"/>
-          <w:lang w:eastAsia="en-GB"/>
-        </w:rPr>
-      </w:pPr>
-      <w:bookmarkStart w:id="22" w:name="_Toc147919142"/>
-      <w:r>
-        <w:rPr>
-          <w:rFonts w:eastAsia="Times New Roman"/>
-          <w:lang w:eastAsia="en-GB"/>
-        </w:rPr>
-        <w:t>5.3.2 Output Layer</w:t>
-      </w:r>
-      <w:bookmarkEnd w:id="22"/>
-    </w:p>
-    <w:p>
-      <w:pPr>
-        <w:pStyle w:val="Heading3"/>
-        <w:rPr>
-          <w:rFonts w:eastAsia="Times New Roman"/>
-          <w:lang w:eastAsia="en-GB"/>
-        </w:rPr>
-      </w:pPr>
-      <w:bookmarkStart w:id="23" w:name="_Toc147919143"/>
-      <w:r>
-        <w:rPr>
-          <w:rFonts w:eastAsia="Times New Roman"/>
-          <w:lang w:eastAsia="en-GB"/>
-        </w:rPr>
-        <w:t>5.3.3 Activation Functions</w:t>
-      </w:r>
-      <w:bookmarkEnd w:id="23"/>
-    </w:p>
-    <w:p>
-      <w:pPr>
-        <w:pStyle w:val="Heading3"/>
-        <w:rPr>
-          <w:rFonts w:eastAsia="Times New Roman"/>
-          <w:lang w:eastAsia="en-GB"/>
-        </w:rPr>
-      </w:pPr>
-      <w:bookmarkStart w:id="24" w:name="_Toc147919144"/>
-      <w:r>
-        <w:rPr>
-          <w:rFonts w:eastAsia="Times New Roman"/>
-          <w:lang w:eastAsia="en-GB"/>
-        </w:rPr>
-        <w:t>5.3.4 Loss Function</w:t>
-      </w:r>
-      <w:bookmarkEnd w:id="24"/>
-    </w:p>
-    <w:p>
-      <w:pPr>
-        <w:pStyle w:val="Heading3"/>
-        <w:rPr>
-          <w:rFonts w:eastAsia="Times New Roman"/>
-          <w:lang w:eastAsia="en-GB"/>
-        </w:rPr>
-      </w:pPr>
-      <w:bookmarkStart w:id="25" w:name="_Toc147919145"/>
-      <w:r>
-        <w:rPr>
-          <w:rFonts w:eastAsia="Times New Roman"/>
-          <w:lang w:eastAsia="en-GB"/>
-        </w:rPr>
-        <w:t>5.3.5 Training Loop</w:t>
-      </w:r>
-      <w:bookmarkEnd w:id="25"/>
-    </w:p>
-    <w:p>
-      <w:pPr>
-        <w:pStyle w:val="Heading2"/>
-        <w:rPr>
-          <w:rFonts w:eastAsia="Times New Roman"/>
-          <w:lang w:eastAsia="en-GB"/>
-        </w:rPr>
-      </w:pPr>
+        <w:t>6.3 Interpretation of Results</w:t>
+      </w:r>
+      <w:bookmarkEnd w:id="27"/>
     </w:p>
     <w:p>
       <w:pPr>
@@ -4535,117 +5410,7 @@
           <w:lang w:eastAsia="en-GB"/>
         </w:rPr>
       </w:pPr>
-      <w:bookmarkStart w:id="26" w:name="_Toc147919146"/>
-      <w:r>
-        <w:rPr>
-          <w:rFonts w:eastAsia="Times New Roman"/>
-          <w:lang w:eastAsia="en-GB"/>
-        </w:rPr>
-        <w:lastRenderedPageBreak/>
-        <w:t>6. Results and Discussion</w:t>
-      </w:r>
-      <w:bookmarkEnd w:id="26"/>
-    </w:p>
-    <w:p>
-      <w:pPr>
-        <w:pStyle w:val="Heading2"/>
-        <w:rPr>
-          <w:rFonts w:eastAsia="Times New Roman"/>
-          <w:lang w:eastAsia="en-GB"/>
-        </w:rPr>
-      </w:pPr>
-    </w:p>
-    <w:p>
-      <w:pPr>
-        <w:pStyle w:val="Heading2"/>
-        <w:rPr>
-          <w:rFonts w:eastAsia="Times New Roman"/>
-          <w:lang w:eastAsia="en-GB"/>
-        </w:rPr>
-      </w:pPr>
-      <w:bookmarkStart w:id="27" w:name="_Toc147919147"/>
-      <w:r>
-        <w:rPr>
-          <w:rFonts w:eastAsia="Times New Roman"/>
-          <w:lang w:eastAsia="en-GB"/>
-        </w:rPr>
-        <w:t>6.1 Model Performance Metrics</w:t>
-      </w:r>
-      <w:bookmarkEnd w:id="27"/>
-    </w:p>
-    <w:p>
-      <w:pPr>
-        <w:pStyle w:val="Heading2"/>
-        <w:rPr>
-          <w:rFonts w:eastAsia="Times New Roman"/>
-          <w:lang w:eastAsia="en-GB"/>
-        </w:rPr>
-      </w:pPr>
-      <w:bookmarkStart w:id="28" w:name="_Toc147919148"/>
-      <w:r>
-        <w:rPr>
-          <w:rFonts w:eastAsia="Times New Roman"/>
-          <w:lang w:eastAsia="en-GB"/>
-        </w:rPr>
-        <w:t>6.2 Loss and Accuracy Plots</w:t>
-      </w:r>
-      <w:bookmarkEnd w:id="28"/>
-    </w:p>
-    <w:p>
-      <w:pPr>
-        <w:pStyle w:val="Heading2"/>
-        <w:rPr>
-          <w:rFonts w:eastAsia="Times New Roman"/>
-          <w:lang w:eastAsia="en-GB"/>
-        </w:rPr>
-      </w:pPr>
-      <w:bookmarkStart w:id="29" w:name="_Toc147919149"/>
-      <w:r>
-        <w:rPr>
-          <w:rFonts w:eastAsia="Times New Roman"/>
-          <w:lang w:eastAsia="en-GB"/>
-        </w:rPr>
-        <w:t>6.3 Interpretation of Results</w:t>
-      </w:r>
-      <w:bookmarkEnd w:id="29"/>
-    </w:p>
-    <w:p>
-      <w:pPr>
-        <w:rPr>
-          <w:rFonts w:ascii="Times New Roman" w:eastAsia="Times New Roman" w:hAnsi="Times New Roman" w:cs="Times New Roman"/>
-          <w:kern w:val="0"/>
-          <w:lang w:eastAsia="en-GB"/>
-          <w14:ligatures w14:val="none"/>
-        </w:rPr>
-      </w:pPr>
-    </w:p>
-    <w:p>
-      <w:pPr>
-        <w:rPr>
-          <w:rFonts w:asciiTheme="majorHAnsi" w:eastAsia="Times New Roman" w:hAnsiTheme="majorHAnsi" w:cstheme="majorBidi"/>
-          <w:color w:val="2F5496" w:themeColor="accent1" w:themeShade="BF"/>
-          <w:sz w:val="32"/>
-          <w:szCs w:val="32"/>
-          <w:lang w:eastAsia="en-GB"/>
-        </w:rPr>
-      </w:pPr>
-      <w:r>
-        <w:rPr>
-          <w:rFonts w:eastAsia="Times New Roman"/>
-          <w:lang w:eastAsia="en-GB"/>
-        </w:rPr>
-        <w:br w:type="page"/>
-      </w:r>
-    </w:p>
-    <w:p>
-      <w:pPr>
-        <w:pStyle w:val="Heading1"/>
-        <w:rPr>
-          <w:rFonts w:eastAsia="Times New Roman"/>
-          <w:lang w:eastAsia="en-GB"/>
-        </w:rPr>
-      </w:pPr>
-      <w:bookmarkStart w:id="30" w:name="_Toc147919150"/>
+      <w:bookmarkStart w:id="28" w:name="_Toc148092170"/>
       <w:r>
         <w:rPr>
           <w:rFonts w:eastAsia="Times New Roman"/>
@@ -4661,6 +5426,51 @@
         </w:rPr>
         <w:t>n</w:t>
       </w:r>
+      <w:bookmarkEnd w:id="28"/>
+    </w:p>
+    <w:p>
+      <w:pPr>
+        <w:pStyle w:val="Heading2"/>
+        <w:rPr>
+          <w:rFonts w:eastAsia="Times New Roman"/>
+          <w:lang w:eastAsia="en-GB"/>
+        </w:rPr>
+      </w:pPr>
+    </w:p>
+    <w:p>
+      <w:pPr>
+        <w:pStyle w:val="Heading2"/>
+        <w:rPr>
+          <w:rFonts w:eastAsia="Times New Roman"/>
+          <w:lang w:eastAsia="en-GB"/>
+        </w:rPr>
+      </w:pPr>
+      <w:bookmarkStart w:id="29" w:name="_Toc148092171"/>
+      <w:r>
+        <w:rPr>
+          <w:rFonts w:eastAsia="Times New Roman"/>
+          <w:lang w:eastAsia="en-GB"/>
+        </w:rPr>
+        <w:t>7.1 Summary of Findings</w:t>
+      </w:r>
+      <w:bookmarkEnd w:id="29"/>
+    </w:p>
+    <w:p>
+      <w:pPr>
+        <w:pStyle w:val="Heading2"/>
+        <w:rPr>
+          <w:rFonts w:eastAsia="Times New Roman"/>
+          <w:lang w:eastAsia="en-GB"/>
+        </w:rPr>
+      </w:pPr>
+      <w:bookmarkStart w:id="30" w:name="_Toc148092172"/>
+      <w:r>
+        <w:rPr>
+          <w:rFonts w:eastAsia="Times New Roman"/>
+          <w:lang w:eastAsia="en-GB"/>
+        </w:rPr>
+        <w:t>7.2 Implications</w:t>
+      </w:r>
       <w:bookmarkEnd w:id="30"/>
     </w:p>
     <w:p>
@@ -4671,60 +5481,15 @@
           <w:lang w:eastAsia="en-GB"/>
         </w:rPr>
       </w:pPr>
-    </w:p>
-    <w:p>
-      <w:pPr>
-        <w:pStyle w:val="Heading2"/>
+      <w:bookmarkStart w:id="31" w:name="_Toc148092173"/>
+      <w:r>
         <w:rPr>
           <w:rFonts w:eastAsia="Times New Roman"/>
           <w:lang w:eastAsia="en-GB"/>
         </w:rPr>
-      </w:pPr>
-      <w:bookmarkStart w:id="31" w:name="_Toc147919151"/>
-      <w:r>
-        <w:rPr>
-          <w:rFonts w:eastAsia="Times New Roman"/>
-          <w:lang w:eastAsia="en-GB"/>
-        </w:rPr>
-        <w:t>7.1 Summary of Findings</w:t>
+        <w:t>7.3 Future Work</w:t>
       </w:r>
       <w:bookmarkEnd w:id="31"/>
-    </w:p>
-    <w:p>
-      <w:pPr>
-        <w:pStyle w:val="Heading2"/>
-        <w:rPr>
-          <w:rFonts w:eastAsia="Times New Roman"/>
-          <w:lang w:eastAsia="en-GB"/>
-        </w:rPr>
-      </w:pPr>
-      <w:bookmarkStart w:id="32" w:name="_Toc147919152"/>
-      <w:r>
-        <w:rPr>
-          <w:rFonts w:eastAsia="Times New Roman"/>
-          <w:lang w:eastAsia="en-GB"/>
-        </w:rPr>
-        <w:t>7.2 Implications</w:t>
-      </w:r>
-      <w:bookmarkEnd w:id="32"/>
-    </w:p>
-    <w:p>
-      <w:pPr>
-        <w:pStyle w:val="Heading2"/>
-        <w:rPr>
-          <w:rFonts w:eastAsia="Times New Roman"/>
-          <w:lang w:eastAsia="en-GB"/>
-        </w:rPr>
-      </w:pPr>
-      <w:bookmarkStart w:id="33" w:name="_Toc147919153"/>
-      <w:r>
-        <w:rPr>
-          <w:rFonts w:eastAsia="Times New Roman"/>
-          <w:lang w:eastAsia="en-GB"/>
-        </w:rPr>
-        <w:t>7.3 Future Work</w:t>
-      </w:r>
-      <w:bookmarkEnd w:id="33"/>
     </w:p>
     <w:p>
       <w:pPr>
@@ -4752,7 +5517,7 @@
           <w:iCs w:val="0"/>
         </w:rPr>
       </w:pPr>
-      <w:bookmarkStart w:id="34" w:name="_Toc147919154"/>
+      <w:bookmarkStart w:id="32" w:name="_Toc148092174"/>
       <w:r>
         <w:rPr>
           <w:rStyle w:val="SubtleEmphasis"/>
@@ -4762,7 +5527,7 @@
         <w:lastRenderedPageBreak/>
         <w:t>Sources</w:t>
       </w:r>
-      <w:bookmarkEnd w:id="34"/>
+      <w:bookmarkEnd w:id="32"/>
     </w:p>
     <w:p>
       <w:pPr>
@@ -4772,7 +5537,7 @@
           <w:numId w:val="11"/>
         </w:numPr>
       </w:pPr>
-      <w:hyperlink r:id="rId9" w:anchor=":~:text=Neural%20networks%2C%20also%20known%20as,neurons%20signal%20to%20one%20another" w:history="1">
+      <w:hyperlink r:id="rId14" w:anchor=":~:text=Neural%20networks%2C%20also%20known%20as,neurons%20signal%20to%20one%20another" w:history="1">
         <w:r>
           <w:rPr>
             <w:rStyle w:val="Hyperlink"/>
@@ -4792,7 +5557,7 @@
           <w:numId w:val="11"/>
         </w:numPr>
       </w:pPr>
-      <w:hyperlink r:id="rId10" w:anchor=":~:text=4,feature%20instead%20of%20different%20ones" w:history="1">
+      <w:hyperlink r:id="rId15" w:anchor=":~:text=4,feature%20instead%20of%20different%20ones" w:history="1">
         <w:r>
           <w:rPr>
             <w:rStyle w:val="Hyperlink"/>
@@ -4812,7 +5577,7 @@
           <w:numId w:val="11"/>
         </w:numPr>
       </w:pPr>
-      <w:hyperlink r:id="rId11" w:history="1">
+      <w:hyperlink r:id="rId16" w:history="1">
         <w:r>
           <w:rPr>
             <w:rStyle w:val="Hyperlink"/>
@@ -4830,7 +5595,7 @@
       <w:pPr>
         <w:pStyle w:val="Heading2"/>
       </w:pPr>
-      <w:bookmarkStart w:id="35" w:name="_Toc147919155"/>
+      <w:bookmarkStart w:id="33" w:name="_Toc148092175"/>
       <w:proofErr w:type="spellStart"/>
       <w:r>
         <w:t>ChatGPT</w:t>
@@ -4839,7 +5604,7 @@
       <w:r>
         <w:t xml:space="preserve"> logs</w:t>
       </w:r>
-      <w:bookmarkEnd w:id="35"/>
+      <w:bookmarkEnd w:id="33"/>
     </w:p>
     <w:p>
       <w:pPr>
@@ -4854,6 +5619,8 @@
       </w:r>
     </w:p>
     <w:sectPr>
+      <w:footerReference w:type="even" r:id="rId17"/>
+      <w:footerReference w:type="default" r:id="rId18"/>
       <w:pgSz w:w="11906" w:h="16838"/>
       <w:pgMar w:top="1440" w:right="1440" w:bottom="1440" w:left="1440" w:header="708" w:footer="708" w:gutter="0"/>
       <w:cols w:space="708"/>
@@ -4863,6 +5630,161 @@
 </w:document>
 </file>
 
+<file path=word/endnotes.xml><?xml version="1.0" encoding="utf-8"?>
+<w:endnotes xmlns:wpc="http://schemas.microsoft.com/office/word/2010/wordprocessingCanvas" xmlns:cx="http://schemas.microsoft.com/office/drawing/2014/chartex" xmlns:cx1="http://schemas.microsoft.com/office/drawing/2015/9/8/chartex" xmlns:cx2="http://schemas.microsoft.com/office/drawing/2015/10/21/chartex" xmlns:cx3="http://schemas.microsoft.com/office/drawing/2016/5/9/chartex" xmlns:cx4="http://schemas.microsoft.com/office/drawing/2016/5/10/chartex" xmlns:cx5="http://schemas.microsoft.com/office/drawing/2016/5/11/chartex" xmlns:cx6="http://schemas.microsoft.com/office/drawing/2016/5/12/chartex" xmlns:cx7="http://schemas.microsoft.com/office/drawing/2016/5/13/chartex" xmlns:cx8="http://schemas.microsoft.com/office/drawing/2016/5/14/chartex" xmlns:mc="http://schemas.openxmlformats.org/markup-compatibility/2006" xmlns:aink="http://schemas.microsoft.com/office/drawing/2016/ink" xmlns:am3d="http://schemas.microsoft.com/office/drawing/2017/model3d" xmlns:o="urn:schemas-microsoft-com:office:office" xmlns:oel="http://schemas.microsoft.com/office/2019/extlst" xmlns:r="http://schemas.openxmlformats.org/officeDocument/2006/relationships" xmlns:m="http://schemas.openxmlformats.org/officeDocument/2006/math" xmlns:v="urn:schemas-microsoft-com:vml" xmlns:wp14="http://schemas.microsoft.com/office/word/2010/wordprocessingDrawing" xmlns:wp="http://schemas.openxmlformats.org/drawingml/2006/wordprocessingDrawing" xmlns:w10="urn:schemas-microsoft-com:office:word" xmlns:w="http://schemas.openxmlformats.org/wordprocessingml/2006/main" xmlns:w14="http://schemas.microsoft.com/office/word/2010/wordml" xmlns:w15="http://schemas.microsoft.com/office/word/2012/wordml" xmlns:w16cex="http://schemas.microsoft.com/office/word/2018/wordml/cex" xmlns:w16cid="http://schemas.microsoft.com/office/word/2016/wordml/cid" xmlns:w16="http://schemas.microsoft.com/office/word/2018/wordml" xmlns:w16sdtdh="http://schemas.microsoft.com/office/word/2020/wordml/sdtdatahash" xmlns:w16se="http://schemas.microsoft.com/office/word/2015/wordml/symex" xmlns:wpg="http://schemas.microsoft.com/office/word/2010/wordprocessingGroup" xmlns:wpi="http://schemas.microsoft.com/office/word/2010/wordprocessingInk" xmlns:wne="http://schemas.microsoft.com/office/word/2006/wordml" xmlns:wps="http://schemas.microsoft.com/office/word/2010/wordprocessingShape" mc:Ignorable="w14 w15 w16se w16cid w16 w16cex w16sdtdh wp14">
+  <w:endnote w:type="separator" w:id="-1">
+    <w:p>
+      <w:r>
+        <w:separator/>
+      </w:r>
+    </w:p>
+  </w:endnote>
+  <w:endnote w:type="continuationSeparator" w:id="0">
+    <w:p>
+      <w:r>
+        <w:continuationSeparator/>
+      </w:r>
+    </w:p>
+  </w:endnote>
+</w:endnotes>
+</file>
+
+<file path=word/footer1.xml><?xml version="1.0" encoding="utf-8"?>
+<w:ftr xmlns:wpc="http://schemas.microsoft.com/office/word/2010/wordprocessingCanvas" xmlns:cx="http://schemas.microsoft.com/office/drawing/2014/chartex" xmlns:cx1="http://schemas.microsoft.com/office/drawing/2015/9/8/chartex" xmlns:cx2="http://schemas.microsoft.com/office/drawing/2015/10/21/chartex" xmlns:cx3="http://schemas.microsoft.com/office/drawing/2016/5/9/chartex" xmlns:cx4="http://schemas.microsoft.com/office/drawing/2016/5/10/chartex" xmlns:cx5="http://schemas.microsoft.com/office/drawing/2016/5/11/chartex" xmlns:cx6="http://schemas.microsoft.com/office/drawing/2016/5/12/chartex" xmlns:cx7="http://schemas.microsoft.com/office/drawing/2016/5/13/chartex" xmlns:cx8="http://schemas.microsoft.com/office/drawing/2016/5/14/chartex" xmlns:mc="http://schemas.openxmlformats.org/markup-compatibility/2006" xmlns:aink="http://schemas.microsoft.com/office/drawing/2016/ink" xmlns:am3d="http://schemas.microsoft.com/office/drawing/2017/model3d" xmlns:o="urn:schemas-microsoft-com:office:office" xmlns:oel="http://schemas.microsoft.com/office/2019/extlst" xmlns:r="http://schemas.openxmlformats.org/officeDocument/2006/relationships" xmlns:m="http://schemas.openxmlformats.org/officeDocument/2006/math" xmlns:v="urn:schemas-microsoft-com:vml" xmlns:wp14="http://schemas.microsoft.com/office/word/2010/wordprocessingDrawing" xmlns:wp="http://schemas.openxmlformats.org/drawingml/2006/wordprocessingDrawing" xmlns:w10="urn:schemas-microsoft-com:office:word" xmlns:w="http://schemas.openxmlformats.org/wordprocessingml/2006/main" xmlns:w14="http://schemas.microsoft.com/office/word/2010/wordml" xmlns:w15="http://schemas.microsoft.com/office/word/2012/wordml" xmlns:w16cex="http://schemas.microsoft.com/office/word/2018/wordml/cex" xmlns:w16cid="http://schemas.microsoft.com/office/word/2016/wordml/cid" xmlns:w16="http://schemas.microsoft.com/office/word/2018/wordml" xmlns:w16sdtdh="http://schemas.microsoft.com/office/word/2020/wordml/sdtdatahash" xmlns:w16se="http://schemas.microsoft.com/office/word/2015/wordml/symex" xmlns:wpg="http://schemas.microsoft.com/office/word/2010/wordprocessingGroup" xmlns:wpi="http://schemas.microsoft.com/office/word/2010/wordprocessingInk" xmlns:wne="http://schemas.microsoft.com/office/word/2006/wordml" xmlns:wps="http://schemas.microsoft.com/office/word/2010/wordprocessingShape" mc:Ignorable="w14 w15 w16se w16cid w16 w16cex w16sdtdh wp14">
+  <w:sdt>
+    <w:sdtPr>
+      <w:rPr>
+        <w:rStyle w:val="PageNumber"/>
+      </w:rPr>
+      <w:id w:val="-1894960256"/>
+      <w:docPartObj>
+        <w:docPartGallery w:val="Page Numbers (Bottom of Page)"/>
+        <w:docPartUnique/>
+      </w:docPartObj>
+    </w:sdtPr>
+    <w:sdtContent>
+      <w:p>
+        <w:pPr>
+          <w:pStyle w:val="Footer"/>
+          <w:framePr w:wrap="none" w:vAnchor="text" w:hAnchor="margin" w:xAlign="right" w:y="1"/>
+          <w:rPr>
+            <w:rStyle w:val="PageNumber"/>
+          </w:rPr>
+        </w:pPr>
+        <w:r>
+          <w:rPr>
+            <w:rStyle w:val="PageNumber"/>
+          </w:rPr>
+          <w:fldChar w:fldCharType="begin"/>
+        </w:r>
+        <w:r>
+          <w:rPr>
+            <w:rStyle w:val="PageNumber"/>
+          </w:rPr>
+          <w:instrText xml:space="preserve"> PAGE </w:instrText>
+        </w:r>
+        <w:r>
+          <w:rPr>
+            <w:rStyle w:val="PageNumber"/>
+          </w:rPr>
+          <w:fldChar w:fldCharType="end"/>
+        </w:r>
+      </w:p>
+    </w:sdtContent>
+  </w:sdt>
+  <w:p>
+    <w:pPr>
+      <w:pStyle w:val="Footer"/>
+      <w:ind w:right="360"/>
+    </w:pPr>
+  </w:p>
+</w:ftr>
+</file>
+
+<file path=word/footer2.xml><?xml version="1.0" encoding="utf-8"?>
+<w:ftr xmlns:wpc="http://schemas.microsoft.com/office/word/2010/wordprocessingCanvas" xmlns:cx="http://schemas.microsoft.com/office/drawing/2014/chartex" xmlns:cx1="http://schemas.microsoft.com/office/drawing/2015/9/8/chartex" xmlns:cx2="http://schemas.microsoft.com/office/drawing/2015/10/21/chartex" xmlns:cx3="http://schemas.microsoft.com/office/drawing/2016/5/9/chartex" xmlns:cx4="http://schemas.microsoft.com/office/drawing/2016/5/10/chartex" xmlns:cx5="http://schemas.microsoft.com/office/drawing/2016/5/11/chartex" xmlns:cx6="http://schemas.microsoft.com/office/drawing/2016/5/12/chartex" xmlns:cx7="http://schemas.microsoft.com/office/drawing/2016/5/13/chartex" xmlns:cx8="http://schemas.microsoft.com/office/drawing/2016/5/14/chartex" xmlns:mc="http://schemas.openxmlformats.org/markup-compatibility/2006" xmlns:aink="http://schemas.microsoft.com/office/drawing/2016/ink" xmlns:am3d="http://schemas.microsoft.com/office/drawing/2017/model3d" xmlns:o="urn:schemas-microsoft-com:office:office" xmlns:oel="http://schemas.microsoft.com/office/2019/extlst" xmlns:r="http://schemas.openxmlformats.org/officeDocument/2006/relationships" xmlns:m="http://schemas.openxmlformats.org/officeDocument/2006/math" xmlns:v="urn:schemas-microsoft-com:vml" xmlns:wp14="http://schemas.microsoft.com/office/word/2010/wordprocessingDrawing" xmlns:wp="http://schemas.openxmlformats.org/drawingml/2006/wordprocessingDrawing" xmlns:w10="urn:schemas-microsoft-com:office:word" xmlns:w="http://schemas.openxmlformats.org/wordprocessingml/2006/main" xmlns:w14="http://schemas.microsoft.com/office/word/2010/wordml" xmlns:w15="http://schemas.microsoft.com/office/word/2012/wordml" xmlns:w16cex="http://schemas.microsoft.com/office/word/2018/wordml/cex" xmlns:w16cid="http://schemas.microsoft.com/office/word/2016/wordml/cid" xmlns:w16="http://schemas.microsoft.com/office/word/2018/wordml" xmlns:w16sdtdh="http://schemas.microsoft.com/office/word/2020/wordml/sdtdatahash" xmlns:w16se="http://schemas.microsoft.com/office/word/2015/wordml/symex" xmlns:wpg="http://schemas.microsoft.com/office/word/2010/wordprocessingGroup" xmlns:wpi="http://schemas.microsoft.com/office/word/2010/wordprocessingInk" xmlns:wne="http://schemas.microsoft.com/office/word/2006/wordml" xmlns:wps="http://schemas.microsoft.com/office/word/2010/wordprocessingShape" mc:Ignorable="w14 w15 w16se w16cid w16 w16cex w16sdtdh wp14">
+  <w:sdt>
+    <w:sdtPr>
+      <w:rPr>
+        <w:rStyle w:val="PageNumber"/>
+      </w:rPr>
+      <w:id w:val="1108462163"/>
+      <w:docPartObj>
+        <w:docPartGallery w:val="Page Numbers (Bottom of Page)"/>
+        <w:docPartUnique/>
+      </w:docPartObj>
+    </w:sdtPr>
+    <w:sdtContent>
+      <w:p>
+        <w:pPr>
+          <w:pStyle w:val="Footer"/>
+          <w:framePr w:wrap="none" w:vAnchor="text" w:hAnchor="margin" w:xAlign="right" w:y="1"/>
+          <w:rPr>
+            <w:rStyle w:val="PageNumber"/>
+          </w:rPr>
+        </w:pPr>
+        <w:r>
+          <w:rPr>
+            <w:rStyle w:val="PageNumber"/>
+          </w:rPr>
+          <w:fldChar w:fldCharType="begin"/>
+        </w:r>
+        <w:r>
+          <w:rPr>
+            <w:rStyle w:val="PageNumber"/>
+          </w:rPr>
+          <w:instrText xml:space="preserve"> PAGE </w:instrText>
+        </w:r>
+        <w:r>
+          <w:rPr>
+            <w:rStyle w:val="PageNumber"/>
+          </w:rPr>
+          <w:fldChar w:fldCharType="separate"/>
+        </w:r>
+        <w:r>
+          <w:rPr>
+            <w:rStyle w:val="PageNumber"/>
+            <w:noProof/>
+          </w:rPr>
+          <w:t>1</w:t>
+        </w:r>
+        <w:r>
+          <w:rPr>
+            <w:rStyle w:val="PageNumber"/>
+          </w:rPr>
+          <w:fldChar w:fldCharType="end"/>
+        </w:r>
+      </w:p>
+    </w:sdtContent>
+  </w:sdt>
+  <w:p>
+    <w:pPr>
+      <w:pStyle w:val="Footer"/>
+      <w:ind w:right="360"/>
+    </w:pPr>
+  </w:p>
+</w:ftr>
+</file>
+
+<file path=word/footnotes.xml><?xml version="1.0" encoding="utf-8"?>
+<w:footnotes xmlns:wpc="http://schemas.microsoft.com/office/word/2010/wordprocessingCanvas" xmlns:cx="http://schemas.microsoft.com/office/drawing/2014/chartex" xmlns:cx1="http://schemas.microsoft.com/office/drawing/2015/9/8/chartex" xmlns:cx2="http://schemas.microsoft.com/office/drawing/2015/10/21/chartex" xmlns:cx3="http://schemas.microsoft.com/office/drawing/2016/5/9/chartex" xmlns:cx4="http://schemas.microsoft.com/office/drawing/2016/5/10/chartex" xmlns:cx5="http://schemas.microsoft.com/office/drawing/2016/5/11/chartex" xmlns:cx6="http://schemas.microsoft.com/office/drawing/2016/5/12/chartex" xmlns:cx7="http://schemas.microsoft.com/office/drawing/2016/5/13/chartex" xmlns:cx8="http://schemas.microsoft.com/office/drawing/2016/5/14/chartex" xmlns:mc="http://schemas.openxmlformats.org/markup-compatibility/2006" xmlns:aink="http://schemas.microsoft.com/office/drawing/2016/ink" xmlns:am3d="http://schemas.microsoft.com/office/drawing/2017/model3d" xmlns:o="urn:schemas-microsoft-com:office:office" xmlns:oel="http://schemas.microsoft.com/office/2019/extlst" xmlns:r="http://schemas.openxmlformats.org/officeDocument/2006/relationships" xmlns:m="http://schemas.openxmlformats.org/officeDocument/2006/math" xmlns:v="urn:schemas-microsoft-com:vml" xmlns:wp14="http://schemas.microsoft.com/office/word/2010/wordprocessingDrawing" xmlns:wp="http://schemas.openxmlformats.org/drawingml/2006/wordprocessingDrawing" xmlns:w10="urn:schemas-microsoft-com:office:word" xmlns:w="http://schemas.openxmlformats.org/wordprocessingml/2006/main" xmlns:w14="http://schemas.microsoft.com/office/word/2010/wordml" xmlns:w15="http://schemas.microsoft.com/office/word/2012/wordml" xmlns:w16cex="http://schemas.microsoft.com/office/word/2018/wordml/cex" xmlns:w16cid="http://schemas.microsoft.com/office/word/2016/wordml/cid" xmlns:w16="http://schemas.microsoft.com/office/word/2018/wordml" xmlns:w16sdtdh="http://schemas.microsoft.com/office/word/2020/wordml/sdtdatahash" xmlns:w16se="http://schemas.microsoft.com/office/word/2015/wordml/symex" xmlns:wpg="http://schemas.microsoft.com/office/word/2010/wordprocessingGroup" xmlns:wpi="http://schemas.microsoft.com/office/word/2010/wordprocessingInk" xmlns:wne="http://schemas.microsoft.com/office/word/2006/wordml" xmlns:wps="http://schemas.microsoft.com/office/word/2010/wordprocessingShape" mc:Ignorable="w14 w15 w16se w16cid w16 w16cex w16sdtdh wp14">
+  <w:footnote w:type="separator" w:id="-1">
+    <w:p>
+      <w:r>
+        <w:separator/>
+      </w:r>
+    </w:p>
+  </w:footnote>
+  <w:footnote w:type="continuationSeparator" w:id="0">
+    <w:p>
+      <w:r>
+        <w:continuationSeparator/>
+      </w:r>
+    </w:p>
+  </w:footnote>
+</w:footnotes>
+</file>
+
 <file path=word/numbering.xml><?xml version="1.0" encoding="utf-8"?>
 <w:numbering xmlns:wpc="http://schemas.microsoft.com/office/word/2010/wordprocessingCanvas" xmlns:cx="http://schemas.microsoft.com/office/drawing/2014/chartex" xmlns:cx1="http://schemas.microsoft.com/office/drawing/2015/9/8/chartex" xmlns:cx2="http://schemas.microsoft.com/office/drawing/2015/10/21/chartex" xmlns:cx3="http://schemas.microsoft.com/office/drawing/2016/5/9/chartex" xmlns:cx4="http://schemas.microsoft.com/office/drawing/2016/5/10/chartex" xmlns:cx5="http://schemas.microsoft.com/office/drawing/2016/5/11/chartex" xmlns:cx6="http://schemas.microsoft.com/office/drawing/2016/5/12/chartex" xmlns:cx7="http://schemas.microsoft.com/office/drawing/2016/5/13/chartex" xmlns:cx8="http://schemas.microsoft.com/office/drawing/2016/5/14/chartex" xmlns:mc="http://schemas.openxmlformats.org/markup-compatibility/2006" xmlns:aink="http://schemas.microsoft.com/office/drawing/2016/ink" xmlns:am3d="http://schemas.microsoft.com/office/drawing/2017/model3d" xmlns:o="urn:schemas-microsoft-com:office:office" xmlns:oel="http://schemas.microsoft.com/office/2019/extlst" xmlns:r="http://schemas.openxmlformats.org/officeDocument/2006/relationships" xmlns:m="http://schemas.openxmlformats.org/officeDocument/2006/math" xmlns:v="urn:schemas-microsoft-com:vml" xmlns:wp14="http://schemas.microsoft.com/office/word/2010/wordprocessingDrawing" xmlns:wp="http://schemas.openxmlformats.org/drawingml/2006/wordprocessingDrawing" xmlns:w10="urn:schemas-microsoft-com:office:word" xmlns:w="http://schemas.openxmlformats.org/wordprocessingml/2006/main" xmlns:w14="http://schemas.microsoft.com/office/word/2010/wordml" xmlns:w15="http://schemas.microsoft.com/office/word/2012/wordml" xmlns:w16cex="http://schemas.microsoft.com/office/word/2018/wordml/cex" xmlns:w16cid="http://schemas.microsoft.com/office/word/2016/wordml/cid" xmlns:w16="http://schemas.microsoft.com/office/word/2018/wordml" xmlns:w16sdtdh="http://schemas.microsoft.com/office/word/2020/wordml/sdtdatahash" xmlns:w16se="http://schemas.microsoft.com/office/word/2015/wordml/symex" xmlns:wpg="http://schemas.microsoft.com/office/word/2010/wordprocessingGroup" xmlns:wpi="http://schemas.microsoft.com/office/word/2010/wordprocessingInk" xmlns:wne="http://schemas.microsoft.com/office/word/2006/wordml" xmlns:wps="http://schemas.microsoft.com/office/word/2010/wordprocessingShape" mc:Ignorable="w14 w15 w16se w16cid w16 w16cex w16sdtdh wp14">
   <w:abstractNum w:abstractNumId="0" w15:restartNumberingAfterBreak="0">
@@ -5611,6 +6533,119 @@
     </w:lvl>
   </w:abstractNum>
   <w:abstractNum w:abstractNumId="5" w15:restartNumberingAfterBreak="0">
+    <w:nsid w:val="2E91389D"/>
+    <w:multiLevelType w:val="hybridMultilevel"/>
+    <w:tmpl w:val="2ED4CE5A"/>
+    <w:lvl w:ilvl="0" w:tplc="08090001">
+      <w:start w:val="1"/>
+      <w:numFmt w:val="bullet"/>
+      <w:lvlText w:val=""/>
+      <w:lvlJc w:val="left"/>
+      <w:pPr>
+        <w:ind w:left="720" w:hanging="360"/>
+      </w:pPr>
+      <w:rPr>
+        <w:rFonts w:ascii="Symbol" w:hAnsi="Symbol" w:hint="default"/>
+      </w:rPr>
+    </w:lvl>
+    <w:lvl w:ilvl="1" w:tplc="08090003" w:tentative="1">
+      <w:start w:val="1"/>
+      <w:numFmt w:val="bullet"/>
+      <w:lvlText w:val="o"/>
+      <w:lvlJc w:val="left"/>
+      <w:pPr>
+        <w:ind w:left="1440" w:hanging="360"/>
+      </w:pPr>
+      <w:rPr>
+        <w:rFonts w:ascii="Courier New" w:hAnsi="Courier New" w:cs="Courier New" w:hint="default"/>
+      </w:rPr>
+    </w:lvl>
+    <w:lvl w:ilvl="2" w:tplc="08090005" w:tentative="1">
+      <w:start w:val="1"/>
+      <w:numFmt w:val="bullet"/>
+      <w:lvlText w:val=""/>
+      <w:lvlJc w:val="left"/>
+      <w:pPr>
+        <w:ind w:left="2160" w:hanging="360"/>
+      </w:pPr>
+      <w:rPr>
+        <w:rFonts w:ascii="Wingdings" w:hAnsi="Wingdings" w:hint="default"/>
+      </w:rPr>
+    </w:lvl>
+    <w:lvl w:ilvl="3" w:tplc="08090001" w:tentative="1">
+      <w:start w:val="1"/>
+      <w:numFmt w:val="bullet"/>
+      <w:lvlText w:val=""/>
+      <w:lvlJc w:val="left"/>
+      <w:pPr>
+        <w:ind w:left="2880" w:hanging="360"/>
+      </w:pPr>
+      <w:rPr>
+        <w:rFonts w:ascii="Symbol" w:hAnsi="Symbol" w:hint="default"/>
+      </w:rPr>
+    </w:lvl>
+    <w:lvl w:ilvl="4" w:tplc="08090003" w:tentative="1">
+      <w:start w:val="1"/>
+      <w:numFmt w:val="bullet"/>
+      <w:lvlText w:val="o"/>
+      <w:lvlJc w:val="left"/>
+      <w:pPr>
+        <w:ind w:left="3600" w:hanging="360"/>
+      </w:pPr>
+      <w:rPr>
+        <w:rFonts w:ascii="Courier New" w:hAnsi="Courier New" w:cs="Courier New" w:hint="default"/>
+      </w:rPr>
+    </w:lvl>
+    <w:lvl w:ilvl="5" w:tplc="08090005" w:tentative="1">
+      <w:start w:val="1"/>
+      <w:numFmt w:val="bullet"/>
+      <w:lvlText w:val=""/>
+      <w:lvlJc w:val="left"/>
+      <w:pPr>
+        <w:ind w:left="4320" w:hanging="360"/>
+      </w:pPr>
+      <w:rPr>
+        <w:rFonts w:ascii="Wingdings" w:hAnsi="Wingdings" w:hint="default"/>
+      </w:rPr>
+    </w:lvl>
+    <w:lvl w:ilvl="6" w:tplc="08090001" w:tentative="1">
+      <w:start w:val="1"/>
+      <w:numFmt w:val="bullet"/>
+      <w:lvlText w:val=""/>
+      <w:lvlJc w:val="left"/>
+      <w:pPr>
+        <w:ind w:left="5040" w:hanging="360"/>
+      </w:pPr>
+      <w:rPr>
+        <w:rFonts w:ascii="Symbol" w:hAnsi="Symbol" w:hint="default"/>
+      </w:rPr>
+    </w:lvl>
+    <w:lvl w:ilvl="7" w:tplc="08090003" w:tentative="1">
+      <w:start w:val="1"/>
+      <w:numFmt w:val="bullet"/>
+      <w:lvlText w:val="o"/>
+      <w:lvlJc w:val="left"/>
+      <w:pPr>
+        <w:ind w:left="5760" w:hanging="360"/>
+      </w:pPr>
+      <w:rPr>
+        <w:rFonts w:ascii="Courier New" w:hAnsi="Courier New" w:cs="Courier New" w:hint="default"/>
+      </w:rPr>
+    </w:lvl>
+    <w:lvl w:ilvl="8" w:tplc="08090005" w:tentative="1">
+      <w:start w:val="1"/>
+      <w:numFmt w:val="bullet"/>
+      <w:lvlText w:val=""/>
+      <w:lvlJc w:val="left"/>
+      <w:pPr>
+        <w:ind w:left="6480" w:hanging="360"/>
+      </w:pPr>
+      <w:rPr>
+        <w:rFonts w:ascii="Wingdings" w:hAnsi="Wingdings" w:hint="default"/>
+      </w:rPr>
+    </w:lvl>
+  </w:abstractNum>
+  <w:abstractNum w:abstractNumId="6" w15:restartNumberingAfterBreak="0">
     <w:nsid w:val="2ED26606"/>
     <w:multiLevelType w:val="multilevel"/>
     <w:tmpl w:val="6344C3F0"/>
@@ -5759,7 +6794,7 @@
       </w:rPr>
     </w:lvl>
   </w:abstractNum>
-  <w:abstractNum w:abstractNumId="6" w15:restartNumberingAfterBreak="0">
+  <w:abstractNum w:abstractNumId="7" w15:restartNumberingAfterBreak="0">
     <w:nsid w:val="324D672F"/>
     <w:multiLevelType w:val="multilevel"/>
     <w:tmpl w:val="B3869052"/>
@@ -5905,7 +6940,7 @@
       </w:rPr>
     </w:lvl>
   </w:abstractNum>
-  <w:abstractNum w:abstractNumId="7" w15:restartNumberingAfterBreak="0">
+  <w:abstractNum w:abstractNumId="8" w15:restartNumberingAfterBreak="0">
     <w:nsid w:val="332E31B1"/>
     <w:multiLevelType w:val="multilevel"/>
     <w:tmpl w:val="09BE306E"/>
@@ -6054,7 +7089,120 @@
       </w:rPr>
     </w:lvl>
   </w:abstractNum>
-  <w:abstractNum w:abstractNumId="8" w15:restartNumberingAfterBreak="0">
+  <w:abstractNum w:abstractNumId="9" w15:restartNumberingAfterBreak="0">
+    <w:nsid w:val="4D477346"/>
+    <w:multiLevelType w:val="multilevel"/>
+    <w:tmpl w:val="3074397E"/>
+    <w:lvl w:ilvl="0">
+      <w:start w:val="1"/>
+      <w:numFmt w:val="decimal"/>
+      <w:lvlText w:val="%1."/>
+      <w:lvlJc w:val="left"/>
+      <w:pPr>
+        <w:tabs>
+          <w:tab w:val="num" w:pos="720"/>
+        </w:tabs>
+        <w:ind w:left="720" w:hanging="360"/>
+      </w:pPr>
+    </w:lvl>
+    <w:lvl w:ilvl="1">
+      <w:start w:val="1"/>
+      <w:numFmt w:val="decimal"/>
+      <w:lvlText w:val="%2."/>
+      <w:lvlJc w:val="left"/>
+      <w:pPr>
+        <w:tabs>
+          <w:tab w:val="num" w:pos="1440"/>
+        </w:tabs>
+        <w:ind w:left="1440" w:hanging="360"/>
+      </w:pPr>
+    </w:lvl>
+    <w:lvl w:ilvl="2" w:tentative="1">
+      <w:start w:val="1"/>
+      <w:numFmt w:val="decimal"/>
+      <w:lvlText w:val="%3."/>
+      <w:lvlJc w:val="left"/>
+      <w:pPr>
+        <w:tabs>
+          <w:tab w:val="num" w:pos="2160"/>
+        </w:tabs>
+        <w:ind w:left="2160" w:hanging="360"/>
+      </w:pPr>
+    </w:lvl>
+    <w:lvl w:ilvl="3" w:tentative="1">
+      <w:start w:val="1"/>
+      <w:numFmt w:val="decimal"/>
+      <w:lvlText w:val="%4."/>
+      <w:lvlJc w:val="left"/>
+      <w:pPr>
+        <w:tabs>
+          <w:tab w:val="num" w:pos="2880"/>
+        </w:tabs>
+        <w:ind w:left="2880" w:hanging="360"/>
+      </w:pPr>
+    </w:lvl>
+    <w:lvl w:ilvl="4" w:tentative="1">
+      <w:start w:val="1"/>
+      <w:numFmt w:val="decimal"/>
+      <w:lvlText w:val="%5."/>
+      <w:lvlJc w:val="left"/>
+      <w:pPr>
+        <w:tabs>
+          <w:tab w:val="num" w:pos="3600"/>
+        </w:tabs>
+        <w:ind w:left="3600" w:hanging="360"/>
+      </w:pPr>
+    </w:lvl>
+    <w:lvl w:ilvl="5" w:tentative="1">
+      <w:start w:val="1"/>
+      <w:numFmt w:val="decimal"/>
+      <w:lvlText w:val="%6."/>
+      <w:lvlJc w:val="left"/>
+      <w:pPr>
+        <w:tabs>
+          <w:tab w:val="num" w:pos="4320"/>
+        </w:tabs>
+        <w:ind w:left="4320" w:hanging="360"/>
+      </w:pPr>
+    </w:lvl>
+    <w:lvl w:ilvl="6" w:tentative="1">
+      <w:start w:val="1"/>
+      <w:numFmt w:val="decimal"/>
+      <w:lvlText w:val="%7."/>
+      <w:lvlJc w:val="left"/>
+      <w:pPr>
+        <w:tabs>
+          <w:tab w:val="num" w:pos="5040"/>
+        </w:tabs>
+        <w:ind w:left="5040" w:hanging="360"/>
+      </w:pPr>
+    </w:lvl>
+    <w:lvl w:ilvl="7" w:tentative="1">
+      <w:start w:val="1"/>
+      <w:numFmt w:val="decimal"/>
+      <w:lvlText w:val="%8."/>
+      <w:lvlJc w:val="left"/>
+      <w:pPr>
+        <w:tabs>
+          <w:tab w:val="num" w:pos="5760"/>
+        </w:tabs>
+        <w:ind w:left="5760" w:hanging="360"/>
+      </w:pPr>
+    </w:lvl>
+    <w:lvl w:ilvl="8" w:tentative="1">
+      <w:start w:val="1"/>
+      <w:numFmt w:val="decimal"/>
+      <w:lvlText w:val="%9."/>
+      <w:lvlJc w:val="left"/>
+      <w:pPr>
+        <w:tabs>
+          <w:tab w:val="num" w:pos="6480"/>
+        </w:tabs>
+        <w:ind w:left="6480" w:hanging="360"/>
+      </w:pPr>
+    </w:lvl>
+  </w:abstractNum>
+  <w:abstractNum w:abstractNumId="10" w15:restartNumberingAfterBreak="0">
     <w:nsid w:val="4FA3789B"/>
     <w:multiLevelType w:val="multilevel"/>
     <w:tmpl w:val="3E7A394C"/>
@@ -6203,7 +7351,7 @@
       </w:rPr>
     </w:lvl>
   </w:abstractNum>
-  <w:abstractNum w:abstractNumId="9" w15:restartNumberingAfterBreak="0">
+  <w:abstractNum w:abstractNumId="11" w15:restartNumberingAfterBreak="0">
     <w:nsid w:val="52E152CE"/>
     <w:multiLevelType w:val="multilevel"/>
     <w:tmpl w:val="D748A25A"/>
@@ -6352,7 +7500,156 @@
       </w:rPr>
     </w:lvl>
   </w:abstractNum>
-  <w:abstractNum w:abstractNumId="10" w15:restartNumberingAfterBreak="0">
+  <w:abstractNum w:abstractNumId="12" w15:restartNumberingAfterBreak="0">
+    <w:nsid w:val="62D313D0"/>
+    <w:multiLevelType w:val="multilevel"/>
+    <w:tmpl w:val="6CD80E6E"/>
+    <w:lvl w:ilvl="0">
+      <w:start w:val="1"/>
+      <w:numFmt w:val="bullet"/>
+      <w:lvlText w:val=""/>
+      <w:lvlJc w:val="left"/>
+      <w:pPr>
+        <w:tabs>
+          <w:tab w:val="num" w:pos="720"/>
+        </w:tabs>
+        <w:ind w:left="720" w:hanging="360"/>
+      </w:pPr>
+      <w:rPr>
+        <w:rFonts w:ascii="Symbol" w:hAnsi="Symbol" w:hint="default"/>
+        <w:sz w:val="20"/>
+      </w:rPr>
+    </w:lvl>
+    <w:lvl w:ilvl="1" w:tentative="1">
+      <w:start w:val="1"/>
+      <w:numFmt w:val="bullet"/>
+      <w:lvlText w:val="o"/>
+      <w:lvlJc w:val="left"/>
+      <w:pPr>
+        <w:tabs>
+          <w:tab w:val="num" w:pos="1440"/>
+        </w:tabs>
+        <w:ind w:left="1440" w:hanging="360"/>
+      </w:pPr>
+      <w:rPr>
+        <w:rFonts w:ascii="Courier New" w:hAnsi="Courier New" w:hint="default"/>
+        <w:sz w:val="20"/>
+      </w:rPr>
+    </w:lvl>
+    <w:lvl w:ilvl="2" w:tentative="1">
+      <w:start w:val="1"/>
+      <w:numFmt w:val="bullet"/>
+      <w:lvlText w:val=""/>
+      <w:lvlJc w:val="left"/>
+      <w:pPr>
+        <w:tabs>
+          <w:tab w:val="num" w:pos="2160"/>
+        </w:tabs>
+        <w:ind w:left="2160" w:hanging="360"/>
+      </w:pPr>
+      <w:rPr>
+        <w:rFonts w:ascii="Wingdings" w:hAnsi="Wingdings" w:hint="default"/>
+        <w:sz w:val="20"/>
+      </w:rPr>
+    </w:lvl>
+    <w:lvl w:ilvl="3" w:tentative="1">
+      <w:start w:val="1"/>
+      <w:numFmt w:val="bullet"/>
+      <w:lvlText w:val=""/>
+      <w:lvlJc w:val="left"/>
+      <w:pPr>
+        <w:tabs>
+          <w:tab w:val="num" w:pos="2880"/>
+        </w:tabs>
+        <w:ind w:left="2880" w:hanging="360"/>
+      </w:pPr>
+      <w:rPr>
+        <w:rFonts w:ascii="Wingdings" w:hAnsi="Wingdings" w:hint="default"/>
+        <w:sz w:val="20"/>
+      </w:rPr>
+    </w:lvl>
+    <w:lvl w:ilvl="4" w:tentative="1">
+      <w:start w:val="1"/>
+      <w:numFmt w:val="bullet"/>
+      <w:lvlText w:val=""/>
+      <w:lvlJc w:val="left"/>
+      <w:pPr>
+        <w:tabs>
+          <w:tab w:val="num" w:pos="3600"/>
+        </w:tabs>
+        <w:ind w:left="3600" w:hanging="360"/>
+      </w:pPr>
+      <w:rPr>
+        <w:rFonts w:ascii="Wingdings" w:hAnsi="Wingdings" w:hint="default"/>
+        <w:sz w:val="20"/>
+      </w:rPr>
+    </w:lvl>
+    <w:lvl w:ilvl="5" w:tentative="1">
+      <w:start w:val="1"/>
+      <w:numFmt w:val="bullet"/>
+      <w:lvlText w:val=""/>
+      <w:lvlJc w:val="left"/>
+      <w:pPr>
+        <w:tabs>
+          <w:tab w:val="num" w:pos="4320"/>
+        </w:tabs>
+        <w:ind w:left="4320" w:hanging="360"/>
+      </w:pPr>
+      <w:rPr>
+        <w:rFonts w:ascii="Wingdings" w:hAnsi="Wingdings" w:hint="default"/>
+        <w:sz w:val="20"/>
+      </w:rPr>
+    </w:lvl>
+    <w:lvl w:ilvl="6" w:tentative="1">
+      <w:start w:val="1"/>
+      <w:numFmt w:val="bullet"/>
+      <w:lvlText w:val=""/>
+      <w:lvlJc w:val="left"/>
+      <w:pPr>
+        <w:tabs>
+          <w:tab w:val="num" w:pos="5040"/>
+        </w:tabs>
+        <w:ind w:left="5040" w:hanging="360"/>
+      </w:pPr>
+      <w:rPr>
+        <w:rFonts w:ascii="Wingdings" w:hAnsi="Wingdings" w:hint="default"/>
+        <w:sz w:val="20"/>
+      </w:rPr>
+    </w:lvl>
+    <w:lvl w:ilvl="7" w:tentative="1">
+      <w:start w:val="1"/>
+      <w:numFmt w:val="bullet"/>
+      <w:lvlText w:val=""/>
+      <w:lvlJc w:val="left"/>
+      <w:pPr>
+        <w:tabs>
+          <w:tab w:val="num" w:pos="5760"/>
+        </w:tabs>
+        <w:ind w:left="5760" w:hanging="360"/>
+      </w:pPr>
+      <w:rPr>
+        <w:rFonts w:ascii="Wingdings" w:hAnsi="Wingdings" w:hint="default"/>
+        <w:sz w:val="20"/>
+      </w:rPr>
+    </w:lvl>
+    <w:lvl w:ilvl="8" w:tentative="1">
+      <w:start w:val="1"/>
+      <w:numFmt w:val="bullet"/>
+      <w:lvlText w:val=""/>
+      <w:lvlJc w:val="left"/>
+      <w:pPr>
+        <w:tabs>
+          <w:tab w:val="num" w:pos="6480"/>
+        </w:tabs>
+        <w:ind w:left="6480" w:hanging="360"/>
+      </w:pPr>
+      <w:rPr>
+        <w:rFonts w:ascii="Wingdings" w:hAnsi="Wingdings" w:hint="default"/>
+        <w:sz w:val="20"/>
+      </w:rPr>
+    </w:lvl>
+  </w:abstractNum>
+  <w:abstractNum w:abstractNumId="13" w15:restartNumberingAfterBreak="0">
     <w:nsid w:val="7F5F4119"/>
     <w:multiLevelType w:val="multilevel"/>
     <w:tmpl w:val="1F6CE85C"/>
@@ -6505,7 +7802,7 @@
     <w:abstractNumId w:val="2"/>
   </w:num>
   <w:num w:numId="2" w16cid:durableId="904418306">
-    <w:abstractNumId w:val="5"/>
+    <w:abstractNumId w:val="6"/>
   </w:num>
   <w:num w:numId="3" w16cid:durableId="321127000">
     <w:abstractNumId w:val="4"/>
@@ -6514,10 +7811,10 @@
     <w:abstractNumId w:val="1"/>
   </w:num>
   <w:num w:numId="5" w16cid:durableId="860584863">
-    <w:abstractNumId w:val="7"/>
+    <w:abstractNumId w:val="8"/>
   </w:num>
   <w:num w:numId="6" w16cid:durableId="1660187255">
-    <w:abstractNumId w:val="9"/>
+    <w:abstractNumId w:val="11"/>
   </w:num>
   <w:num w:numId="7" w16cid:durableId="188684351">
     <w:abstractNumId w:val="3"/>
@@ -6526,13 +7823,22 @@
     <w:abstractNumId w:val="0"/>
   </w:num>
   <w:num w:numId="9" w16cid:durableId="1264873838">
-    <w:abstractNumId w:val="8"/>
+    <w:abstractNumId w:val="10"/>
   </w:num>
   <w:num w:numId="10" w16cid:durableId="1217813557">
-    <w:abstractNumId w:val="10"/>
+    <w:abstractNumId w:val="13"/>
   </w:num>
   <w:num w:numId="11" w16cid:durableId="1174421703">
-    <w:abstractNumId w:val="6"/>
+    <w:abstractNumId w:val="7"/>
+  </w:num>
+  <w:num w:numId="12" w16cid:durableId="78983714">
+    <w:abstractNumId w:val="12"/>
+  </w:num>
+  <w:num w:numId="13" w16cid:durableId="24603896">
+    <w:abstractNumId w:val="5"/>
+  </w:num>
+  <w:num w:numId="14" w16cid:durableId="196165015">
+    <w:abstractNumId w:val="9"/>
   </w:num>
 </w:numbering>
 </file>
@@ -7017,10 +8323,30 @@
       <w14:ligatures w14:val="none"/>
     </w:rPr>
   </w:style>
+  <w:style w:type="paragraph" w:styleId="Heading5">
+    <w:name w:val="heading 5"/>
+    <w:basedOn w:val="Normal"/>
+    <w:next w:val="Normal"/>
+    <w:link w:val="Heading5Char"/>
+    <w:uiPriority w:val="9"/>
+    <w:semiHidden/>
+    <w:unhideWhenUsed/>
+    <w:qFormat/>
+    <w:rsid w:val="00464207"/>
+    <w:pPr>
+      <w:keepNext/>
+      <w:keepLines/>
+      <w:spacing w:before="40"/>
+      <w:outlineLvl w:val="4"/>
+    </w:pPr>
+    <w:rPr>
+      <w:rFonts w:asciiTheme="majorHAnsi" w:eastAsiaTheme="majorEastAsia" w:hAnsiTheme="majorHAnsi" w:cstheme="majorBidi"/>
+      <w:color w:val="2F5496" w:themeColor="accent1" w:themeShade="BF"/>
+    </w:rPr>
+  </w:style>
   <w:style w:type="character" w:default="1" w:styleId="DefaultParagraphFont">
     <w:name w:val="Default Paragraph Font"/>
     <w:uiPriority w:val="1"/>
-    <w:semiHidden/>
     <w:unhideWhenUsed/>
   </w:style>
   <w:style w:type="table" w:default="1" w:styleId="TableNormal">
@@ -7455,6 +8781,53 @@
       <w:u w:val="single"/>
     </w:rPr>
   </w:style>
+  <w:style w:type="paragraph" w:styleId="NoSpacing">
+    <w:name w:val="No Spacing"/>
+    <w:uiPriority w:val="1"/>
+    <w:qFormat/>
+    <w:rsid w:val="00914F3F"/>
+  </w:style>
+  <w:style w:type="character" w:customStyle="1" w:styleId="Heading5Char">
+    <w:name w:val="Heading 5 Char"/>
+    <w:basedOn w:val="DefaultParagraphFont"/>
+    <w:link w:val="Heading5"/>
+    <w:uiPriority w:val="9"/>
+    <w:semiHidden/>
+    <w:rsid w:val="00464207"/>
+    <w:rPr>
+      <w:rFonts w:asciiTheme="majorHAnsi" w:eastAsiaTheme="majorEastAsia" w:hAnsiTheme="majorHAnsi" w:cstheme="majorBidi"/>
+      <w:color w:val="2F5496" w:themeColor="accent1" w:themeShade="BF"/>
+    </w:rPr>
+  </w:style>
+  <w:style w:type="paragraph" w:styleId="Footer">
+    <w:name w:val="footer"/>
+    <w:basedOn w:val="Normal"/>
+    <w:link w:val="FooterChar"/>
+    <w:uiPriority w:val="99"/>
+    <w:unhideWhenUsed/>
+    <w:rsid w:val="00A8077B"/>
+    <w:pPr>
+      <w:tabs>
+        <w:tab w:val="center" w:pos="4513"/>
+        <w:tab w:val="right" w:pos="9026"/>
+      </w:tabs>
+    </w:pPr>
+  </w:style>
+  <w:style w:type="character" w:customStyle="1" w:styleId="FooterChar">
+    <w:name w:val="Footer Char"/>
+    <w:basedOn w:val="DefaultParagraphFont"/>
+    <w:link w:val="Footer"/>
+    <w:uiPriority w:val="99"/>
+    <w:rsid w:val="00A8077B"/>
+  </w:style>
+  <w:style w:type="character" w:styleId="PageNumber">
+    <w:name w:val="page number"/>
+    <w:basedOn w:val="DefaultParagraphFont"/>
+    <w:uiPriority w:val="99"/>
+    <w:semiHidden/>
+    <w:unhideWhenUsed/>
+    <w:rsid w:val="00A8077B"/>
+  </w:style>
 </w:styles>
 </file>
 

</xml_diff>

<commit_message>
Update Machine Learning Journal.docx
</commit_message>
<xml_diff>
--- a/Machine Learning Journal.docx
+++ b/Machine Learning Journal.docx
@@ -7201,13 +7201,6 @@
     </w:p>
     <w:p>
       <w:pPr>
-        <w:rPr>
-          <w:rFonts w:asciiTheme="minorHAnsi" w:hAnsiTheme="minorHAnsi" w:cstheme="minorHAnsi"/>
-        </w:rPr>
-      </w:pPr>
-    </w:p>
-    <w:p>
-      <w:pPr>
         <w:pStyle w:val="NormalWeb"/>
         <w:rPr>
           <w:rFonts w:asciiTheme="minorHAnsi" w:hAnsiTheme="minorHAnsi" w:cstheme="minorHAnsi"/>
@@ -7225,7 +7218,10 @@
       <w:pPr>
         <w:pStyle w:val="NormalWeb"/>
         <w:rPr>
-          <w:rFonts w:asciiTheme="minorHAnsi" w:hAnsiTheme="minorHAnsi" w:cstheme="minorHAnsi"/>
+          <w:rStyle w:val="Strong"/>
+          <w:rFonts w:asciiTheme="minorHAnsi" w:hAnsiTheme="minorHAnsi" w:cstheme="minorHAnsi"/>
+          <w:b w:val="0"/>
+          <w:bCs w:val="0"/>
         </w:rPr>
       </w:pPr>
       <w:r>
@@ -7266,10 +7262,16 @@
       <w:pPr>
         <w:pStyle w:val="NormalWeb"/>
         <w:rPr>
+          <w:rFonts w:asciiTheme="minorHAnsi" w:hAnsiTheme="minorHAnsi" w:cstheme="minorHAnsi"/>
+        </w:rPr>
+      </w:pPr>
+      <w:r>
+        <w:rPr>
           <w:rStyle w:val="Strong"/>
           <w:rFonts w:asciiTheme="minorHAnsi" w:hAnsiTheme="minorHAnsi" w:cstheme="minorHAnsi"/>
         </w:rPr>
-      </w:pPr>
+        <w:t>Batch Loop</w:t>
+      </w:r>
     </w:p>
     <w:p>
       <w:pPr>
@@ -7280,21 +7282,6 @@
       </w:pPr>
       <w:r>
         <w:rPr>
-          <w:rStyle w:val="Strong"/>
-          <w:rFonts w:asciiTheme="minorHAnsi" w:hAnsiTheme="minorHAnsi" w:cstheme="minorHAnsi"/>
-        </w:rPr>
-        <w:t>Batch Loop</w:t>
-      </w:r>
-    </w:p>
-    <w:p>
-      <w:pPr>
-        <w:pStyle w:val="NormalWeb"/>
-        <w:rPr>
-          <w:rFonts w:asciiTheme="minorHAnsi" w:hAnsiTheme="minorHAnsi" w:cstheme="minorHAnsi"/>
-        </w:rPr>
-      </w:pPr>
-      <w:r>
-        <w:rPr>
           <w:rFonts w:asciiTheme="minorHAnsi" w:hAnsiTheme="minorHAnsi" w:cstheme="minorHAnsi"/>
         </w:rPr>
         <w:t xml:space="preserve">In each epoch, the training data is divided into </w:t>
@@ -7313,13 +7300,6 @@
         </w:rPr>
         <w:t>. This enables the model to update its weights more frequently, aiding in faster convergence.</w:t>
       </w:r>
-    </w:p>
-    <w:p>
-      <w:pPr>
-        <w:rPr>
-          <w:rFonts w:asciiTheme="minorHAnsi" w:hAnsiTheme="minorHAnsi" w:cstheme="minorHAnsi"/>
-        </w:rPr>
-      </w:pPr>
     </w:p>
     <w:p>
       <w:pPr>
@@ -7375,13 +7355,6 @@
     </w:p>
     <w:p>
       <w:pPr>
-        <w:rPr>
-          <w:rFonts w:asciiTheme="minorHAnsi" w:hAnsiTheme="minorHAnsi" w:cstheme="minorHAnsi"/>
-        </w:rPr>
-      </w:pPr>
-    </w:p>
-    <w:p>
-      <w:pPr>
         <w:pStyle w:val="NormalWeb"/>
         <w:rPr>
           <w:rFonts w:asciiTheme="minorHAnsi" w:hAnsiTheme="minorHAnsi" w:cstheme="minorHAnsi"/>
@@ -7411,13 +7384,6 @@
     </w:p>
     <w:p>
       <w:pPr>
-        <w:rPr>
-          <w:rFonts w:asciiTheme="minorHAnsi" w:hAnsiTheme="minorHAnsi" w:cstheme="minorHAnsi"/>
-        </w:rPr>
-      </w:pPr>
-    </w:p>
-    <w:p>
-      <w:pPr>
         <w:pStyle w:val="NormalWeb"/>
         <w:rPr>
           <w:rFonts w:asciiTheme="minorHAnsi" w:hAnsiTheme="minorHAnsi" w:cstheme="minorHAnsi"/>
@@ -7464,6 +7430,13 @@
           <w:rFonts w:asciiTheme="minorHAnsi" w:hAnsiTheme="minorHAnsi" w:cstheme="minorHAnsi"/>
         </w:rPr>
       </w:pPr>
+      <w:r>
+        <w:rPr>
+          <w:rStyle w:val="Strong"/>
+          <w:rFonts w:asciiTheme="minorHAnsi" w:hAnsiTheme="minorHAnsi" w:cstheme="minorHAnsi"/>
+        </w:rPr>
+        <w:t>Parameter Update</w:t>
+      </w:r>
     </w:p>
     <w:p>
       <w:pPr>
@@ -7474,47 +7447,23 @@
       </w:pPr>
       <w:r>
         <w:rPr>
+          <w:rFonts w:asciiTheme="minorHAnsi" w:hAnsiTheme="minorHAnsi" w:cstheme="minorHAnsi"/>
+        </w:rPr>
+        <w:t>The weights and biases are updated in the direction that minimises the loss. The learning rate controls the size of these updates.</w:t>
+      </w:r>
+    </w:p>
+    <w:p>
+      <w:pPr>
+        <w:pStyle w:val="NormalWeb"/>
+        <w:rPr>
+          <w:rFonts w:asciiTheme="minorHAnsi" w:hAnsiTheme="minorHAnsi" w:cstheme="minorHAnsi"/>
+        </w:rPr>
+      </w:pPr>
+      <w:r>
+        <w:rPr>
           <w:rStyle w:val="Strong"/>
           <w:rFonts w:asciiTheme="minorHAnsi" w:hAnsiTheme="minorHAnsi" w:cstheme="minorHAnsi"/>
         </w:rPr>
-        <w:t>Parameter Update</w:t>
-      </w:r>
-    </w:p>
-    <w:p>
-      <w:pPr>
-        <w:pStyle w:val="NormalWeb"/>
-        <w:rPr>
-          <w:rFonts w:asciiTheme="minorHAnsi" w:hAnsiTheme="minorHAnsi" w:cstheme="minorHAnsi"/>
-        </w:rPr>
-      </w:pPr>
-      <w:r>
-        <w:rPr>
-          <w:rFonts w:asciiTheme="minorHAnsi" w:hAnsiTheme="minorHAnsi" w:cstheme="minorHAnsi"/>
-        </w:rPr>
-        <w:t>The weights and biases are updated in the direction that minimises the loss. The learning rate controls the size of these updates.</w:t>
-      </w:r>
-    </w:p>
-    <w:p>
-      <w:pPr>
-        <w:pStyle w:val="NormalWeb"/>
-        <w:rPr>
-          <w:rFonts w:asciiTheme="minorHAnsi" w:hAnsiTheme="minorHAnsi" w:cstheme="minorHAnsi"/>
-        </w:rPr>
-      </w:pPr>
-    </w:p>
-    <w:p>
-      <w:pPr>
-        <w:pStyle w:val="NormalWeb"/>
-        <w:rPr>
-          <w:rFonts w:asciiTheme="minorHAnsi" w:hAnsiTheme="minorHAnsi" w:cstheme="minorHAnsi"/>
-        </w:rPr>
-      </w:pPr>
-      <w:r>
-        <w:rPr>
-          <w:rStyle w:val="Strong"/>
-          <w:rFonts w:asciiTheme="minorHAnsi" w:hAnsiTheme="minorHAnsi" w:cstheme="minorHAnsi"/>
-        </w:rPr>
-        <w:lastRenderedPageBreak/>
         <w:t>Evaluation</w:t>
       </w:r>
     </w:p>
@@ -7699,6 +7648,7 @@
           <w:b/>
           <w:bCs/>
         </w:rPr>
+        <w:lastRenderedPageBreak/>
         <w:t>batch_size</w:t>
       </w:r>
       <w:proofErr w:type="spellEnd"/>
@@ -8461,7 +8411,6 @@
           <w:b w:val="0"/>
           <w:bCs w:val="0"/>
         </w:rPr>
-        <w:lastRenderedPageBreak/>
         <w:t>Neural network vs MLP (</w:t>
       </w:r>
       <w:r>
@@ -8577,6 +8526,7 @@
         <w:rPr>
           <w:rFonts w:asciiTheme="minorHAnsi" w:hAnsiTheme="minorHAnsi" w:cstheme="minorHAnsi"/>
         </w:rPr>
+        <w:lastRenderedPageBreak/>
         <w:t>Neural Networks can have a wide variety of structures including differing numbers of layers, nodes per layer, and types of connections (e.g., convolutional, recurrent, etc.).</w:t>
       </w:r>
     </w:p>

</xml_diff>

<commit_message>
fixed sourcing in word doc
</commit_message>
<xml_diff>
--- a/Machine Learning Journal.docx
+++ b/Machine Learning Journal.docx
@@ -3143,7 +3143,7 @@
           <w:noProof/>
         </w:rPr>
         <w:drawing>
-          <wp:inline distT="0" distB="0" distL="0" distR="0" wp14:anchorId="7A8406D3" wp14:editId="022672BC">
+          <wp:inline distT="0" distB="0" distL="0" distR="0" wp14:anchorId="7A8406D3" wp14:editId="7180E375">
             <wp:extent cx="2475345" cy="2475345"/>
             <wp:effectExtent l="0" t="0" r="1270" b="1270"/>
             <wp:docPr id="792565306" name="Picture 1" descr="Visualization"/>
@@ -8914,33 +8914,153 @@
         <w:t xml:space="preserve"> (3b1b series)</w:t>
       </w:r>
     </w:p>
-    <w:p/>
-    <w:p/>
-    <w:p>
-      <w:pPr>
-        <w:pStyle w:val="Heading2"/>
-      </w:pPr>
-      <w:bookmarkStart w:id="25" w:name="_Toc148271642"/>
-      <w:r>
-        <w:t>ChatGPT logs</w:t>
-      </w:r>
-      <w:bookmarkEnd w:id="25"/>
-    </w:p>
     <w:p>
       <w:pPr>
         <w:pStyle w:val="ListParagraph"/>
         <w:numPr>
           <w:ilvl w:val="0"/>
-          <w:numId w:val="8"/>
+          <w:numId w:val="11"/>
         </w:numPr>
       </w:pPr>
-      <w:r>
-        <w:t xml:space="preserve">Code implementation chat </w:t>
+      <w:hyperlink r:id="rId21" w:history="1">
+        <w:r>
+          <w:rPr>
+            <w:rStyle w:val="Hyperlink"/>
+          </w:rPr>
+          <w:t>https://www.youtube.com/watch?v=68BZ5f7P94E</w:t>
+        </w:r>
+      </w:hyperlink>
+      <w:r>
+        <w:t xml:space="preserve"> (relu statquest)</w:t>
+      </w:r>
+    </w:p>
+    <w:p>
+      <w:pPr>
+        <w:pStyle w:val="ListParagraph"/>
+        <w:numPr>
+          <w:ilvl w:val="0"/>
+          <w:numId w:val="11"/>
+        </w:numPr>
+      </w:pPr>
+      <w:hyperlink r:id="rId22" w:history="1">
+        <w:r>
+          <w:rPr>
+            <w:rStyle w:val="Hyperlink"/>
+          </w:rPr>
+          <w:t>https://www.youtube.com/watch?v=6ArSys5qHAU</w:t>
+        </w:r>
+      </w:hyperlink>
+      <w:r>
+        <w:t xml:space="preserve"> (cross entropy) statquest</w:t>
+      </w:r>
+    </w:p>
+    <w:p/>
+    <w:p/>
+    <w:p>
+      <w:pPr>
+        <w:pStyle w:val="Heading2"/>
+      </w:pPr>
+      <w:bookmarkStart w:id="25" w:name="_Toc148271642"/>
+      <w:r>
+        <w:t>ChatGPT logs</w:t>
+      </w:r>
+      <w:bookmarkEnd w:id="25"/>
+    </w:p>
+    <w:p/>
+    <w:p>
+      <w:r>
+        <w:t>[ChatGPT session for creation](</w:t>
+      </w:r>
+      <w:hyperlink r:id="rId23" w:history="1">
+        <w:r>
+          <w:rPr>
+            <w:rStyle w:val="Hyperlink"/>
+          </w:rPr>
+          <w:t>https://chat.openai.com/share/0b8168ea-5d2a-497d-967e-c129e2424fcf</w:t>
+        </w:r>
+      </w:hyperlink>
+      <w:r>
+        <w:t xml:space="preserve"> </w:t>
+      </w:r>
+      <w:r>
+        <w:t xml:space="preserve">) </w:t>
+      </w:r>
+    </w:p>
+    <w:p/>
+    <w:p>
+      <w:r>
+        <w:t>[ChatGPT session for creation of variable table and description](</w:t>
+      </w:r>
+      <w:hyperlink r:id="rId24" w:history="1">
+        <w:r>
+          <w:rPr>
+            <w:rStyle w:val="Hyperlink"/>
+          </w:rPr>
+          <w:t>https://chat.openai.com/share/c0d0bf8c-bbf3-49b1-bdf6-6f6c71055f8c</w:t>
+        </w:r>
+      </w:hyperlink>
+      <w:r>
+        <w:t xml:space="preserve"> </w:t>
+      </w:r>
+      <w:r>
+        <w:t xml:space="preserve">) </w:t>
+      </w:r>
+    </w:p>
+    <w:p/>
+    <w:p>
+      <w:hyperlink r:id="rId25" w:history="1">
+        <w:r>
+          <w:rPr>
+            <w:rStyle w:val="Hyperlink"/>
+          </w:rPr>
+          <w:t>https://www.baeldung.com/cs/gradient-stochastic-and-mini-batch</w:t>
+        </w:r>
+      </w:hyperlink>
+      <w:r>
+        <w:t xml:space="preserve"> </w:t>
+      </w:r>
+    </w:p>
+    <w:p/>
+    <w:p>
+      <w:r>
+        <w:t>MLP vs NN</w:t>
+      </w:r>
+    </w:p>
+    <w:p>
+      <w:hyperlink r:id="rId26" w:history="1">
+        <w:r>
+          <w:rPr>
+            <w:rStyle w:val="Hyperlink"/>
+          </w:rPr>
+          <w:t>https://chat.openai.com/share/a5a062ed-a4be-407d-aeb7-4b10e642b175</w:t>
+        </w:r>
+      </w:hyperlink>
+      <w:r>
+        <w:t xml:space="preserve"> </w:t>
+      </w:r>
+    </w:p>
+    <w:p/>
+    <w:p>
+      <w:r>
+        <w:t>Post code assistance chat for understanding 1</w:t>
+      </w:r>
+    </w:p>
+    <w:p>
+      <w:hyperlink r:id="rId27" w:history="1">
+        <w:r>
+          <w:rPr>
+            <w:rStyle w:val="Hyperlink"/>
+          </w:rPr>
+          <w:t>https://chat.openai.com/share/32d5a3e0-69d7-4573-84f7-b1564042f3bf</w:t>
+        </w:r>
+      </w:hyperlink>
+      <w:r>
+        <w:t xml:space="preserve"> </w:t>
       </w:r>
     </w:p>
     <w:sectPr>
-      <w:footerReference w:type="even" r:id="rId21"/>
-      <w:footerReference w:type="default" r:id="rId22"/>
+      <w:footerReference w:type="even" r:id="rId28"/>
+      <w:footerReference w:type="default" r:id="rId29"/>
       <w:pgSz w:w="11906" w:h="16838"/>
       <w:pgMar w:top="1440" w:right="1440" w:bottom="1440" w:left="1440" w:header="708" w:footer="708" w:gutter="0"/>
       <w:cols w:space="708"/>

</xml_diff>